<commit_message>
add matrice degli accessi
</commit_message>
<xml_diff>
--- a/Deliverables/SDD_GottaBattleEmAll.docx
+++ b/Deliverables/SDD_GottaBattleEmAll.docx
@@ -69,7 +69,7 @@
     <w:sdt>
       <w:sdtPr>
         <w:rPr>
-          <w:rFonts w:asciiTheme="minorHAnsi" w:eastAsiaTheme="minorHAnsi" w:hAnsiTheme="minorHAnsi" w:cstheme="minorBidi"/>
+          <w:rFonts w:asciiTheme="minorHAnsi" w:hAnsiTheme="minorHAnsi" w:eastAsiaTheme="minorHAnsi" w:cstheme="minorBidi"/>
           <w:color w:val="auto"/>
           <w:kern w:val="2"/>
           <w:sz w:val="22"/>
@@ -119,7 +119,7 @@
           <w:r>
             <w:fldChar w:fldCharType="separate"/>
           </w:r>
-          <w:hyperlink w:anchor="_Toc157191726" w:history="1">
+          <w:hyperlink w:history="1" w:anchor="_Toc157191726">
             <w:r>
               <w:rPr>
                 <w:rStyle w:val="Collegamentoipertestuale"/>
@@ -189,7 +189,7 @@
               <w:lang w:eastAsia="it-IT"/>
             </w:rPr>
           </w:pPr>
-          <w:hyperlink w:anchor="_Toc157191727" w:history="1">
+          <w:hyperlink w:history="1" w:anchor="_Toc157191727">
             <w:r>
               <w:rPr>
                 <w:rStyle w:val="Collegamentoipertestuale"/>
@@ -259,7 +259,7 @@
               <w:lang w:eastAsia="it-IT"/>
             </w:rPr>
           </w:pPr>
-          <w:hyperlink w:anchor="_Toc157191728" w:history="1">
+          <w:hyperlink w:history="1" w:anchor="_Toc157191728">
             <w:r>
               <w:rPr>
                 <w:rStyle w:val="Collegamentoipertestuale"/>
@@ -329,7 +329,7 @@
               <w:lang w:eastAsia="it-IT"/>
             </w:rPr>
           </w:pPr>
-          <w:hyperlink w:anchor="_Toc157191729" w:history="1">
+          <w:hyperlink w:history="1" w:anchor="_Toc157191729">
             <w:r>
               <w:rPr>
                 <w:rStyle w:val="Collegamentoipertestuale"/>
@@ -399,7 +399,7 @@
               <w:lang w:eastAsia="it-IT"/>
             </w:rPr>
           </w:pPr>
-          <w:hyperlink w:anchor="_Toc157191730" w:history="1">
+          <w:hyperlink w:history="1" w:anchor="_Toc157191730">
             <w:r>
               <w:rPr>
                 <w:rStyle w:val="Collegamentoipertestuale"/>
@@ -469,7 +469,7 @@
               <w:lang w:eastAsia="it-IT"/>
             </w:rPr>
           </w:pPr>
-          <w:hyperlink w:anchor="_Toc157191731" w:history="1">
+          <w:hyperlink w:history="1" w:anchor="_Toc157191731">
             <w:r>
               <w:rPr>
                 <w:rStyle w:val="Collegamentoipertestuale"/>
@@ -539,7 +539,7 @@
               <w:lang w:eastAsia="it-IT"/>
             </w:rPr>
           </w:pPr>
-          <w:hyperlink w:anchor="_Toc157191732" w:history="1">
+          <w:hyperlink w:history="1" w:anchor="_Toc157191732">
             <w:r>
               <w:rPr>
                 <w:rStyle w:val="Collegamentoipertestuale"/>
@@ -609,7 +609,7 @@
               <w:lang w:eastAsia="it-IT"/>
             </w:rPr>
           </w:pPr>
-          <w:hyperlink w:anchor="_Toc157191733" w:history="1">
+          <w:hyperlink w:history="1" w:anchor="_Toc157191733">
             <w:r>
               <w:rPr>
                 <w:rStyle w:val="Collegamentoipertestuale"/>
@@ -679,7 +679,7 @@
               <w:lang w:eastAsia="it-IT"/>
             </w:rPr>
           </w:pPr>
-          <w:hyperlink w:anchor="_Toc157191734" w:history="1">
+          <w:hyperlink w:history="1" w:anchor="_Toc157191734">
             <w:r>
               <w:rPr>
                 <w:rStyle w:val="Collegamentoipertestuale"/>
@@ -749,7 +749,7 @@
               <w:lang w:eastAsia="it-IT"/>
             </w:rPr>
           </w:pPr>
-          <w:hyperlink w:anchor="_Toc157191735" w:history="1">
+          <w:hyperlink w:history="1" w:anchor="_Toc157191735">
             <w:r>
               <w:rPr>
                 <w:rStyle w:val="Collegamentoipertestuale"/>
@@ -819,7 +819,7 @@
               <w:lang w:eastAsia="it-IT"/>
             </w:rPr>
           </w:pPr>
-          <w:hyperlink w:anchor="_Toc157191736" w:history="1">
+          <w:hyperlink w:history="1" w:anchor="_Toc157191736">
             <w:r>
               <w:rPr>
                 <w:rStyle w:val="Collegamentoipertestuale"/>
@@ -889,7 +889,7 @@
               <w:lang w:eastAsia="it-IT"/>
             </w:rPr>
           </w:pPr>
-          <w:hyperlink w:anchor="_Toc157191737" w:history="1">
+          <w:hyperlink w:history="1" w:anchor="_Toc157191737">
             <w:r>
               <w:rPr>
                 <w:rStyle w:val="Collegamentoipertestuale"/>
@@ -959,7 +959,7 @@
               <w:lang w:eastAsia="it-IT"/>
             </w:rPr>
           </w:pPr>
-          <w:hyperlink w:anchor="_Toc157191738" w:history="1">
+          <w:hyperlink w:history="1" w:anchor="_Toc157191738">
             <w:r>
               <w:rPr>
                 <w:rStyle w:val="Collegamentoipertestuale"/>
@@ -1029,7 +1029,7 @@
               <w:lang w:eastAsia="it-IT"/>
             </w:rPr>
           </w:pPr>
-          <w:hyperlink w:anchor="_Toc157191739" w:history="1">
+          <w:hyperlink w:history="1" w:anchor="_Toc157191739">
             <w:r>
               <w:rPr>
                 <w:rStyle w:val="Collegamentoipertestuale"/>
@@ -1099,7 +1099,7 @@
               <w:lang w:eastAsia="it-IT"/>
             </w:rPr>
           </w:pPr>
-          <w:hyperlink w:anchor="_Toc157191740" w:history="1">
+          <w:hyperlink w:history="1" w:anchor="_Toc157191740">
             <w:r>
               <w:rPr>
                 <w:rStyle w:val="Collegamentoipertestuale"/>
@@ -1169,7 +1169,7 @@
               <w:lang w:eastAsia="it-IT"/>
             </w:rPr>
           </w:pPr>
-          <w:hyperlink w:anchor="_Toc157191741" w:history="1">
+          <w:hyperlink w:history="1" w:anchor="_Toc157191741">
             <w:r>
               <w:rPr>
                 <w:rStyle w:val="Collegamentoipertestuale"/>
@@ -1239,7 +1239,7 @@
               <w:lang w:eastAsia="it-IT"/>
             </w:rPr>
           </w:pPr>
-          <w:hyperlink w:anchor="_Toc157191742" w:history="1">
+          <w:hyperlink w:history="1" w:anchor="_Toc157191742">
             <w:r>
               <w:rPr>
                 <w:rStyle w:val="Collegamentoipertestuale"/>
@@ -1309,7 +1309,7 @@
               <w:lang w:eastAsia="it-IT"/>
             </w:rPr>
           </w:pPr>
-          <w:hyperlink w:anchor="_Toc157191743" w:history="1">
+          <w:hyperlink w:history="1" w:anchor="_Toc157191743">
             <w:r>
               <w:rPr>
                 <w:rStyle w:val="Collegamentoipertestuale"/>
@@ -1379,7 +1379,7 @@
               <w:lang w:eastAsia="it-IT"/>
             </w:rPr>
           </w:pPr>
-          <w:hyperlink w:anchor="_Toc157191744" w:history="1">
+          <w:hyperlink w:history="1" w:anchor="_Toc157191744">
             <w:r>
               <w:rPr>
                 <w:rStyle w:val="Collegamentoipertestuale"/>
@@ -1449,7 +1449,7 @@
               <w:lang w:eastAsia="it-IT"/>
             </w:rPr>
           </w:pPr>
-          <w:hyperlink w:anchor="_Toc157191745" w:history="1">
+          <w:hyperlink w:history="1" w:anchor="_Toc157191745">
             <w:r>
               <w:rPr>
                 <w:rStyle w:val="Collegamentoipertestuale"/>
@@ -1519,7 +1519,7 @@
               <w:lang w:eastAsia="it-IT"/>
             </w:rPr>
           </w:pPr>
-          <w:hyperlink w:anchor="_Toc157191746" w:history="1">
+          <w:hyperlink w:history="1" w:anchor="_Toc157191746">
             <w:r>
               <w:rPr>
                 <w:rStyle w:val="Collegamentoipertestuale"/>
@@ -1589,7 +1589,7 @@
               <w:lang w:eastAsia="it-IT"/>
             </w:rPr>
           </w:pPr>
-          <w:hyperlink w:anchor="_Toc157191747" w:history="1">
+          <w:hyperlink w:history="1" w:anchor="_Toc157191747">
             <w:r>
               <w:rPr>
                 <w:rStyle w:val="Collegamentoipertestuale"/>
@@ -1659,7 +1659,7 @@
               <w:lang w:eastAsia="it-IT"/>
             </w:rPr>
           </w:pPr>
-          <w:hyperlink w:anchor="_Toc157191748" w:history="1">
+          <w:hyperlink w:history="1" w:anchor="_Toc157191748">
             <w:r>
               <w:rPr>
                 <w:rStyle w:val="Collegamentoipertestuale"/>
@@ -1730,7 +1730,7 @@
               <w:lang w:eastAsia="it-IT"/>
             </w:rPr>
           </w:pPr>
-          <w:hyperlink w:anchor="_Toc157191749" w:history="1">
+          <w:hyperlink w:history="1" w:anchor="_Toc157191749">
             <w:r>
               <w:rPr>
                 <w:rStyle w:val="Collegamentoipertestuale"/>
@@ -1801,7 +1801,7 @@
               <w:lang w:eastAsia="it-IT"/>
             </w:rPr>
           </w:pPr>
-          <w:hyperlink w:anchor="_Toc157191750" w:history="1">
+          <w:hyperlink w:history="1" w:anchor="_Toc157191750">
             <w:r>
               <w:rPr>
                 <w:rStyle w:val="Collegamentoipertestuale"/>
@@ -1871,7 +1871,7 @@
               <w:lang w:eastAsia="it-IT"/>
             </w:rPr>
           </w:pPr>
-          <w:hyperlink w:anchor="_Toc157191751" w:history="1">
+          <w:hyperlink w:history="1" w:anchor="_Toc157191751">
             <w:r>
               <w:rPr>
                 <w:rStyle w:val="Collegamentoipertestuale"/>
@@ -1941,7 +1941,7 @@
               <w:lang w:eastAsia="it-IT"/>
             </w:rPr>
           </w:pPr>
-          <w:hyperlink w:anchor="_Toc157191752" w:history="1">
+          <w:hyperlink w:history="1" w:anchor="_Toc157191752">
             <w:r>
               <w:rPr>
                 <w:rStyle w:val="Collegamentoipertestuale"/>
@@ -2011,7 +2011,7 @@
               <w:lang w:eastAsia="it-IT"/>
             </w:rPr>
           </w:pPr>
-          <w:hyperlink w:anchor="_Toc157191753" w:history="1">
+          <w:hyperlink w:history="1" w:anchor="_Toc157191753">
             <w:r>
               <w:rPr>
                 <w:rStyle w:val="Collegamentoipertestuale"/>
@@ -2088,9 +2088,8 @@
       <w:pPr>
         <w:pStyle w:val="Titolo1"/>
       </w:pPr>
-      <w:bookmarkStart w:id="0" w:name="_Toc157191726"/>
-      <w:r>
-        <w:lastRenderedPageBreak/>
+      <w:bookmarkStart w:name="_Toc157191726" w:id="0"/>
+      <w:r>
         <w:t>1.Introduzione</w:t>
       </w:r>
       <w:bookmarkEnd w:id="0"/>
@@ -2100,7 +2099,7 @@
         <w:pStyle w:val="Titolo2"/>
         <w:ind w:firstLine="708"/>
       </w:pPr>
-      <w:bookmarkStart w:id="1" w:name="_Toc157191727"/>
+      <w:bookmarkStart w:name="_Toc157191727" w:id="1"/>
       <w:r>
         <w:t>1.1 Scopo del sistema</w:t>
       </w:r>
@@ -2132,7 +2131,7 @@
       <w:r>
         <w:tab/>
       </w:r>
-      <w:bookmarkStart w:id="2" w:name="_Toc157191728"/>
+      <w:bookmarkStart w:name="_Toc157191728" w:id="2"/>
       <w:r>
         <w:t>1.2 Design goals</w:t>
       </w:r>
@@ -2148,7 +2147,7 @@
       <w:r>
         <w:tab/>
       </w:r>
-      <w:bookmarkStart w:id="3" w:name="_Toc157191729"/>
+      <w:bookmarkStart w:name="_Toc157191729" w:id="3"/>
       <w:r>
         <w:t>1.2.1 Criteri di Performance</w:t>
       </w:r>
@@ -2166,6 +2165,8 @@
       </w:r>
       <w:r>
         <w:tab/>
+      </w:r>
+      <w:r>
         <w:t xml:space="preserve">1.2.1.a </w:t>
       </w:r>
       <w:r>
@@ -2245,7 +2246,7 @@
       <w:r>
         <w:tab/>
       </w:r>
-      <w:bookmarkStart w:id="4" w:name="_Toc157191730"/>
+      <w:bookmarkStart w:name="_Toc157191730" w:id="4"/>
       <w:r>
         <w:t>1.2.2 Criteri di Affidabilità</w:t>
       </w:r>
@@ -2263,6 +2264,8 @@
       </w:r>
       <w:r>
         <w:tab/>
+      </w:r>
+      <w:r>
         <w:t>1.2.2.a Robustezza</w:t>
       </w:r>
     </w:p>
@@ -2286,6 +2289,8 @@
       </w:r>
       <w:r>
         <w:tab/>
+      </w:r>
+      <w:r>
         <w:t xml:space="preserve">1.2.2.b </w:t>
       </w:r>
       <w:r>
@@ -2312,6 +2317,8 @@
       </w:r>
       <w:r>
         <w:tab/>
+      </w:r>
+      <w:r>
         <w:t>1.2.2.</w:t>
       </w:r>
       <w:r>
@@ -2338,6 +2345,8 @@
       </w:r>
       <w:r>
         <w:tab/>
+      </w:r>
+      <w:r>
         <w:t>1.2.2.d</w:t>
       </w:r>
       <w:r>
@@ -2365,7 +2374,7 @@
       <w:r>
         <w:tab/>
       </w:r>
-      <w:bookmarkStart w:id="5" w:name="_Toc157191731"/>
+      <w:bookmarkStart w:name="_Toc157191731" w:id="5"/>
       <w:r>
         <w:t>1.2.</w:t>
       </w:r>
@@ -2389,6 +2398,8 @@
       </w:r>
       <w:r>
         <w:tab/>
+      </w:r>
+      <w:r>
         <w:t>1.2.3.a Modificabilità</w:t>
       </w:r>
     </w:p>
@@ -2405,14 +2416,15 @@
         <w:pStyle w:val="Titolo4"/>
       </w:pPr>
       <w:r>
-        <w:lastRenderedPageBreak/>
-        <w:tab/>
-      </w:r>
-      <w:r>
-        <w:tab/>
-      </w:r>
-      <w:r>
-        <w:tab/>
+        <w:tab/>
+      </w:r>
+      <w:r>
+        <w:tab/>
+      </w:r>
+      <w:r>
+        <w:tab/>
+      </w:r>
+      <w:r>
         <w:t xml:space="preserve">1.2.3.b </w:t>
       </w:r>
       <w:r>
@@ -2437,7 +2449,7 @@
       <w:r>
         <w:tab/>
       </w:r>
-      <w:bookmarkStart w:id="6" w:name="_Toc157191732"/>
+      <w:bookmarkStart w:name="_Toc157191732" w:id="6"/>
       <w:r>
         <w:t>1.2.</w:t>
       </w:r>
@@ -2464,6 +2476,8 @@
       </w:r>
       <w:r>
         <w:tab/>
+      </w:r>
+      <w:r>
         <w:t>1.2.4.a Usabilità</w:t>
       </w:r>
     </w:p>
@@ -2507,7 +2521,7 @@
         <w:pStyle w:val="Titolo2"/>
         <w:ind w:firstLine="708"/>
       </w:pPr>
-      <w:bookmarkStart w:id="7" w:name="_Toc157191733"/>
+      <w:bookmarkStart w:name="_Toc157191733" w:id="7"/>
       <w:r>
         <w:t>1.3 Definizioni, acronimi ed abbreviazioni</w:t>
       </w:r>
@@ -2566,7 +2580,7 @@
       <w:r>
         <w:tab/>
       </w:r>
-      <w:bookmarkStart w:id="8" w:name="_Toc157191734"/>
+      <w:bookmarkStart w:name="_Toc157191734" w:id="8"/>
       <w:r>
         <w:t>1.4 Riferimenti</w:t>
       </w:r>
@@ -2593,7 +2607,7 @@
       <w:r>
         <w:tab/>
       </w:r>
-      <w:bookmarkStart w:id="9" w:name="_Toc157191735"/>
+      <w:bookmarkStart w:name="_Toc157191735" w:id="9"/>
       <w:r>
         <w:t>1.5 Panoramica</w:t>
       </w:r>
@@ -2611,7 +2625,7 @@
       <w:pPr>
         <w:pStyle w:val="Titolo1"/>
       </w:pPr>
-      <w:bookmarkStart w:id="10" w:name="_Toc157191736"/>
+      <w:bookmarkStart w:name="_Toc157191736" w:id="10"/>
       <w:r>
         <w:t>2. Architettura del Sistema</w:t>
       </w:r>
@@ -2624,7 +2638,7 @@
       <w:r>
         <w:tab/>
       </w:r>
-      <w:bookmarkStart w:id="11" w:name="_Toc157191737"/>
+      <w:bookmarkStart w:name="_Toc157191737" w:id="11"/>
       <w:r>
         <w:t>2.1 Panoramica</w:t>
       </w:r>
@@ -2731,6 +2745,8 @@
       </w:r>
       <w:r>
         <w:br/>
+      </w:r>
+      <w:r>
         <w:t>Questo livello si occupa dell'accesso ai dati e della persistenza attraverso Spring Data JPA.</w:t>
       </w:r>
     </w:p>
@@ -2741,7 +2757,7 @@
       <w:r>
         <w:tab/>
       </w:r>
-      <w:bookmarkStart w:id="12" w:name="_Toc157191738"/>
+      <w:bookmarkStart w:name="_Toc157191738" w:id="12"/>
       <w:r>
         <w:t>2.2 Decomposizione del sistema</w:t>
       </w:r>
@@ -2799,7 +2815,6 @@
       </w:pPr>
       <w:proofErr w:type="spellStart"/>
       <w:r>
-        <w:lastRenderedPageBreak/>
         <w:t>GestioneUtente</w:t>
       </w:r>
       <w:proofErr w:type="spellEnd"/>
@@ -2964,7 +2979,7 @@
         </w:rPr>
         <w:tab/>
       </w:r>
-      <w:bookmarkStart w:id="13" w:name="_Toc157191739"/>
+      <w:bookmarkStart w:name="_Toc157191739" w:id="13"/>
       <w:r>
         <w:rPr>
           <w:lang w:val="en-US"/>
@@ -3073,7 +3088,7 @@
         <w:pStyle w:val="Titolo2"/>
         <w:ind w:firstLine="708"/>
       </w:pPr>
-      <w:bookmarkStart w:id="14" w:name="_Toc157191740"/>
+      <w:bookmarkStart w:name="_Toc157191740" w:id="14"/>
       <w:r>
         <w:t>2.4 Gestione dati persistenti</w:t>
       </w:r>
@@ -3127,7 +3142,7 @@
           <w:u w:val="single"/>
         </w:rPr>
       </w:pPr>
-      <w:bookmarkStart w:id="15" w:name="_Toc157191741"/>
+      <w:bookmarkStart w:name="_Toc157191741" w:id="15"/>
       <w:r>
         <w:t xml:space="preserve">2.5 </w:t>
       </w:r>
@@ -3154,95 +3169,863 @@
       <w:r>
         <w:tab/>
       </w:r>
-      <w:bookmarkStart w:id="16" w:name="_Toc157191742"/>
-      <w:r>
+      <w:bookmarkStart w:name="_Toc157191742" w:id="16"/>
+      <w:r>
+        <w:rPr/>
         <w:t xml:space="preserve">2.5.1 Matrice degli accessi </w:t>
       </w:r>
       <w:proofErr w:type="spellStart"/>
       <w:r>
+        <w:rPr/>
         <w:t>GestioneUtente</w:t>
       </w:r>
       <w:bookmarkEnd w:id="16"/>
+    </w:p>
+    <w:tbl>
+      <w:tblPr>
+        <w:tblStyle w:val="Grigliatabella"/>
+        <w:tblW w:w="0" w:type="auto"/>
+        <w:tblLayout w:type="fixed"/>
+        <w:tblLook w:val="06A0" w:firstRow="1" w:lastRow="0" w:firstColumn="1" w:lastColumn="0" w:noHBand="1" w:noVBand="1"/>
+      </w:tblPr>
+      <w:tblGrid>
+        <w:gridCol w:w="3210"/>
+        <w:gridCol w:w="3210"/>
+        <w:gridCol w:w="3210"/>
+      </w:tblGrid>
+      <w:tr>
+        <w:trPr>
+          <w:trHeight w:val="300"/>
+        </w:trPr>
+        <w:tc>
+          <w:tcPr>
+            <w:tcW w:w="3210" w:type="dxa"/>
+            <w:tcMar/>
+          </w:tcPr>
+          <w:p>
+            <w:pPr>
+              <w:pStyle w:val="Normale"/>
+            </w:pPr>
+            <w:r>
+              <w:rPr/>
+              <w:t>Attori</w:t>
+            </w:r>
+          </w:p>
+        </w:tc>
+        <w:tc>
+          <w:tcPr>
+            <w:tcW w:w="3210" w:type="dxa"/>
+            <w:tcMar/>
+          </w:tcPr>
+          <w:p>
+            <w:pPr>
+              <w:pStyle w:val="Normale"/>
+            </w:pPr>
+            <w:r>
+              <w:rPr/>
+              <w:t>Classe</w:t>
+            </w:r>
+          </w:p>
+        </w:tc>
+        <w:tc>
+          <w:tcPr>
+            <w:tcW w:w="3210" w:type="dxa"/>
+            <w:tcMar/>
+          </w:tcPr>
+          <w:p>
+            <w:pPr>
+              <w:pStyle w:val="Normale"/>
+            </w:pPr>
+            <w:r>
+              <w:rPr/>
+              <w:t>Funzioni</w:t>
+            </w:r>
+          </w:p>
+        </w:tc>
+      </w:tr>
+      <w:tr>
+        <w:trPr>
+          <w:trHeight w:val="300"/>
+        </w:trPr>
+        <w:tc>
+          <w:tcPr>
+            <w:tcW w:w="3210" w:type="dxa"/>
+            <w:tcMar/>
+          </w:tcPr>
+          <w:p>
+            <w:pPr>
+              <w:pStyle w:val="Normale"/>
+            </w:pPr>
+            <w:r>
+              <w:rPr/>
+              <w:t>Guest</w:t>
+            </w:r>
+          </w:p>
+        </w:tc>
+        <w:tc>
+          <w:tcPr>
+            <w:tcW w:w="3210" w:type="dxa"/>
+            <w:tcMar/>
+          </w:tcPr>
+          <w:p>
+            <w:pPr>
+              <w:pStyle w:val="Normale"/>
+            </w:pPr>
+            <w:r>
+              <w:rPr/>
+              <w:t>GuestService</w:t>
+            </w:r>
+          </w:p>
+        </w:tc>
+        <w:tc>
+          <w:tcPr>
+            <w:tcW w:w="3210" w:type="dxa"/>
+            <w:tcMar/>
+          </w:tcPr>
+          <w:p>
+            <w:pPr>
+              <w:pStyle w:val="Normale"/>
+            </w:pPr>
+            <w:r>
+              <w:rPr/>
+              <w:t>r</w:t>
+            </w:r>
+            <w:r>
+              <w:rPr/>
+              <w:t>egistrazioneGiocatore</w:t>
+            </w:r>
+            <w:r>
+              <w:rPr/>
+              <w:t>()</w:t>
+            </w:r>
+          </w:p>
+        </w:tc>
+      </w:tr>
+      <w:tr>
+        <w:trPr>
+          <w:trHeight w:val="300"/>
+        </w:trPr>
+        <w:tc>
+          <w:tcPr>
+            <w:tcW w:w="3210" w:type="dxa"/>
+            <w:tcMar/>
+          </w:tcPr>
+          <w:p>
+            <w:pPr>
+              <w:pStyle w:val="Normale"/>
+            </w:pPr>
+            <w:r>
+              <w:rPr/>
+              <w:t>Utente(</w:t>
+            </w:r>
+            <w:r>
+              <w:rPr/>
+              <w:t>Generico)</w:t>
+            </w:r>
+          </w:p>
+        </w:tc>
+        <w:tc>
+          <w:tcPr>
+            <w:tcW w:w="3210" w:type="dxa"/>
+            <w:tcMar/>
+          </w:tcPr>
+          <w:p>
+            <w:pPr>
+              <w:pStyle w:val="Normale"/>
+            </w:pPr>
+            <w:r>
+              <w:rPr/>
+              <w:t>UtenteService</w:t>
+            </w:r>
+          </w:p>
+        </w:tc>
+        <w:tc>
+          <w:tcPr>
+            <w:tcW w:w="3210" w:type="dxa"/>
+            <w:tcMar/>
+          </w:tcPr>
+          <w:p>
+            <w:pPr>
+              <w:pStyle w:val="Normale"/>
+            </w:pPr>
+            <w:r>
+              <w:rPr/>
+              <w:t>l</w:t>
+            </w:r>
+            <w:r>
+              <w:rPr/>
+              <w:t>ogin(</w:t>
+            </w:r>
+            <w:r>
+              <w:rPr/>
+              <w:t>)</w:t>
+            </w:r>
+          </w:p>
+          <w:p>
+            <w:pPr>
+              <w:pStyle w:val="Normale"/>
+            </w:pPr>
+            <w:r>
+              <w:rPr/>
+              <w:t>m</w:t>
+            </w:r>
+            <w:r>
+              <w:rPr/>
+              <w:t>odificaProfilo</w:t>
+            </w:r>
+            <w:r>
+              <w:rPr/>
+              <w:t>()</w:t>
+            </w:r>
+          </w:p>
+          <w:p>
+            <w:pPr>
+              <w:pStyle w:val="Normale"/>
+            </w:pPr>
+            <w:r>
+              <w:rPr/>
+              <w:t>l</w:t>
+            </w:r>
+            <w:r>
+              <w:rPr/>
+              <w:t>ogout(</w:t>
+            </w:r>
+            <w:r>
+              <w:rPr/>
+              <w:t>)</w:t>
+            </w:r>
+          </w:p>
+        </w:tc>
+      </w:tr>
+      <w:tr>
+        <w:trPr>
+          <w:trHeight w:val="300"/>
+        </w:trPr>
+        <w:tc>
+          <w:tcPr>
+            <w:tcW w:w="3210" w:type="dxa"/>
+            <w:tcMar/>
+          </w:tcPr>
+          <w:p>
+            <w:pPr>
+              <w:pStyle w:val="Normale"/>
+            </w:pPr>
+            <w:r>
+              <w:rPr/>
+              <w:t>Giocator</w:t>
+            </w:r>
+            <w:r>
+              <w:rPr/>
+              <w:t>e(Utente)</w:t>
+            </w:r>
+          </w:p>
+        </w:tc>
+        <w:tc>
+          <w:tcPr>
+            <w:tcW w:w="3210" w:type="dxa"/>
+            <w:tcMar/>
+          </w:tcPr>
+          <w:p>
+            <w:pPr>
+              <w:pStyle w:val="Normale"/>
+            </w:pPr>
+            <w:r>
+              <w:rPr/>
+              <w:t>GiacatoreService</w:t>
+            </w:r>
+          </w:p>
+        </w:tc>
+        <w:tc>
+          <w:tcPr>
+            <w:tcW w:w="3210" w:type="dxa"/>
+            <w:tcMar/>
+          </w:tcPr>
+          <w:p>
+            <w:pPr>
+              <w:pStyle w:val="Normale"/>
+            </w:pPr>
+            <w:r>
+              <w:rPr/>
+              <w:t>s</w:t>
+            </w:r>
+            <w:r>
+              <w:rPr/>
+              <w:t>ostituireMembroTeam()</w:t>
+            </w:r>
+          </w:p>
+        </w:tc>
+      </w:tr>
+    </w:tbl>
+    <w:p>
+      <w:pPr>
+        <w:pStyle w:val="Titolo3"/>
+      </w:pPr>
+      <w:r>
+        <w:tab/>
+      </w:r>
+      <w:r>
+        <w:tab/>
+      </w:r>
+      <w:bookmarkStart w:name="_Toc157191743" w:id="17"/>
+      <w:r>
+        <w:rPr/>
+        <w:t xml:space="preserve">2.5.2 Matrice degli accessi </w:t>
+      </w:r>
+      <w:proofErr w:type="spellStart"/>
+      <w:r>
+        <w:rPr/>
+        <w:t>Gestione</w:t>
+      </w:r>
+      <w:r>
+        <w:rPr/>
+        <w:t>Tornei</w:t>
+      </w:r>
+      <w:bookmarkEnd w:id="17"/>
+    </w:p>
+    <w:tbl>
+      <w:tblPr>
+        <w:tblStyle w:val="Grigliatabella"/>
+        <w:tblW w:w="0" w:type="auto"/>
+        <w:tblLayout w:type="fixed"/>
+        <w:tblLook w:val="06A0" w:firstRow="1" w:lastRow="0" w:firstColumn="1" w:lastColumn="0" w:noHBand="1" w:noVBand="1"/>
+      </w:tblPr>
+      <w:tblGrid>
+        <w:gridCol w:w="3210"/>
+        <w:gridCol w:w="3210"/>
+        <w:gridCol w:w="3210"/>
+      </w:tblGrid>
+      <w:tr>
+        <w:trPr>
+          <w:trHeight w:val="300"/>
+        </w:trPr>
+        <w:tc>
+          <w:tcPr>
+            <w:tcW w:w="3210" w:type="dxa"/>
+            <w:tcMar/>
+          </w:tcPr>
+          <w:p>
+            <w:pPr>
+              <w:pStyle w:val="Normale"/>
+            </w:pPr>
+            <w:r>
+              <w:rPr/>
+              <w:t>Attori</w:t>
+            </w:r>
+          </w:p>
+        </w:tc>
+        <w:tc>
+          <w:tcPr>
+            <w:tcW w:w="3210" w:type="dxa"/>
+            <w:tcMar/>
+          </w:tcPr>
+          <w:p>
+            <w:pPr>
+              <w:pStyle w:val="Normale"/>
+            </w:pPr>
+            <w:r>
+              <w:rPr/>
+              <w:t>Classe</w:t>
+            </w:r>
+          </w:p>
+        </w:tc>
+        <w:tc>
+          <w:tcPr>
+            <w:tcW w:w="3210" w:type="dxa"/>
+            <w:tcMar/>
+          </w:tcPr>
+          <w:p>
+            <w:pPr>
+              <w:pStyle w:val="Normale"/>
+            </w:pPr>
+            <w:r>
+              <w:rPr/>
+              <w:t>Funzioni</w:t>
+            </w:r>
+          </w:p>
+        </w:tc>
+      </w:tr>
+      <w:tr>
+        <w:trPr>
+          <w:trHeight w:val="300"/>
+        </w:trPr>
+        <w:tc>
+          <w:tcPr>
+            <w:tcW w:w="3210" w:type="dxa"/>
+            <w:tcMar/>
+          </w:tcPr>
+          <w:p>
+            <w:pPr>
+              <w:pStyle w:val="Normale"/>
+            </w:pPr>
+            <w:r>
+              <w:rPr/>
+              <w:t>Giocatore(</w:t>
+            </w:r>
+            <w:r>
+              <w:rPr/>
+              <w:t>Utente)</w:t>
+            </w:r>
+          </w:p>
+        </w:tc>
+        <w:tc>
+          <w:tcPr>
+            <w:tcW w:w="3210" w:type="dxa"/>
+            <w:tcMar/>
+          </w:tcPr>
+          <w:p>
+            <w:pPr>
+              <w:pStyle w:val="Normale"/>
+            </w:pPr>
+            <w:r>
+              <w:rPr/>
+              <w:t>TorneoService</w:t>
+            </w:r>
+          </w:p>
+        </w:tc>
+        <w:tc>
+          <w:tcPr>
+            <w:tcW w:w="3210" w:type="dxa"/>
+            <w:tcMar/>
+          </w:tcPr>
+          <w:p>
+            <w:pPr>
+              <w:pStyle w:val="Normale"/>
+            </w:pPr>
+            <w:r>
+              <w:rPr/>
+              <w:t>cercareTorneo</w:t>
+            </w:r>
+            <w:r>
+              <w:rPr/>
+              <w:t>()</w:t>
+            </w:r>
+          </w:p>
+          <w:p>
+            <w:pPr>
+              <w:pStyle w:val="Normale"/>
+            </w:pPr>
+            <w:r>
+              <w:rPr/>
+              <w:t>iscrizioneTorneo</w:t>
+            </w:r>
+            <w:r>
+              <w:rPr/>
+              <w:t>()</w:t>
+            </w:r>
+          </w:p>
+          <w:p>
+            <w:pPr>
+              <w:pStyle w:val="Normale"/>
+            </w:pPr>
+            <w:r>
+              <w:rPr/>
+              <w:t>seguireOrganizzatore</w:t>
+            </w:r>
+            <w:r>
+              <w:rPr/>
+              <w:t>()</w:t>
+            </w:r>
+          </w:p>
+          <w:p>
+            <w:pPr>
+              <w:pStyle w:val="Normale"/>
+            </w:pPr>
+            <w:r>
+              <w:rPr/>
+              <w:t>getTorneoIscritto</w:t>
+            </w:r>
+            <w:r>
+              <w:rPr/>
+              <w:t>()</w:t>
+            </w:r>
+          </w:p>
+        </w:tc>
+      </w:tr>
+      <w:tr>
+        <w:trPr>
+          <w:trHeight w:val="300"/>
+        </w:trPr>
+        <w:tc>
+          <w:tcPr>
+            <w:tcW w:w="3210" w:type="dxa"/>
+            <w:tcMar/>
+          </w:tcPr>
+          <w:p>
+            <w:pPr>
+              <w:pStyle w:val="Normale"/>
+            </w:pPr>
+            <w:r>
+              <w:rPr/>
+              <w:t>Organizzatore(Utente)</w:t>
+            </w:r>
+          </w:p>
+        </w:tc>
+        <w:tc>
+          <w:tcPr>
+            <w:tcW w:w="3210" w:type="dxa"/>
+            <w:tcMar/>
+          </w:tcPr>
+          <w:p>
+            <w:pPr>
+              <w:pStyle w:val="Normale"/>
+            </w:pPr>
+            <w:r>
+              <w:rPr/>
+              <w:t>TorneoService</w:t>
+            </w:r>
+          </w:p>
+        </w:tc>
+        <w:tc>
+          <w:tcPr>
+            <w:tcW w:w="3210" w:type="dxa"/>
+            <w:tcMar/>
+          </w:tcPr>
+          <w:p>
+            <w:pPr>
+              <w:pStyle w:val="Normale"/>
+            </w:pPr>
+            <w:r>
+              <w:rPr/>
+              <w:t>creaTorneo</w:t>
+            </w:r>
+            <w:r>
+              <w:rPr/>
+              <w:t>()</w:t>
+            </w:r>
+          </w:p>
+          <w:p>
+            <w:pPr>
+              <w:pStyle w:val="Normale"/>
+            </w:pPr>
+            <w:r>
+              <w:rPr/>
+              <w:t>iniziareTorneo</w:t>
+            </w:r>
+            <w:r>
+              <w:rPr/>
+              <w:t>()</w:t>
+            </w:r>
+          </w:p>
+          <w:p>
+            <w:pPr>
+              <w:pStyle w:val="Normale"/>
+            </w:pPr>
+            <w:r>
+              <w:rPr/>
+              <w:t>terminareTorneo</w:t>
+            </w:r>
+            <w:r>
+              <w:rPr/>
+              <w:t>()</w:t>
+            </w:r>
+          </w:p>
+          <w:p>
+            <w:pPr>
+              <w:pStyle w:val="Normale"/>
+            </w:pPr>
+            <w:r>
+              <w:rPr/>
+              <w:t>toglierePartecipanti</w:t>
+            </w:r>
+            <w:r>
+              <w:rPr/>
+              <w:t>()</w:t>
+            </w:r>
+          </w:p>
+          <w:p>
+            <w:pPr>
+              <w:pStyle w:val="Normale"/>
+            </w:pPr>
+            <w:r>
+              <w:rPr/>
+              <w:t>visualizzaProfiloUtente</w:t>
+            </w:r>
+            <w:r>
+              <w:rPr/>
+              <w:t>()</w:t>
+            </w:r>
+          </w:p>
+        </w:tc>
+      </w:tr>
+      <w:tr>
+        <w:trPr>
+          <w:trHeight w:val="300"/>
+        </w:trPr>
+        <w:tc>
+          <w:tcPr>
+            <w:tcW w:w="3210" w:type="dxa"/>
+            <w:tcMar/>
+          </w:tcPr>
+          <w:p>
+            <w:pPr>
+              <w:pStyle w:val="Normale"/>
+            </w:pPr>
+            <w:r>
+              <w:rPr/>
+              <w:t>Organizzatore(Utente)</w:t>
+            </w:r>
+          </w:p>
+        </w:tc>
+        <w:tc>
+          <w:tcPr>
+            <w:tcW w:w="3210" w:type="dxa"/>
+            <w:tcMar/>
+          </w:tcPr>
+          <w:p>
+            <w:pPr>
+              <w:pStyle w:val="Normale"/>
+            </w:pPr>
+            <w:r>
+              <w:rPr/>
+              <w:t>PartitaService</w:t>
+            </w:r>
+          </w:p>
+        </w:tc>
+        <w:tc>
+          <w:tcPr>
+            <w:tcW w:w="3210" w:type="dxa"/>
+            <w:tcMar/>
+          </w:tcPr>
+          <w:p>
+            <w:pPr>
+              <w:pStyle w:val="Normale"/>
+            </w:pPr>
+            <w:r>
+              <w:rPr/>
+              <w:t>aggiungereRisultato</w:t>
+            </w:r>
+            <w:r>
+              <w:rPr/>
+              <w:t>()</w:t>
+            </w:r>
+          </w:p>
+        </w:tc>
+      </w:tr>
+    </w:tbl>
+    <w:p>
+      <w:pPr>
+        <w:pStyle w:val="Titolo3"/>
+      </w:pPr>
+      <w:r>
+        <w:tab/>
+      </w:r>
+      <w:r>
+        <w:tab/>
+      </w:r>
+      <w:bookmarkStart w:name="_Toc157191744" w:id="18"/>
+      <w:r>
+        <w:rPr/>
+        <w:t xml:space="preserve">2.5.3 Matrice degli accessi </w:t>
+      </w:r>
+      <w:proofErr w:type="spellStart"/>
+      <w:r>
+        <w:rPr/>
+        <w:t>GestioneModeratore</w:t>
+      </w:r>
+      <w:bookmarkEnd w:id="18"/>
+    </w:p>
+    <w:tbl>
+      <w:tblPr>
+        <w:tblStyle w:val="Grigliatabella"/>
+        <w:tblW w:w="0" w:type="auto"/>
+        <w:tblLayout w:type="fixed"/>
+        <w:tblLook w:val="06A0" w:firstRow="1" w:lastRow="0" w:firstColumn="1" w:lastColumn="0" w:noHBand="1" w:noVBand="1"/>
+      </w:tblPr>
+      <w:tblGrid>
+        <w:gridCol w:w="3210"/>
+        <w:gridCol w:w="3210"/>
+        <w:gridCol w:w="3210"/>
+      </w:tblGrid>
+      <w:tr>
+        <w:trPr>
+          <w:trHeight w:val="300"/>
+        </w:trPr>
+        <w:tc>
+          <w:tcPr>
+            <w:tcW w:w="3210" w:type="dxa"/>
+            <w:tcMar/>
+          </w:tcPr>
+          <w:p>
+            <w:pPr>
+              <w:pStyle w:val="Normale"/>
+            </w:pPr>
+            <w:r>
+              <w:rPr/>
+              <w:t>Attori</w:t>
+            </w:r>
+          </w:p>
+        </w:tc>
+        <w:tc>
+          <w:tcPr>
+            <w:tcW w:w="3210" w:type="dxa"/>
+            <w:tcMar/>
+          </w:tcPr>
+          <w:p>
+            <w:pPr>
+              <w:pStyle w:val="Normale"/>
+            </w:pPr>
+            <w:r>
+              <w:rPr/>
+              <w:t>Classe</w:t>
+            </w:r>
+          </w:p>
+        </w:tc>
+        <w:tc>
+          <w:tcPr>
+            <w:tcW w:w="3210" w:type="dxa"/>
+            <w:tcMar/>
+          </w:tcPr>
+          <w:p>
+            <w:pPr>
+              <w:pStyle w:val="Normale"/>
+            </w:pPr>
+            <w:r>
+              <w:rPr/>
+              <w:t>Funzioni</w:t>
+            </w:r>
+          </w:p>
+        </w:tc>
+      </w:tr>
+      <w:tr>
+        <w:trPr>
+          <w:trHeight w:val="300"/>
+        </w:trPr>
+        <w:tc>
+          <w:tcPr>
+            <w:tcW w:w="3210" w:type="dxa"/>
+            <w:tcMar/>
+          </w:tcPr>
+          <w:p>
+            <w:pPr>
+              <w:pStyle w:val="Normale"/>
+            </w:pPr>
+            <w:r>
+              <w:rPr/>
+              <w:t>Moderatore</w:t>
+            </w:r>
+          </w:p>
+        </w:tc>
+        <w:tc>
+          <w:tcPr>
+            <w:tcW w:w="3210" w:type="dxa"/>
+            <w:tcMar/>
+          </w:tcPr>
+          <w:p>
+            <w:pPr>
+              <w:pStyle w:val="Normale"/>
+            </w:pPr>
+            <w:r>
+              <w:rPr/>
+              <w:t>ModeratoreService</w:t>
+            </w:r>
+          </w:p>
+        </w:tc>
+        <w:tc>
+          <w:tcPr>
+            <w:tcW w:w="3210" w:type="dxa"/>
+            <w:tcMar/>
+          </w:tcPr>
+          <w:p>
+            <w:pPr>
+              <w:pStyle w:val="Normale"/>
+            </w:pPr>
+            <w:r>
+              <w:rPr/>
+              <w:t>login(</w:t>
+            </w:r>
+            <w:r>
+              <w:rPr/>
+              <w:t>)</w:t>
+            </w:r>
+          </w:p>
+          <w:p>
+            <w:pPr>
+              <w:pStyle w:val="Normale"/>
+            </w:pPr>
+            <w:r>
+              <w:rPr/>
+              <w:t>logout()</w:t>
+            </w:r>
+          </w:p>
+          <w:p>
+            <w:pPr>
+              <w:pStyle w:val="Normale"/>
+            </w:pPr>
+            <w:r>
+              <w:rPr/>
+              <w:t>bannare/</w:t>
+            </w:r>
+            <w:r>
+              <w:rPr/>
+              <w:t>sbannare</w:t>
+            </w:r>
+            <w:r>
+              <w:rPr/>
+              <w:t>()</w:t>
+            </w:r>
+          </w:p>
+          <w:p>
+            <w:pPr>
+              <w:pStyle w:val="Normale"/>
+            </w:pPr>
+            <w:r>
+              <w:rPr/>
+              <w:t>accettare/</w:t>
+            </w:r>
+            <w:r>
+              <w:rPr/>
+              <w:t>rifiutare(</w:t>
+            </w:r>
+            <w:r>
+              <w:rPr/>
+              <w:t>)</w:t>
+            </w:r>
+          </w:p>
+        </w:tc>
+      </w:tr>
+    </w:tbl>
+    <w:p>
+      <w:r>
+        <w:tab/>
+      </w:r>
+    </w:p>
+    <w:p>
+      <w:pPr>
+        <w:pStyle w:val="Titolo2"/>
+      </w:pPr>
+      <w:r>
+        <w:tab/>
+      </w:r>
+      <w:bookmarkStart w:name="_Toc157191745" w:id="19"/>
+      <w:r>
+        <w:t xml:space="preserve">2.6 </w:t>
+      </w:r>
+      <w:r>
+        <w:t>Controllo software globale</w:t>
+      </w:r>
+      <w:bookmarkEnd w:id="19"/>
+    </w:p>
+    <w:p>
+      <w:pPr>
+        <w:ind w:left="708"/>
+      </w:pPr>
+      <w:r>
+        <w:t xml:space="preserve">Le richieste sono gestite attraverso il Web Server, che funge da intermediario per il sistema. Inizialmente, vengono sottoposte a filtri dedicati per operazioni di autenticazione e gestione delle </w:t>
+      </w:r>
+      <w:r>
+        <w:t xml:space="preserve">sessioni. Successivamente, il </w:t>
+      </w:r>
+      <w:proofErr w:type="spellStart"/>
+      <w:r>
+        <w:t>DispatcherServlet</w:t>
+      </w:r>
       <w:proofErr w:type="spellEnd"/>
-    </w:p>
-    <w:p>
-      <w:pPr>
-        <w:rPr>
-          <w:u w:val="single"/>
-        </w:rPr>
-      </w:pPr>
-      <w:r>
-        <w:tab/>
-      </w:r>
-      <w:r>
-        <w:tab/>
-        <w:t>//inserire immagine</w:t>
-      </w:r>
-    </w:p>
-    <w:p>
-      <w:pPr>
-        <w:pStyle w:val="Titolo3"/>
-      </w:pPr>
-      <w:r>
-        <w:tab/>
-      </w:r>
-      <w:r>
-        <w:tab/>
-      </w:r>
-      <w:bookmarkStart w:id="17" w:name="_Toc157191743"/>
-      <w:r>
-        <w:t xml:space="preserve">2.5.2 Matrice degli accessi </w:t>
-      </w:r>
-      <w:proofErr w:type="spellStart"/>
-      <w:r>
-        <w:t>Gestione</w:t>
-      </w:r>
-      <w:r>
-        <w:t>Tornei</w:t>
-      </w:r>
-      <w:bookmarkEnd w:id="17"/>
-      <w:proofErr w:type="spellEnd"/>
-    </w:p>
-    <w:p>
-      <w:r>
-        <w:tab/>
-      </w:r>
-      <w:r>
-        <w:tab/>
-        <w:t>//inserire immagine</w:t>
-      </w:r>
-    </w:p>
-    <w:p>
-      <w:pPr>
-        <w:pStyle w:val="Titolo3"/>
-      </w:pPr>
-      <w:r>
-        <w:tab/>
-      </w:r>
-      <w:r>
-        <w:tab/>
-      </w:r>
-      <w:bookmarkStart w:id="18" w:name="_Toc157191744"/>
-      <w:r>
-        <w:t xml:space="preserve">2.5.3 Matrice degli accessi </w:t>
-      </w:r>
-      <w:proofErr w:type="spellStart"/>
-      <w:r>
-        <w:t>GestioneModeratore</w:t>
-      </w:r>
-      <w:bookmarkEnd w:id="18"/>
-      <w:proofErr w:type="spellEnd"/>
-    </w:p>
-    <w:p>
-      <w:r>
-        <w:tab/>
-      </w:r>
-      <w:r>
-        <w:tab/>
-        <w:t>//inserire immagine</w:t>
-      </w:r>
-    </w:p>
-    <w:p>
+      <w:r>
+        <w:t xml:space="preserve"> entra in gioco per smistare le richieste ai rispettivi controller. Questi controller, a loro volta, interagiscono con i servizi (services) che contengono la logica di business del sistema. Una volta completate le elaborazioni, le risposte vengono inviate dal controller al client</w:t>
+      </w:r>
+      <w:r>
+        <w:t>.</w:t>
+      </w:r>
       <w:r>
         <w:tab/>
       </w:r>
@@ -3254,49 +4037,7 @@
       <w:r>
         <w:tab/>
       </w:r>
-      <w:bookmarkStart w:id="19" w:name="_Toc157191745"/>
-      <w:r>
-        <w:t xml:space="preserve">2.6 </w:t>
-      </w:r>
-      <w:r>
-        <w:t>Controllo software globale</w:t>
-      </w:r>
-      <w:bookmarkEnd w:id="19"/>
-    </w:p>
-    <w:p>
-      <w:pPr>
-        <w:ind w:left="708"/>
-      </w:pPr>
-      <w:r>
-        <w:t xml:space="preserve">Le richieste sono gestite attraverso il Web Server, che funge da intermediario per il sistema. Inizialmente, vengono sottoposte a filtri dedicati per operazioni di autenticazione e gestione delle </w:t>
-      </w:r>
-      <w:r>
-        <w:lastRenderedPageBreak/>
-        <w:t xml:space="preserve">sessioni. Successivamente, il </w:t>
-      </w:r>
-      <w:proofErr w:type="spellStart"/>
-      <w:r>
-        <w:t>DispatcherServlet</w:t>
-      </w:r>
-      <w:proofErr w:type="spellEnd"/>
-      <w:r>
-        <w:t xml:space="preserve"> entra in gioco per smistare le richieste ai rispettivi controller. Questi controller, a loro volta, interagiscono con i servizi (services) che contengono la logica di business del sistema. Una volta completate le elaborazioni, le risposte vengono inviate dal controller al client</w:t>
-      </w:r>
-      <w:r>
-        <w:t>.</w:t>
-      </w:r>
-      <w:r>
-        <w:tab/>
-      </w:r>
-    </w:p>
-    <w:p>
-      <w:pPr>
-        <w:pStyle w:val="Titolo2"/>
-      </w:pPr>
-      <w:r>
-        <w:tab/>
-      </w:r>
-      <w:bookmarkStart w:id="20" w:name="_Toc157191746"/>
+      <w:bookmarkStart w:name="_Toc157191746" w:id="20"/>
       <w:r>
         <w:t xml:space="preserve">2.7 </w:t>
       </w:r>
@@ -3325,7 +4066,7 @@
       <w:r>
         <w:tab/>
       </w:r>
-      <w:bookmarkStart w:id="21" w:name="_Toc157191747"/>
+      <w:bookmarkStart w:name="_Toc157191747" w:id="21"/>
       <w:r>
         <w:t>2.7.1 Start-up</w:t>
       </w:r>
@@ -3390,7 +4131,7 @@
       <w:pPr>
         <w:pStyle w:val="Titolo3"/>
         <w:rPr>
-          <w:rFonts w:asciiTheme="minorHAnsi" w:eastAsiaTheme="minorHAnsi" w:hAnsiTheme="minorHAnsi" w:cstheme="minorBidi"/>
+          <w:rFonts w:asciiTheme="minorHAnsi" w:hAnsiTheme="minorHAnsi" w:eastAsiaTheme="minorHAnsi" w:cstheme="minorBidi"/>
           <w:color w:val="auto"/>
           <w:sz w:val="22"/>
           <w:szCs w:val="22"/>
@@ -3407,7 +4148,7 @@
       <w:r>
         <w:tab/>
       </w:r>
-      <w:bookmarkStart w:id="22" w:name="_Toc157191748"/>
+      <w:bookmarkStart w:name="_Toc157191748" w:id="22"/>
       <w:r>
         <w:t xml:space="preserve">2.7.2 </w:t>
       </w:r>
@@ -3475,7 +4216,7 @@
       <w:r>
         <w:tab/>
       </w:r>
-      <w:bookmarkStart w:id="23" w:name="_Toc157191749"/>
+      <w:bookmarkStart w:name="_Toc157191749" w:id="23"/>
       <w:r>
         <w:t xml:space="preserve">2.7.3 </w:t>
       </w:r>
@@ -3517,6 +4258,8 @@
       </w:r>
       <w:r>
         <w:tab/>
+      </w:r>
+      <w:r>
         <w:t>In caso di problemi di alimentazione viene effettuato il ripristino all’ultimo stato persistente.</w:t>
       </w:r>
     </w:p>
@@ -3530,7 +4273,7 @@
       <w:pPr>
         <w:pStyle w:val="Titolo1"/>
       </w:pPr>
-      <w:bookmarkStart w:id="24" w:name="_Toc157191750"/>
+      <w:bookmarkStart w:name="_Toc157191750" w:id="24"/>
       <w:r>
         <w:t>3. Servizi del sottosistema Glossario</w:t>
       </w:r>
@@ -3551,7 +4294,7 @@
       <w:r>
         <w:tab/>
       </w:r>
-      <w:bookmarkStart w:id="25" w:name="_Toc157191751"/>
+      <w:bookmarkStart w:name="_Toc157191751" w:id="25"/>
       <w:r>
         <w:t>3.</w:t>
       </w:r>
@@ -3812,10 +4555,9 @@
         <w:pStyle w:val="Titolo2"/>
       </w:pPr>
       <w:r>
-        <w:lastRenderedPageBreak/>
-        <w:tab/>
-      </w:r>
-      <w:bookmarkStart w:id="26" w:name="_Toc157191752"/>
+        <w:tab/>
+      </w:r>
+      <w:bookmarkStart w:name="_Toc157191752" w:id="26"/>
       <w:r>
         <w:t>3.</w:t>
       </w:r>
@@ -4248,7 +4990,7 @@
       <w:r>
         <w:tab/>
       </w:r>
-      <w:bookmarkStart w:id="27" w:name="_Toc157191753"/>
+      <w:bookmarkStart w:name="_Toc157191753" w:id="27"/>
       <w:r>
         <w:t>3.</w:t>
       </w:r>
@@ -4434,7 +5176,7 @@
     </w:tbl>
     <w:p/>
     <w:sectPr>
-      <w:pgSz w:w="11906" w:h="16838"/>
+      <w:pgSz w:w="11906" w:h="16838" w:orient="portrait"/>
       <w:pgMar w:top="1417" w:right="1134" w:bottom="1134" w:left="1134" w:header="708" w:footer="708" w:gutter="0"/>
       <w:cols w:space="708"/>
       <w:docGrid w:linePitch="360"/>
@@ -4458,7 +5200,7 @@
         <w:ind w:left="1428" w:hanging="360"/>
       </w:pPr>
       <w:rPr>
-        <w:rFonts w:ascii="Wingdings" w:hAnsi="Wingdings" w:hint="default"/>
+        <w:rFonts w:hint="default" w:ascii="Wingdings" w:hAnsi="Wingdings"/>
       </w:rPr>
     </w:lvl>
     <w:lvl w:ilvl="1" w:tplc="04100003" w:tentative="1">
@@ -4470,7 +5212,7 @@
         <w:ind w:left="2148" w:hanging="360"/>
       </w:pPr>
       <w:rPr>
-        <w:rFonts w:ascii="Courier New" w:hAnsi="Courier New" w:cs="Courier New" w:hint="default"/>
+        <w:rFonts w:hint="default" w:ascii="Courier New" w:hAnsi="Courier New" w:cs="Courier New"/>
       </w:rPr>
     </w:lvl>
     <w:lvl w:ilvl="2" w:tplc="04100005" w:tentative="1">
@@ -4482,7 +5224,7 @@
         <w:ind w:left="2868" w:hanging="360"/>
       </w:pPr>
       <w:rPr>
-        <w:rFonts w:ascii="Wingdings" w:hAnsi="Wingdings" w:hint="default"/>
+        <w:rFonts w:hint="default" w:ascii="Wingdings" w:hAnsi="Wingdings"/>
       </w:rPr>
     </w:lvl>
     <w:lvl w:ilvl="3" w:tplc="04100001" w:tentative="1">
@@ -4494,7 +5236,7 @@
         <w:ind w:left="3588" w:hanging="360"/>
       </w:pPr>
       <w:rPr>
-        <w:rFonts w:ascii="Symbol" w:hAnsi="Symbol" w:hint="default"/>
+        <w:rFonts w:hint="default" w:ascii="Symbol" w:hAnsi="Symbol"/>
       </w:rPr>
     </w:lvl>
     <w:lvl w:ilvl="4" w:tplc="04100003" w:tentative="1">
@@ -4506,7 +5248,7 @@
         <w:ind w:left="4308" w:hanging="360"/>
       </w:pPr>
       <w:rPr>
-        <w:rFonts w:ascii="Courier New" w:hAnsi="Courier New" w:cs="Courier New" w:hint="default"/>
+        <w:rFonts w:hint="default" w:ascii="Courier New" w:hAnsi="Courier New" w:cs="Courier New"/>
       </w:rPr>
     </w:lvl>
     <w:lvl w:ilvl="5" w:tplc="04100005" w:tentative="1">
@@ -4518,7 +5260,7 @@
         <w:ind w:left="5028" w:hanging="360"/>
       </w:pPr>
       <w:rPr>
-        <w:rFonts w:ascii="Wingdings" w:hAnsi="Wingdings" w:hint="default"/>
+        <w:rFonts w:hint="default" w:ascii="Wingdings" w:hAnsi="Wingdings"/>
       </w:rPr>
     </w:lvl>
     <w:lvl w:ilvl="6" w:tplc="04100001" w:tentative="1">
@@ -4530,7 +5272,7 @@
         <w:ind w:left="5748" w:hanging="360"/>
       </w:pPr>
       <w:rPr>
-        <w:rFonts w:ascii="Symbol" w:hAnsi="Symbol" w:hint="default"/>
+        <w:rFonts w:hint="default" w:ascii="Symbol" w:hAnsi="Symbol"/>
       </w:rPr>
     </w:lvl>
     <w:lvl w:ilvl="7" w:tplc="04100003" w:tentative="1">
@@ -4542,7 +5284,7 @@
         <w:ind w:left="6468" w:hanging="360"/>
       </w:pPr>
       <w:rPr>
-        <w:rFonts w:ascii="Courier New" w:hAnsi="Courier New" w:cs="Courier New" w:hint="default"/>
+        <w:rFonts w:hint="default" w:ascii="Courier New" w:hAnsi="Courier New" w:cs="Courier New"/>
       </w:rPr>
     </w:lvl>
     <w:lvl w:ilvl="8" w:tplc="04100005" w:tentative="1">
@@ -4554,7 +5296,7 @@
         <w:ind w:left="7188" w:hanging="360"/>
       </w:pPr>
       <w:rPr>
-        <w:rFonts w:ascii="Wingdings" w:hAnsi="Wingdings" w:hint="default"/>
+        <w:rFonts w:hint="default" w:ascii="Wingdings" w:hAnsi="Wingdings"/>
       </w:rPr>
     </w:lvl>
   </w:abstractNum>
@@ -4571,7 +5313,7 @@
         <w:ind w:left="1423" w:hanging="360"/>
       </w:pPr>
       <w:rPr>
-        <w:rFonts w:ascii="Symbol" w:hAnsi="Symbol" w:hint="default"/>
+        <w:rFonts w:hint="default" w:ascii="Symbol" w:hAnsi="Symbol"/>
       </w:rPr>
     </w:lvl>
     <w:lvl w:ilvl="1" w:tplc="04100003" w:tentative="1">
@@ -4583,7 +5325,7 @@
         <w:ind w:left="2143" w:hanging="360"/>
       </w:pPr>
       <w:rPr>
-        <w:rFonts w:ascii="Courier New" w:hAnsi="Courier New" w:cs="Courier New" w:hint="default"/>
+        <w:rFonts w:hint="default" w:ascii="Courier New" w:hAnsi="Courier New" w:cs="Courier New"/>
       </w:rPr>
     </w:lvl>
     <w:lvl w:ilvl="2" w:tplc="04100005" w:tentative="1">
@@ -4595,7 +5337,7 @@
         <w:ind w:left="2863" w:hanging="360"/>
       </w:pPr>
       <w:rPr>
-        <w:rFonts w:ascii="Wingdings" w:hAnsi="Wingdings" w:hint="default"/>
+        <w:rFonts w:hint="default" w:ascii="Wingdings" w:hAnsi="Wingdings"/>
       </w:rPr>
     </w:lvl>
     <w:lvl w:ilvl="3" w:tplc="04100001" w:tentative="1">
@@ -4607,7 +5349,7 @@
         <w:ind w:left="3583" w:hanging="360"/>
       </w:pPr>
       <w:rPr>
-        <w:rFonts w:ascii="Symbol" w:hAnsi="Symbol" w:hint="default"/>
+        <w:rFonts w:hint="default" w:ascii="Symbol" w:hAnsi="Symbol"/>
       </w:rPr>
     </w:lvl>
     <w:lvl w:ilvl="4" w:tplc="04100003" w:tentative="1">
@@ -4619,7 +5361,7 @@
         <w:ind w:left="4303" w:hanging="360"/>
       </w:pPr>
       <w:rPr>
-        <w:rFonts w:ascii="Courier New" w:hAnsi="Courier New" w:cs="Courier New" w:hint="default"/>
+        <w:rFonts w:hint="default" w:ascii="Courier New" w:hAnsi="Courier New" w:cs="Courier New"/>
       </w:rPr>
     </w:lvl>
     <w:lvl w:ilvl="5" w:tplc="04100005" w:tentative="1">
@@ -4631,7 +5373,7 @@
         <w:ind w:left="5023" w:hanging="360"/>
       </w:pPr>
       <w:rPr>
-        <w:rFonts w:ascii="Wingdings" w:hAnsi="Wingdings" w:hint="default"/>
+        <w:rFonts w:hint="default" w:ascii="Wingdings" w:hAnsi="Wingdings"/>
       </w:rPr>
     </w:lvl>
     <w:lvl w:ilvl="6" w:tplc="04100001" w:tentative="1">
@@ -4643,7 +5385,7 @@
         <w:ind w:left="5743" w:hanging="360"/>
       </w:pPr>
       <w:rPr>
-        <w:rFonts w:ascii="Symbol" w:hAnsi="Symbol" w:hint="default"/>
+        <w:rFonts w:hint="default" w:ascii="Symbol" w:hAnsi="Symbol"/>
       </w:rPr>
     </w:lvl>
     <w:lvl w:ilvl="7" w:tplc="04100003" w:tentative="1">
@@ -4655,7 +5397,7 @@
         <w:ind w:left="6463" w:hanging="360"/>
       </w:pPr>
       <w:rPr>
-        <w:rFonts w:ascii="Courier New" w:hAnsi="Courier New" w:cs="Courier New" w:hint="default"/>
+        <w:rFonts w:hint="default" w:ascii="Courier New" w:hAnsi="Courier New" w:cs="Courier New"/>
       </w:rPr>
     </w:lvl>
     <w:lvl w:ilvl="8" w:tplc="04100005" w:tentative="1">
@@ -4667,7 +5409,7 @@
         <w:ind w:left="7183" w:hanging="360"/>
       </w:pPr>
       <w:rPr>
-        <w:rFonts w:ascii="Wingdings" w:hAnsi="Wingdings" w:hint="default"/>
+        <w:rFonts w:hint="default" w:ascii="Wingdings" w:hAnsi="Wingdings"/>
       </w:rPr>
     </w:lvl>
   </w:abstractNum>
@@ -4797,7 +5539,7 @@
         <w:ind w:left="1423" w:hanging="360"/>
       </w:pPr>
       <w:rPr>
-        <w:rFonts w:ascii="Wingdings" w:hAnsi="Wingdings" w:hint="default"/>
+        <w:rFonts w:hint="default" w:ascii="Wingdings" w:hAnsi="Wingdings"/>
       </w:rPr>
     </w:lvl>
     <w:lvl w:ilvl="1" w:tplc="04100003" w:tentative="1">
@@ -4809,7 +5551,7 @@
         <w:ind w:left="2143" w:hanging="360"/>
       </w:pPr>
       <w:rPr>
-        <w:rFonts w:ascii="Courier New" w:hAnsi="Courier New" w:cs="Courier New" w:hint="default"/>
+        <w:rFonts w:hint="default" w:ascii="Courier New" w:hAnsi="Courier New" w:cs="Courier New"/>
       </w:rPr>
     </w:lvl>
     <w:lvl w:ilvl="2" w:tplc="04100005" w:tentative="1">
@@ -4821,7 +5563,7 @@
         <w:ind w:left="2863" w:hanging="360"/>
       </w:pPr>
       <w:rPr>
-        <w:rFonts w:ascii="Wingdings" w:hAnsi="Wingdings" w:hint="default"/>
+        <w:rFonts w:hint="default" w:ascii="Wingdings" w:hAnsi="Wingdings"/>
       </w:rPr>
     </w:lvl>
     <w:lvl w:ilvl="3" w:tplc="04100001" w:tentative="1">
@@ -4833,7 +5575,7 @@
         <w:ind w:left="3583" w:hanging="360"/>
       </w:pPr>
       <w:rPr>
-        <w:rFonts w:ascii="Symbol" w:hAnsi="Symbol" w:hint="default"/>
+        <w:rFonts w:hint="default" w:ascii="Symbol" w:hAnsi="Symbol"/>
       </w:rPr>
     </w:lvl>
     <w:lvl w:ilvl="4" w:tplc="04100003" w:tentative="1">
@@ -4845,7 +5587,7 @@
         <w:ind w:left="4303" w:hanging="360"/>
       </w:pPr>
       <w:rPr>
-        <w:rFonts w:ascii="Courier New" w:hAnsi="Courier New" w:cs="Courier New" w:hint="default"/>
+        <w:rFonts w:hint="default" w:ascii="Courier New" w:hAnsi="Courier New" w:cs="Courier New"/>
       </w:rPr>
     </w:lvl>
     <w:lvl w:ilvl="5" w:tplc="04100005" w:tentative="1">
@@ -4857,7 +5599,7 @@
         <w:ind w:left="5023" w:hanging="360"/>
       </w:pPr>
       <w:rPr>
-        <w:rFonts w:ascii="Wingdings" w:hAnsi="Wingdings" w:hint="default"/>
+        <w:rFonts w:hint="default" w:ascii="Wingdings" w:hAnsi="Wingdings"/>
       </w:rPr>
     </w:lvl>
     <w:lvl w:ilvl="6" w:tplc="04100001" w:tentative="1">
@@ -4869,7 +5611,7 @@
         <w:ind w:left="5743" w:hanging="360"/>
       </w:pPr>
       <w:rPr>
-        <w:rFonts w:ascii="Symbol" w:hAnsi="Symbol" w:hint="default"/>
+        <w:rFonts w:hint="default" w:ascii="Symbol" w:hAnsi="Symbol"/>
       </w:rPr>
     </w:lvl>
     <w:lvl w:ilvl="7" w:tplc="04100003" w:tentative="1">
@@ -4881,7 +5623,7 @@
         <w:ind w:left="6463" w:hanging="360"/>
       </w:pPr>
       <w:rPr>
-        <w:rFonts w:ascii="Courier New" w:hAnsi="Courier New" w:cs="Courier New" w:hint="default"/>
+        <w:rFonts w:hint="default" w:ascii="Courier New" w:hAnsi="Courier New" w:cs="Courier New"/>
       </w:rPr>
     </w:lvl>
     <w:lvl w:ilvl="8" w:tplc="04100005" w:tentative="1">
@@ -4893,7 +5635,7 @@
         <w:ind w:left="7183" w:hanging="360"/>
       </w:pPr>
       <w:rPr>
-        <w:rFonts w:ascii="Wingdings" w:hAnsi="Wingdings" w:hint="default"/>
+        <w:rFonts w:hint="default" w:ascii="Wingdings" w:hAnsi="Wingdings"/>
       </w:rPr>
     </w:lvl>
   </w:abstractNum>
@@ -4913,11 +5655,11 @@
 </file>
 
 <file path=word/styles.xml><?xml version="1.0" encoding="utf-8"?>
-<w:styles xmlns:mc="http://schemas.openxmlformats.org/markup-compatibility/2006" xmlns:r="http://schemas.openxmlformats.org/officeDocument/2006/relationships" xmlns:w="http://schemas.openxmlformats.org/wordprocessingml/2006/main" xmlns:w14="http://schemas.microsoft.com/office/word/2010/wordml" xmlns:w15="http://schemas.microsoft.com/office/word/2012/wordml" xmlns:w16cex="http://schemas.microsoft.com/office/word/2018/wordml/cex" xmlns:w16cid="http://schemas.microsoft.com/office/word/2016/wordml/cid" xmlns:w16="http://schemas.microsoft.com/office/word/2018/wordml" xmlns:w16sdtdh="http://schemas.microsoft.com/office/word/2020/wordml/sdtdatahash" xmlns:w16se="http://schemas.microsoft.com/office/word/2015/wordml/symex" mc:Ignorable="w14 w15 w16se w16cid w16 w16cex w16sdtdh">
+<w:styles xmlns:wp14="http://schemas.microsoft.com/office/word/2010/wordprocessingDrawing" xmlns:mc="http://schemas.openxmlformats.org/markup-compatibility/2006" xmlns:r="http://schemas.openxmlformats.org/officeDocument/2006/relationships" xmlns:w="http://schemas.openxmlformats.org/wordprocessingml/2006/main" xmlns:w14="http://schemas.microsoft.com/office/word/2010/wordml" xmlns:w15="http://schemas.microsoft.com/office/word/2012/wordml" xmlns:w16cex="http://schemas.microsoft.com/office/word/2018/wordml/cex" xmlns:w16cid="http://schemas.microsoft.com/office/word/2016/wordml/cid" xmlns:w16="http://schemas.microsoft.com/office/word/2018/wordml" xmlns:w16sdtdh="http://schemas.microsoft.com/office/word/2020/wordml/sdtdatahash" xmlns:w16se="http://schemas.microsoft.com/office/word/2015/wordml/symex" mc:Ignorable="w14 w15 w16se w16cid w16 w16cex w16sdtdh wp14">
   <w:docDefaults>
     <w:rPrDefault>
       <w:rPr>
-        <w:rFonts w:asciiTheme="minorHAnsi" w:eastAsiaTheme="minorHAnsi" w:hAnsiTheme="minorHAnsi" w:cstheme="minorBidi"/>
+        <w:rFonts w:asciiTheme="minorHAnsi" w:hAnsiTheme="minorHAnsi" w:eastAsiaTheme="minorHAnsi" w:cstheme="minorBidi"/>
         <w:kern w:val="2"/>
         <w:sz w:val="22"/>
         <w:szCs w:val="22"/>
@@ -4934,14 +5676,14 @@
   <w:latentStyles w:defLockedState="0" w:defUIPriority="99" w:defSemiHidden="0" w:defUnhideWhenUsed="0" w:defQFormat="0" w:count="376">
     <w:lsdException w:name="Normal" w:uiPriority="0" w:qFormat="1"/>
     <w:lsdException w:name="heading 1" w:uiPriority="9" w:qFormat="1"/>
-    <w:lsdException w:name="heading 2" w:semiHidden="1" w:uiPriority="9" w:unhideWhenUsed="1" w:qFormat="1"/>
-    <w:lsdException w:name="heading 3" w:semiHidden="1" w:uiPriority="9" w:unhideWhenUsed="1" w:qFormat="1"/>
-    <w:lsdException w:name="heading 4" w:semiHidden="1" w:uiPriority="9" w:unhideWhenUsed="1" w:qFormat="1"/>
-    <w:lsdException w:name="heading 5" w:semiHidden="1" w:uiPriority="9" w:unhideWhenUsed="1" w:qFormat="1"/>
-    <w:lsdException w:name="heading 6" w:semiHidden="1" w:uiPriority="9" w:unhideWhenUsed="1" w:qFormat="1"/>
-    <w:lsdException w:name="heading 7" w:semiHidden="1" w:uiPriority="9" w:unhideWhenUsed="1" w:qFormat="1"/>
-    <w:lsdException w:name="heading 8" w:semiHidden="1" w:uiPriority="9" w:unhideWhenUsed="1" w:qFormat="1"/>
-    <w:lsdException w:name="heading 9" w:semiHidden="1" w:uiPriority="9" w:unhideWhenUsed="1" w:qFormat="1"/>
+    <w:lsdException w:name="heading 2" w:uiPriority="9" w:semiHidden="1" w:unhideWhenUsed="1" w:qFormat="1"/>
+    <w:lsdException w:name="heading 3" w:uiPriority="9" w:semiHidden="1" w:unhideWhenUsed="1" w:qFormat="1"/>
+    <w:lsdException w:name="heading 4" w:uiPriority="9" w:semiHidden="1" w:unhideWhenUsed="1" w:qFormat="1"/>
+    <w:lsdException w:name="heading 5" w:uiPriority="9" w:semiHidden="1" w:unhideWhenUsed="1" w:qFormat="1"/>
+    <w:lsdException w:name="heading 6" w:uiPriority="9" w:semiHidden="1" w:unhideWhenUsed="1" w:qFormat="1"/>
+    <w:lsdException w:name="heading 7" w:uiPriority="9" w:semiHidden="1" w:unhideWhenUsed="1" w:qFormat="1"/>
+    <w:lsdException w:name="heading 8" w:uiPriority="9" w:semiHidden="1" w:unhideWhenUsed="1" w:qFormat="1"/>
+    <w:lsdException w:name="heading 9" w:uiPriority="9" w:semiHidden="1" w:unhideWhenUsed="1" w:qFormat="1"/>
     <w:lsdException w:name="index 1" w:semiHidden="1" w:unhideWhenUsed="1"/>
     <w:lsdException w:name="index 2" w:semiHidden="1" w:unhideWhenUsed="1"/>
     <w:lsdException w:name="index 3" w:semiHidden="1" w:unhideWhenUsed="1"/>
@@ -4951,22 +5693,22 @@
     <w:lsdException w:name="index 7" w:semiHidden="1" w:unhideWhenUsed="1"/>
     <w:lsdException w:name="index 8" w:semiHidden="1" w:unhideWhenUsed="1"/>
     <w:lsdException w:name="index 9" w:semiHidden="1" w:unhideWhenUsed="1"/>
-    <w:lsdException w:name="toc 1" w:semiHidden="1" w:uiPriority="39" w:unhideWhenUsed="1"/>
-    <w:lsdException w:name="toc 2" w:semiHidden="1" w:uiPriority="39" w:unhideWhenUsed="1"/>
-    <w:lsdException w:name="toc 3" w:semiHidden="1" w:uiPriority="39" w:unhideWhenUsed="1"/>
-    <w:lsdException w:name="toc 4" w:semiHidden="1" w:uiPriority="39" w:unhideWhenUsed="1"/>
-    <w:lsdException w:name="toc 5" w:semiHidden="1" w:uiPriority="39" w:unhideWhenUsed="1"/>
-    <w:lsdException w:name="toc 6" w:semiHidden="1" w:uiPriority="39" w:unhideWhenUsed="1"/>
-    <w:lsdException w:name="toc 7" w:semiHidden="1" w:uiPriority="39" w:unhideWhenUsed="1"/>
-    <w:lsdException w:name="toc 8" w:semiHidden="1" w:uiPriority="39" w:unhideWhenUsed="1"/>
-    <w:lsdException w:name="toc 9" w:semiHidden="1" w:uiPriority="39" w:unhideWhenUsed="1"/>
+    <w:lsdException w:name="toc 1" w:uiPriority="39" w:semiHidden="1" w:unhideWhenUsed="1"/>
+    <w:lsdException w:name="toc 2" w:uiPriority="39" w:semiHidden="1" w:unhideWhenUsed="1"/>
+    <w:lsdException w:name="toc 3" w:uiPriority="39" w:semiHidden="1" w:unhideWhenUsed="1"/>
+    <w:lsdException w:name="toc 4" w:uiPriority="39" w:semiHidden="1" w:unhideWhenUsed="1"/>
+    <w:lsdException w:name="toc 5" w:uiPriority="39" w:semiHidden="1" w:unhideWhenUsed="1"/>
+    <w:lsdException w:name="toc 6" w:uiPriority="39" w:semiHidden="1" w:unhideWhenUsed="1"/>
+    <w:lsdException w:name="toc 7" w:uiPriority="39" w:semiHidden="1" w:unhideWhenUsed="1"/>
+    <w:lsdException w:name="toc 8" w:uiPriority="39" w:semiHidden="1" w:unhideWhenUsed="1"/>
+    <w:lsdException w:name="toc 9" w:uiPriority="39" w:semiHidden="1" w:unhideWhenUsed="1"/>
     <w:lsdException w:name="Normal Indent" w:semiHidden="1" w:unhideWhenUsed="1"/>
     <w:lsdException w:name="footnote text" w:semiHidden="1" w:unhideWhenUsed="1"/>
     <w:lsdException w:name="annotation text" w:semiHidden="1" w:unhideWhenUsed="1"/>
     <w:lsdException w:name="header" w:semiHidden="1" w:unhideWhenUsed="1"/>
     <w:lsdException w:name="footer" w:semiHidden="1" w:unhideWhenUsed="1"/>
     <w:lsdException w:name="index heading" w:semiHidden="1" w:unhideWhenUsed="1"/>
-    <w:lsdException w:name="caption" w:semiHidden="1" w:uiPriority="35" w:unhideWhenUsed="1" w:qFormat="1"/>
+    <w:lsdException w:name="caption" w:uiPriority="35" w:semiHidden="1" w:unhideWhenUsed="1" w:qFormat="1"/>
     <w:lsdException w:name="table of figures" w:semiHidden="1" w:unhideWhenUsed="1"/>
     <w:lsdException w:name="envelope address" w:semiHidden="1" w:unhideWhenUsed="1"/>
     <w:lsdException w:name="envelope return" w:semiHidden="1" w:unhideWhenUsed="1"/>
@@ -4997,7 +5739,7 @@
     <w:lsdException w:name="Title" w:uiPriority="10" w:qFormat="1"/>
     <w:lsdException w:name="Closing" w:semiHidden="1" w:unhideWhenUsed="1"/>
     <w:lsdException w:name="Signature" w:semiHidden="1" w:unhideWhenUsed="1"/>
-    <w:lsdException w:name="Default Paragraph Font" w:semiHidden="1" w:uiPriority="1" w:unhideWhenUsed="1"/>
+    <w:lsdException w:name="Default Paragraph Font" w:uiPriority="1" w:semiHidden="1" w:unhideWhenUsed="1"/>
     <w:lsdException w:name="Body Text" w:semiHidden="1" w:unhideWhenUsed="1"/>
     <w:lsdException w:name="Body Text Indent" w:semiHidden="1" w:unhideWhenUsed="1"/>
     <w:lsdException w:name="List Continue" w:semiHidden="1" w:unhideWhenUsed="1"/>
@@ -5197,8 +5939,8 @@
     <w:lsdException w:name="Subtle Reference" w:uiPriority="31" w:qFormat="1"/>
     <w:lsdException w:name="Intense Reference" w:uiPriority="32" w:qFormat="1"/>
     <w:lsdException w:name="Book Title" w:uiPriority="33" w:qFormat="1"/>
-    <w:lsdException w:name="Bibliography" w:semiHidden="1" w:uiPriority="37" w:unhideWhenUsed="1"/>
-    <w:lsdException w:name="TOC Heading" w:semiHidden="1" w:uiPriority="39" w:unhideWhenUsed="1" w:qFormat="1"/>
+    <w:lsdException w:name="Bibliography" w:uiPriority="37" w:semiHidden="1" w:unhideWhenUsed="1"/>
+    <w:lsdException w:name="TOC Heading" w:uiPriority="39" w:semiHidden="1" w:unhideWhenUsed="1" w:qFormat="1"/>
     <w:lsdException w:name="Plain Table 1" w:uiPriority="41"/>
     <w:lsdException w:name="Plain Table 2" w:uiPriority="42"/>
     <w:lsdException w:name="Plain Table 3" w:uiPriority="43"/>
@@ -5309,7 +6051,7 @@
     <w:lsdException w:name="Unresolved Mention" w:semiHidden="1" w:unhideWhenUsed="1"/>
     <w:lsdException w:name="Smart Link" w:semiHidden="1" w:unhideWhenUsed="1"/>
   </w:latentStyles>
-  <w:style w:type="paragraph" w:default="1" w:styleId="Normale">
+  <w:style w:type="paragraph" w:styleId="Normale" w:default="1">
     <w:name w:val="Normal"/>
     <w:qFormat/>
   </w:style>
@@ -5328,7 +6070,7 @@
       <w:outlineLvl w:val="0"/>
     </w:pPr>
     <w:rPr>
-      <w:rFonts w:asciiTheme="majorHAnsi" w:eastAsiaTheme="majorEastAsia" w:hAnsiTheme="majorHAnsi" w:cstheme="majorBidi"/>
+      <w:rFonts w:asciiTheme="majorHAnsi" w:hAnsiTheme="majorHAnsi" w:eastAsiaTheme="majorEastAsia" w:cstheme="majorBidi"/>
       <w:color w:val="2F5496" w:themeColor="accent1" w:themeShade="BF"/>
       <w:sz w:val="32"/>
       <w:szCs w:val="32"/>
@@ -5350,7 +6092,7 @@
       <w:outlineLvl w:val="1"/>
     </w:pPr>
     <w:rPr>
-      <w:rFonts w:asciiTheme="majorHAnsi" w:eastAsiaTheme="majorEastAsia" w:hAnsiTheme="majorHAnsi" w:cstheme="majorBidi"/>
+      <w:rFonts w:asciiTheme="majorHAnsi" w:hAnsiTheme="majorHAnsi" w:eastAsiaTheme="majorEastAsia" w:cstheme="majorBidi"/>
       <w:color w:val="2F5496" w:themeColor="accent1" w:themeShade="BF"/>
       <w:sz w:val="26"/>
       <w:szCs w:val="26"/>
@@ -5372,7 +6114,7 @@
       <w:outlineLvl w:val="2"/>
     </w:pPr>
     <w:rPr>
-      <w:rFonts w:asciiTheme="majorHAnsi" w:eastAsiaTheme="majorEastAsia" w:hAnsiTheme="majorHAnsi" w:cstheme="majorBidi"/>
+      <w:rFonts w:asciiTheme="majorHAnsi" w:hAnsiTheme="majorHAnsi" w:eastAsiaTheme="majorEastAsia" w:cstheme="majorBidi"/>
       <w:color w:val="1F3763" w:themeColor="accent1" w:themeShade="7F"/>
       <w:sz w:val="24"/>
       <w:szCs w:val="24"/>
@@ -5394,19 +6136,19 @@
       <w:outlineLvl w:val="3"/>
     </w:pPr>
     <w:rPr>
-      <w:rFonts w:asciiTheme="majorHAnsi" w:eastAsiaTheme="majorEastAsia" w:hAnsiTheme="majorHAnsi" w:cstheme="majorBidi"/>
+      <w:rFonts w:asciiTheme="majorHAnsi" w:hAnsiTheme="majorHAnsi" w:eastAsiaTheme="majorEastAsia" w:cstheme="majorBidi"/>
       <w:i/>
       <w:iCs/>
       <w:color w:val="2F5496" w:themeColor="accent1" w:themeShade="BF"/>
     </w:rPr>
   </w:style>
-  <w:style w:type="character" w:default="1" w:styleId="Carpredefinitoparagrafo">
+  <w:style w:type="character" w:styleId="Carpredefinitoparagrafo" w:default="1">
     <w:name w:val="Default Paragraph Font"/>
     <w:uiPriority w:val="1"/>
     <w:semiHidden/>
     <w:unhideWhenUsed/>
   </w:style>
-  <w:style w:type="table" w:default="1" w:styleId="Tabellanormale">
+  <w:style w:type="table" w:styleId="Tabellanormale" w:default="1">
     <w:name w:val="Normal Table"/>
     <w:uiPriority w:val="99"/>
     <w:semiHidden/>
@@ -5421,20 +6163,20 @@
       </w:tblCellMar>
     </w:tblPr>
   </w:style>
-  <w:style w:type="numbering" w:default="1" w:styleId="Nessunelenco">
+  <w:style w:type="numbering" w:styleId="Nessunelenco" w:default="1">
     <w:name w:val="No List"/>
     <w:uiPriority w:val="99"/>
     <w:semiHidden/>
     <w:unhideWhenUsed/>
   </w:style>
-  <w:style w:type="character" w:customStyle="1" w:styleId="Titolo1Carattere">
+  <w:style w:type="character" w:styleId="Titolo1Carattere" w:customStyle="1">
     <w:name w:val="Titolo 1 Carattere"/>
     <w:basedOn w:val="Carpredefinitoparagrafo"/>
     <w:link w:val="Titolo1"/>
     <w:uiPriority w:val="9"/>
     <w:rsid w:val="00317944"/>
     <w:rPr>
-      <w:rFonts w:asciiTheme="majorHAnsi" w:eastAsiaTheme="majorEastAsia" w:hAnsiTheme="majorHAnsi" w:cstheme="majorBidi"/>
+      <w:rFonts w:asciiTheme="majorHAnsi" w:hAnsiTheme="majorHAnsi" w:eastAsiaTheme="majorEastAsia" w:cstheme="majorBidi"/>
       <w:color w:val="2F5496" w:themeColor="accent1" w:themeShade="BF"/>
       <w:sz w:val="32"/>
       <w:szCs w:val="32"/>
@@ -5508,7 +6250,7 @@
       <w:spacing w:val="15"/>
     </w:rPr>
   </w:style>
-  <w:style w:type="character" w:customStyle="1" w:styleId="SottotitoloCarattere">
+  <w:style w:type="character" w:styleId="SottotitoloCarattere" w:customStyle="1">
     <w:name w:val="Sottotitolo Carattere"/>
     <w:basedOn w:val="Carpredefinitoparagrafo"/>
     <w:link w:val="Sottotitolo"/>
@@ -5520,14 +6262,14 @@
       <w:spacing w:val="15"/>
     </w:rPr>
   </w:style>
-  <w:style w:type="character" w:customStyle="1" w:styleId="Titolo2Carattere">
+  <w:style w:type="character" w:styleId="Titolo2Carattere" w:customStyle="1">
     <w:name w:val="Titolo 2 Carattere"/>
     <w:basedOn w:val="Carpredefinitoparagrafo"/>
     <w:link w:val="Titolo2"/>
     <w:uiPriority w:val="9"/>
     <w:rsid w:val="00317944"/>
     <w:rPr>
-      <w:rFonts w:asciiTheme="majorHAnsi" w:eastAsiaTheme="majorEastAsia" w:hAnsiTheme="majorHAnsi" w:cstheme="majorBidi"/>
+      <w:rFonts w:asciiTheme="majorHAnsi" w:hAnsiTheme="majorHAnsi" w:eastAsiaTheme="majorEastAsia" w:cstheme="majorBidi"/>
       <w:color w:val="2F5496" w:themeColor="accent1" w:themeShade="BF"/>
       <w:sz w:val="26"/>
       <w:szCs w:val="26"/>
@@ -5546,27 +6288,27 @@
       <w:ind w:left="220"/>
     </w:pPr>
   </w:style>
-  <w:style w:type="character" w:customStyle="1" w:styleId="Titolo3Carattere">
+  <w:style w:type="character" w:styleId="Titolo3Carattere" w:customStyle="1">
     <w:name w:val="Titolo 3 Carattere"/>
     <w:basedOn w:val="Carpredefinitoparagrafo"/>
     <w:link w:val="Titolo3"/>
     <w:uiPriority w:val="9"/>
     <w:rsid w:val="00BD6A65"/>
     <w:rPr>
-      <w:rFonts w:asciiTheme="majorHAnsi" w:eastAsiaTheme="majorEastAsia" w:hAnsiTheme="majorHAnsi" w:cstheme="majorBidi"/>
+      <w:rFonts w:asciiTheme="majorHAnsi" w:hAnsiTheme="majorHAnsi" w:eastAsiaTheme="majorEastAsia" w:cstheme="majorBidi"/>
       <w:color w:val="1F3763" w:themeColor="accent1" w:themeShade="7F"/>
       <w:sz w:val="24"/>
       <w:szCs w:val="24"/>
     </w:rPr>
   </w:style>
-  <w:style w:type="character" w:customStyle="1" w:styleId="Titolo4Carattere">
+  <w:style w:type="character" w:styleId="Titolo4Carattere" w:customStyle="1">
     <w:name w:val="Titolo 4 Carattere"/>
     <w:basedOn w:val="Carpredefinitoparagrafo"/>
     <w:link w:val="Titolo4"/>
     <w:uiPriority w:val="9"/>
     <w:rsid w:val="00BD6A65"/>
     <w:rPr>
-      <w:rFonts w:asciiTheme="majorHAnsi" w:eastAsiaTheme="majorEastAsia" w:hAnsiTheme="majorHAnsi" w:cstheme="majorBidi"/>
+      <w:rFonts w:asciiTheme="majorHAnsi" w:hAnsiTheme="majorHAnsi" w:eastAsiaTheme="majorEastAsia" w:cstheme="majorBidi"/>
       <w:i/>
       <w:iCs/>
       <w:color w:val="2F5496" w:themeColor="accent1" w:themeShade="BF"/>
@@ -5619,12 +6361,12 @@
     </w:pPr>
     <w:tblPr>
       <w:tblBorders>
-        <w:top w:val="single" w:sz="4" w:space="0" w:color="auto"/>
-        <w:left w:val="single" w:sz="4" w:space="0" w:color="auto"/>
-        <w:bottom w:val="single" w:sz="4" w:space="0" w:color="auto"/>
-        <w:right w:val="single" w:sz="4" w:space="0" w:color="auto"/>
-        <w:insideH w:val="single" w:sz="4" w:space="0" w:color="auto"/>
-        <w:insideV w:val="single" w:sz="4" w:space="0" w:color="auto"/>
+        <w:top w:val="single" w:color="auto" w:sz="4" w:space="0"/>
+        <w:left w:val="single" w:color="auto" w:sz="4" w:space="0"/>
+        <w:bottom w:val="single" w:color="auto" w:sz="4" w:space="0"/>
+        <w:right w:val="single" w:color="auto" w:sz="4" w:space="0"/>
+        <w:insideH w:val="single" w:color="auto" w:sz="4" w:space="0"/>
+        <w:insideV w:val="single" w:color="auto" w:sz="4" w:space="0"/>
       </w:tblBorders>
     </w:tblPr>
   </w:style>

</xml_diff>

<commit_message>
fix 2.1,2.3,2.6,2.7; add 2.1.1
</commit_message>
<xml_diff>
--- a/Deliverables/SDD_GottaBattleEmAll.docx
+++ b/Deliverables/SDD_GottaBattleEmAll.docx
@@ -1,6 +1,6 @@
 
 <file path=word/document.xml><?xml version="1.0" encoding="utf-8"?>
-<w:document xmlns:wpc="http://schemas.microsoft.com/office/word/2010/wordprocessingCanvas" xmlns:cx="http://schemas.microsoft.com/office/drawing/2014/chartex" xmlns:cx1="http://schemas.microsoft.com/office/drawing/2015/9/8/chartex" xmlns:cx2="http://schemas.microsoft.com/office/drawing/2015/10/21/chartex" xmlns:cx3="http://schemas.microsoft.com/office/drawing/2016/5/9/chartex" xmlns:cx4="http://schemas.microsoft.com/office/drawing/2016/5/10/chartex" xmlns:cx5="http://schemas.microsoft.com/office/drawing/2016/5/11/chartex" xmlns:cx6="http://schemas.microsoft.com/office/drawing/2016/5/12/chartex" xmlns:cx7="http://schemas.microsoft.com/office/drawing/2016/5/13/chartex" xmlns:cx8="http://schemas.microsoft.com/office/drawing/2016/5/14/chartex" xmlns:mc="http://schemas.openxmlformats.org/markup-compatibility/2006" xmlns:aink="http://schemas.microsoft.com/office/drawing/2016/ink" xmlns:am3d="http://schemas.microsoft.com/office/drawing/2017/model3d" xmlns:o="urn:schemas-microsoft-com:office:office" xmlns:oel="http://schemas.microsoft.com/office/2019/extlst" xmlns:r="http://schemas.openxmlformats.org/officeDocument/2006/relationships" xmlns:m="http://schemas.openxmlformats.org/officeDocument/2006/math" xmlns:v="urn:schemas-microsoft-com:vml" xmlns:wp14="http://schemas.microsoft.com/office/word/2010/wordprocessingDrawing" xmlns:wp="http://schemas.openxmlformats.org/drawingml/2006/wordprocessingDrawing" xmlns:w10="urn:schemas-microsoft-com:office:word" xmlns:w="http://schemas.openxmlformats.org/wordprocessingml/2006/main" xmlns:w14="http://schemas.microsoft.com/office/word/2010/wordml" xmlns:w15="http://schemas.microsoft.com/office/word/2012/wordml" xmlns:w16cex="http://schemas.microsoft.com/office/word/2018/wordml/cex" xmlns:w16cid="http://schemas.microsoft.com/office/word/2016/wordml/cid" xmlns:w16="http://schemas.microsoft.com/office/word/2018/wordml" xmlns:w16sdtdh="http://schemas.microsoft.com/office/word/2020/wordml/sdtdatahash" xmlns:w16se="http://schemas.microsoft.com/office/word/2015/wordml/symex" xmlns:wpg="http://schemas.microsoft.com/office/word/2010/wordprocessingGroup" xmlns:wpi="http://schemas.microsoft.com/office/word/2010/wordprocessingInk" xmlns:wne="http://schemas.microsoft.com/office/word/2006/wordml" xmlns:wps="http://schemas.microsoft.com/office/word/2010/wordprocessingShape" mc:Ignorable="w14 w15 w16se w16cid w16 w16cex w16sdtdh wp14">
+<w:document xmlns:wpc="http://schemas.microsoft.com/office/word/2010/wordprocessingCanvas" xmlns:cx="http://schemas.microsoft.com/office/drawing/2014/chartex" xmlns:cx1="http://schemas.microsoft.com/office/drawing/2015/9/8/chartex" xmlns:cx2="http://schemas.microsoft.com/office/drawing/2015/10/21/chartex" xmlns:cx3="http://schemas.microsoft.com/office/drawing/2016/5/9/chartex" xmlns:cx4="http://schemas.microsoft.com/office/drawing/2016/5/10/chartex" xmlns:cx5="http://schemas.microsoft.com/office/drawing/2016/5/11/chartex" xmlns:cx6="http://schemas.microsoft.com/office/drawing/2016/5/12/chartex" xmlns:cx7="http://schemas.microsoft.com/office/drawing/2016/5/13/chartex" xmlns:cx8="http://schemas.microsoft.com/office/drawing/2016/5/14/chartex" xmlns:mc="http://schemas.openxmlformats.org/markup-compatibility/2006" xmlns:aink="http://schemas.microsoft.com/office/drawing/2016/ink" xmlns:am3d="http://schemas.microsoft.com/office/drawing/2017/model3d" xmlns:o="urn:schemas-microsoft-com:office:office" xmlns:oel="http://schemas.microsoft.com/office/2019/extlst" xmlns:r="http://schemas.openxmlformats.org/officeDocument/2006/relationships" xmlns:m="http://schemas.openxmlformats.org/officeDocument/2006/math" xmlns:v="urn:schemas-microsoft-com:vml" xmlns:wp14="http://schemas.microsoft.com/office/word/2010/wordprocessingDrawing" xmlns:wp="http://schemas.openxmlformats.org/drawingml/2006/wordprocessingDrawing" xmlns:w10="urn:schemas-microsoft-com:office:word" xmlns:w="http://schemas.openxmlformats.org/wordprocessingml/2006/main" xmlns:w14="http://schemas.microsoft.com/office/word/2010/wordml" xmlns:w15="http://schemas.microsoft.com/office/word/2012/wordml" xmlns:w16cex="http://schemas.microsoft.com/office/word/2018/wordml/cex" xmlns:w16cid="http://schemas.microsoft.com/office/word/2016/wordml/cid" xmlns:w16="http://schemas.microsoft.com/office/word/2018/wordml" xmlns:w16du="http://schemas.microsoft.com/office/word/2023/wordml/word16du" xmlns:w16sdtdh="http://schemas.microsoft.com/office/word/2020/wordml/sdtdatahash" xmlns:w16se="http://schemas.microsoft.com/office/word/2015/wordml/symex" xmlns:wpg="http://schemas.microsoft.com/office/word/2010/wordprocessingGroup" xmlns:wpi="http://schemas.microsoft.com/office/word/2010/wordprocessingInk" xmlns:wne="http://schemas.microsoft.com/office/word/2006/wordml" xmlns:wps="http://schemas.microsoft.com/office/word/2010/wordprocessingShape" mc:Ignorable="w14 w15 w16se w16cid w16 w16cex w16sdtdh w16du wp14">
   <w:body>
     <w:p>
       <w:pPr>
@@ -14,23 +14,7 @@
           <w:sz w:val="144"/>
           <w:szCs w:val="144"/>
         </w:rPr>
-        <w:t xml:space="preserve">System </w:t>
-      </w:r>
-      <w:proofErr w:type="spellStart"/>
-      <w:r>
-        <w:rPr>
-          <w:sz w:val="144"/>
-          <w:szCs w:val="144"/>
-        </w:rPr>
-        <w:t>document</w:t>
-      </w:r>
-      <w:proofErr w:type="spellEnd"/>
-      <w:r>
-        <w:rPr>
-          <w:sz w:val="144"/>
-          <w:szCs w:val="144"/>
-        </w:rPr>
-        <w:t xml:space="preserve"> design </w:t>
+        <w:t xml:space="preserve">System document design </w:t>
       </w:r>
     </w:p>
     <w:p>
@@ -40,7 +24,6 @@
           <w:szCs w:val="72"/>
         </w:rPr>
       </w:pPr>
-      <w:proofErr w:type="spellStart"/>
       <w:r>
         <w:rPr>
           <w:sz w:val="72"/>
@@ -48,7 +31,6 @@
         </w:rPr>
         <w:t>GottaBuyEmAll</w:t>
       </w:r>
-      <w:proofErr w:type="spellEnd"/>
     </w:p>
     <w:p/>
     <w:p/>
@@ -92,7 +74,7 @@
       <w:sdtContent>
         <w:p>
           <w:pPr>
-            <w:pStyle w:val="Titolosommario"/>
+            <w:pStyle w:val="TOCHeading"/>
           </w:pPr>
           <w:r>
             <w:t>Sommario</w:t>
@@ -100,7 +82,7 @@
         </w:p>
         <w:p>
           <w:pPr>
-            <w:pStyle w:val="Sommario1"/>
+            <w:pStyle w:val="TOC1"/>
             <w:tabs>
               <w:tab w:val="right" w:leader="dot" w:pos="9628"/>
             </w:tabs>
@@ -122,7 +104,7 @@
           <w:hyperlink w:history="1" w:anchor="_Toc157191726">
             <w:r>
               <w:rPr>
-                <w:rStyle w:val="Collegamentoipertestuale"/>
+                <w:rStyle w:val="Hyperlink"/>
                 <w:noProof/>
               </w:rPr>
               <w:t>1.Introduzione</w:t>
@@ -179,7 +161,7 @@
         </w:p>
         <w:p>
           <w:pPr>
-            <w:pStyle w:val="Sommario2"/>
+            <w:pStyle w:val="TOC2"/>
             <w:tabs>
               <w:tab w:val="right" w:leader="dot" w:pos="9628"/>
             </w:tabs>
@@ -192,7 +174,7 @@
           <w:hyperlink w:history="1" w:anchor="_Toc157191727">
             <w:r>
               <w:rPr>
-                <w:rStyle w:val="Collegamentoipertestuale"/>
+                <w:rStyle w:val="Hyperlink"/>
                 <w:noProof/>
               </w:rPr>
               <w:t>1.1 Scopo del sistema</w:t>
@@ -249,7 +231,7 @@
         </w:p>
         <w:p>
           <w:pPr>
-            <w:pStyle w:val="Sommario2"/>
+            <w:pStyle w:val="TOC2"/>
             <w:tabs>
               <w:tab w:val="right" w:leader="dot" w:pos="9628"/>
             </w:tabs>
@@ -262,7 +244,7 @@
           <w:hyperlink w:history="1" w:anchor="_Toc157191728">
             <w:r>
               <w:rPr>
-                <w:rStyle w:val="Collegamentoipertestuale"/>
+                <w:rStyle w:val="Hyperlink"/>
                 <w:noProof/>
               </w:rPr>
               <w:t>1.2 Design goals</w:t>
@@ -319,7 +301,7 @@
         </w:p>
         <w:p>
           <w:pPr>
-            <w:pStyle w:val="Sommario3"/>
+            <w:pStyle w:val="TOC3"/>
             <w:tabs>
               <w:tab w:val="right" w:leader="dot" w:pos="9628"/>
             </w:tabs>
@@ -332,7 +314,7 @@
           <w:hyperlink w:history="1" w:anchor="_Toc157191729">
             <w:r>
               <w:rPr>
-                <w:rStyle w:val="Collegamentoipertestuale"/>
+                <w:rStyle w:val="Hyperlink"/>
                 <w:noProof/>
               </w:rPr>
               <w:t>1.2.1 Criteri di Performance</w:t>
@@ -389,7 +371,7 @@
         </w:p>
         <w:p>
           <w:pPr>
-            <w:pStyle w:val="Sommario3"/>
+            <w:pStyle w:val="TOC3"/>
             <w:tabs>
               <w:tab w:val="right" w:leader="dot" w:pos="9628"/>
             </w:tabs>
@@ -402,7 +384,7 @@
           <w:hyperlink w:history="1" w:anchor="_Toc157191730">
             <w:r>
               <w:rPr>
-                <w:rStyle w:val="Collegamentoipertestuale"/>
+                <w:rStyle w:val="Hyperlink"/>
                 <w:noProof/>
               </w:rPr>
               <w:t>1.2.2 Criteri di Affidabilità</w:t>
@@ -459,7 +441,7 @@
         </w:p>
         <w:p>
           <w:pPr>
-            <w:pStyle w:val="Sommario3"/>
+            <w:pStyle w:val="TOC3"/>
             <w:tabs>
               <w:tab w:val="right" w:leader="dot" w:pos="9628"/>
             </w:tabs>
@@ -472,7 +454,7 @@
           <w:hyperlink w:history="1" w:anchor="_Toc157191731">
             <w:r>
               <w:rPr>
-                <w:rStyle w:val="Collegamentoipertestuale"/>
+                <w:rStyle w:val="Hyperlink"/>
                 <w:noProof/>
               </w:rPr>
               <w:t>1.2.3 Criteri di Manutenzione</w:t>
@@ -529,7 +511,7 @@
         </w:p>
         <w:p>
           <w:pPr>
-            <w:pStyle w:val="Sommario3"/>
+            <w:pStyle w:val="TOC3"/>
             <w:tabs>
               <w:tab w:val="right" w:leader="dot" w:pos="9628"/>
             </w:tabs>
@@ -542,7 +524,7 @@
           <w:hyperlink w:history="1" w:anchor="_Toc157191732">
             <w:r>
               <w:rPr>
-                <w:rStyle w:val="Collegamentoipertestuale"/>
+                <w:rStyle w:val="Hyperlink"/>
                 <w:noProof/>
               </w:rPr>
               <w:t>1.2.4 Criteri dell'utente finale</w:t>
@@ -599,7 +581,7 @@
         </w:p>
         <w:p>
           <w:pPr>
-            <w:pStyle w:val="Sommario2"/>
+            <w:pStyle w:val="TOC2"/>
             <w:tabs>
               <w:tab w:val="right" w:leader="dot" w:pos="9628"/>
             </w:tabs>
@@ -612,7 +594,7 @@
           <w:hyperlink w:history="1" w:anchor="_Toc157191733">
             <w:r>
               <w:rPr>
-                <w:rStyle w:val="Collegamentoipertestuale"/>
+                <w:rStyle w:val="Hyperlink"/>
                 <w:noProof/>
               </w:rPr>
               <w:t>1.3 Definizioni, acronimi ed abbreviazioni</w:t>
@@ -669,7 +651,7 @@
         </w:p>
         <w:p>
           <w:pPr>
-            <w:pStyle w:val="Sommario2"/>
+            <w:pStyle w:val="TOC2"/>
             <w:tabs>
               <w:tab w:val="right" w:leader="dot" w:pos="9628"/>
             </w:tabs>
@@ -682,7 +664,7 @@
           <w:hyperlink w:history="1" w:anchor="_Toc157191734">
             <w:r>
               <w:rPr>
-                <w:rStyle w:val="Collegamentoipertestuale"/>
+                <w:rStyle w:val="Hyperlink"/>
                 <w:noProof/>
               </w:rPr>
               <w:t>1.4 Riferimenti</w:t>
@@ -739,7 +721,7 @@
         </w:p>
         <w:p>
           <w:pPr>
-            <w:pStyle w:val="Sommario2"/>
+            <w:pStyle w:val="TOC2"/>
             <w:tabs>
               <w:tab w:val="right" w:leader="dot" w:pos="9628"/>
             </w:tabs>
@@ -752,7 +734,7 @@
           <w:hyperlink w:history="1" w:anchor="_Toc157191735">
             <w:r>
               <w:rPr>
-                <w:rStyle w:val="Collegamentoipertestuale"/>
+                <w:rStyle w:val="Hyperlink"/>
                 <w:noProof/>
               </w:rPr>
               <w:t>1.5 Panoramica</w:t>
@@ -809,7 +791,7 @@
         </w:p>
         <w:p>
           <w:pPr>
-            <w:pStyle w:val="Sommario1"/>
+            <w:pStyle w:val="TOC1"/>
             <w:tabs>
               <w:tab w:val="right" w:leader="dot" w:pos="9628"/>
             </w:tabs>
@@ -822,7 +804,7 @@
           <w:hyperlink w:history="1" w:anchor="_Toc157191736">
             <w:r>
               <w:rPr>
-                <w:rStyle w:val="Collegamentoipertestuale"/>
+                <w:rStyle w:val="Hyperlink"/>
                 <w:noProof/>
               </w:rPr>
               <w:t>2. Architettura del Sistema</w:t>
@@ -879,7 +861,7 @@
         </w:p>
         <w:p>
           <w:pPr>
-            <w:pStyle w:val="Sommario2"/>
+            <w:pStyle w:val="TOC2"/>
             <w:tabs>
               <w:tab w:val="right" w:leader="dot" w:pos="9628"/>
             </w:tabs>
@@ -892,7 +874,7 @@
           <w:hyperlink w:history="1" w:anchor="_Toc157191737">
             <w:r>
               <w:rPr>
-                <w:rStyle w:val="Collegamentoipertestuale"/>
+                <w:rStyle w:val="Hyperlink"/>
                 <w:noProof/>
               </w:rPr>
               <w:t>2.1 Panoramica</w:t>
@@ -949,7 +931,7 @@
         </w:p>
         <w:p>
           <w:pPr>
-            <w:pStyle w:val="Sommario2"/>
+            <w:pStyle w:val="TOC2"/>
             <w:tabs>
               <w:tab w:val="right" w:leader="dot" w:pos="9628"/>
             </w:tabs>
@@ -962,7 +944,7 @@
           <w:hyperlink w:history="1" w:anchor="_Toc157191738">
             <w:r>
               <w:rPr>
-                <w:rStyle w:val="Collegamentoipertestuale"/>
+                <w:rStyle w:val="Hyperlink"/>
                 <w:noProof/>
               </w:rPr>
               <w:t>2.2 Decomposizione del sistema</w:t>
@@ -1019,7 +1001,7 @@
         </w:p>
         <w:p>
           <w:pPr>
-            <w:pStyle w:val="Sommario2"/>
+            <w:pStyle w:val="TOC2"/>
             <w:tabs>
               <w:tab w:val="right" w:leader="dot" w:pos="9628"/>
             </w:tabs>
@@ -1032,7 +1014,7 @@
           <w:hyperlink w:history="1" w:anchor="_Toc157191739">
             <w:r>
               <w:rPr>
-                <w:rStyle w:val="Collegamentoipertestuale"/>
+                <w:rStyle w:val="Hyperlink"/>
                 <w:noProof/>
               </w:rPr>
               <w:t>2.3 Mapping hardware/software</w:t>
@@ -1089,7 +1071,7 @@
         </w:p>
         <w:p>
           <w:pPr>
-            <w:pStyle w:val="Sommario2"/>
+            <w:pStyle w:val="TOC2"/>
             <w:tabs>
               <w:tab w:val="right" w:leader="dot" w:pos="9628"/>
             </w:tabs>
@@ -1102,7 +1084,7 @@
           <w:hyperlink w:history="1" w:anchor="_Toc157191740">
             <w:r>
               <w:rPr>
-                <w:rStyle w:val="Collegamentoipertestuale"/>
+                <w:rStyle w:val="Hyperlink"/>
                 <w:noProof/>
               </w:rPr>
               <w:t>2.4 Gestione dati persistenti</w:t>
@@ -1159,7 +1141,7 @@
         </w:p>
         <w:p>
           <w:pPr>
-            <w:pStyle w:val="Sommario2"/>
+            <w:pStyle w:val="TOC2"/>
             <w:tabs>
               <w:tab w:val="right" w:leader="dot" w:pos="9628"/>
             </w:tabs>
@@ -1172,7 +1154,7 @@
           <w:hyperlink w:history="1" w:anchor="_Toc157191741">
             <w:r>
               <w:rPr>
-                <w:rStyle w:val="Collegamentoipertestuale"/>
+                <w:rStyle w:val="Hyperlink"/>
                 <w:noProof/>
               </w:rPr>
               <w:t>2.5 Controllo e sicurezza degli accessi</w:t>
@@ -1229,7 +1211,7 @@
         </w:p>
         <w:p>
           <w:pPr>
-            <w:pStyle w:val="Sommario3"/>
+            <w:pStyle w:val="TOC3"/>
             <w:tabs>
               <w:tab w:val="right" w:leader="dot" w:pos="9628"/>
             </w:tabs>
@@ -1242,7 +1224,7 @@
           <w:hyperlink w:history="1" w:anchor="_Toc157191742">
             <w:r>
               <w:rPr>
-                <w:rStyle w:val="Collegamentoipertestuale"/>
+                <w:rStyle w:val="Hyperlink"/>
                 <w:noProof/>
               </w:rPr>
               <w:t>2.5.1 Matrice degli accessi GestioneUtente</w:t>
@@ -1299,7 +1281,7 @@
         </w:p>
         <w:p>
           <w:pPr>
-            <w:pStyle w:val="Sommario3"/>
+            <w:pStyle w:val="TOC3"/>
             <w:tabs>
               <w:tab w:val="right" w:leader="dot" w:pos="9628"/>
             </w:tabs>
@@ -1312,7 +1294,7 @@
           <w:hyperlink w:history="1" w:anchor="_Toc157191743">
             <w:r>
               <w:rPr>
-                <w:rStyle w:val="Collegamentoipertestuale"/>
+                <w:rStyle w:val="Hyperlink"/>
                 <w:noProof/>
               </w:rPr>
               <w:t>2.5.2 Matrice degli accessi GestioneTornei</w:t>
@@ -1369,7 +1351,7 @@
         </w:p>
         <w:p>
           <w:pPr>
-            <w:pStyle w:val="Sommario3"/>
+            <w:pStyle w:val="TOC3"/>
             <w:tabs>
               <w:tab w:val="right" w:leader="dot" w:pos="9628"/>
             </w:tabs>
@@ -1382,7 +1364,7 @@
           <w:hyperlink w:history="1" w:anchor="_Toc157191744">
             <w:r>
               <w:rPr>
-                <w:rStyle w:val="Collegamentoipertestuale"/>
+                <w:rStyle w:val="Hyperlink"/>
                 <w:noProof/>
               </w:rPr>
               <w:t>2.5.3 Matrice degli accessi GestioneModeratore</w:t>
@@ -1439,7 +1421,7 @@
         </w:p>
         <w:p>
           <w:pPr>
-            <w:pStyle w:val="Sommario2"/>
+            <w:pStyle w:val="TOC2"/>
             <w:tabs>
               <w:tab w:val="right" w:leader="dot" w:pos="9628"/>
             </w:tabs>
@@ -1452,7 +1434,7 @@
           <w:hyperlink w:history="1" w:anchor="_Toc157191745">
             <w:r>
               <w:rPr>
-                <w:rStyle w:val="Collegamentoipertestuale"/>
+                <w:rStyle w:val="Hyperlink"/>
                 <w:noProof/>
               </w:rPr>
               <w:t>2.6 Controllo software globale</w:t>
@@ -1509,7 +1491,7 @@
         </w:p>
         <w:p>
           <w:pPr>
-            <w:pStyle w:val="Sommario2"/>
+            <w:pStyle w:val="TOC2"/>
             <w:tabs>
               <w:tab w:val="right" w:leader="dot" w:pos="9628"/>
             </w:tabs>
@@ -1522,7 +1504,7 @@
           <w:hyperlink w:history="1" w:anchor="_Toc157191746">
             <w:r>
               <w:rPr>
-                <w:rStyle w:val="Collegamentoipertestuale"/>
+                <w:rStyle w:val="Hyperlink"/>
                 <w:noProof/>
               </w:rPr>
               <w:t>2.7 Boundary conditions</w:t>
@@ -1579,7 +1561,7 @@
         </w:p>
         <w:p>
           <w:pPr>
-            <w:pStyle w:val="Sommario3"/>
+            <w:pStyle w:val="TOC3"/>
             <w:tabs>
               <w:tab w:val="right" w:leader="dot" w:pos="9628"/>
             </w:tabs>
@@ -1592,7 +1574,7 @@
           <w:hyperlink w:history="1" w:anchor="_Toc157191747">
             <w:r>
               <w:rPr>
-                <w:rStyle w:val="Collegamentoipertestuale"/>
+                <w:rStyle w:val="Hyperlink"/>
                 <w:noProof/>
               </w:rPr>
               <w:t>2.7.1 Start-up</w:t>
@@ -1649,7 +1631,7 @@
         </w:p>
         <w:p>
           <w:pPr>
-            <w:pStyle w:val="Sommario3"/>
+            <w:pStyle w:val="TOC3"/>
             <w:tabs>
               <w:tab w:val="right" w:leader="dot" w:pos="9628"/>
             </w:tabs>
@@ -1662,7 +1644,7 @@
           <w:hyperlink w:history="1" w:anchor="_Toc157191748">
             <w:r>
               <w:rPr>
-                <w:rStyle w:val="Collegamentoipertestuale"/>
+                <w:rStyle w:val="Hyperlink"/>
                 <w:noProof/>
                 <w:lang w:val="en-US"/>
               </w:rPr>
@@ -1720,7 +1702,7 @@
         </w:p>
         <w:p>
           <w:pPr>
-            <w:pStyle w:val="Sommario3"/>
+            <w:pStyle w:val="TOC3"/>
             <w:tabs>
               <w:tab w:val="right" w:leader="dot" w:pos="9628"/>
             </w:tabs>
@@ -1733,7 +1715,7 @@
           <w:hyperlink w:history="1" w:anchor="_Toc157191749">
             <w:r>
               <w:rPr>
-                <w:rStyle w:val="Collegamentoipertestuale"/>
+                <w:rStyle w:val="Hyperlink"/>
                 <w:noProof/>
                 <w:lang w:val="en-US"/>
               </w:rPr>
@@ -1791,7 +1773,7 @@
         </w:p>
         <w:p>
           <w:pPr>
-            <w:pStyle w:val="Sommario1"/>
+            <w:pStyle w:val="TOC1"/>
             <w:tabs>
               <w:tab w:val="right" w:leader="dot" w:pos="9628"/>
             </w:tabs>
@@ -1804,7 +1786,7 @@
           <w:hyperlink w:history="1" w:anchor="_Toc157191750">
             <w:r>
               <w:rPr>
-                <w:rStyle w:val="Collegamentoipertestuale"/>
+                <w:rStyle w:val="Hyperlink"/>
                 <w:noProof/>
               </w:rPr>
               <w:t>3. Servizi del sottosistema Glossario</w:t>
@@ -1861,7 +1843,7 @@
         </w:p>
         <w:p>
           <w:pPr>
-            <w:pStyle w:val="Sommario2"/>
+            <w:pStyle w:val="TOC2"/>
             <w:tabs>
               <w:tab w:val="right" w:leader="dot" w:pos="9628"/>
             </w:tabs>
@@ -1874,7 +1856,7 @@
           <w:hyperlink w:history="1" w:anchor="_Toc157191751">
             <w:r>
               <w:rPr>
-                <w:rStyle w:val="Collegamentoipertestuale"/>
+                <w:rStyle w:val="Hyperlink"/>
                 <w:noProof/>
               </w:rPr>
               <w:t>3.1 Servizi della Gestione Utente</w:t>
@@ -1931,7 +1913,7 @@
         </w:p>
         <w:p>
           <w:pPr>
-            <w:pStyle w:val="Sommario2"/>
+            <w:pStyle w:val="TOC2"/>
             <w:tabs>
               <w:tab w:val="right" w:leader="dot" w:pos="9628"/>
             </w:tabs>
@@ -1944,7 +1926,7 @@
           <w:hyperlink w:history="1" w:anchor="_Toc157191752">
             <w:r>
               <w:rPr>
-                <w:rStyle w:val="Collegamentoipertestuale"/>
+                <w:rStyle w:val="Hyperlink"/>
                 <w:noProof/>
               </w:rPr>
               <w:t>3.2 Servizi della Gestione Torneo</w:t>
@@ -2001,7 +1983,7 @@
         </w:p>
         <w:p>
           <w:pPr>
-            <w:pStyle w:val="Sommario2"/>
+            <w:pStyle w:val="TOC2"/>
             <w:tabs>
               <w:tab w:val="right" w:leader="dot" w:pos="9628"/>
             </w:tabs>
@@ -2014,7 +1996,7 @@
           <w:hyperlink w:history="1" w:anchor="_Toc157191753">
             <w:r>
               <w:rPr>
-                <w:rStyle w:val="Collegamentoipertestuale"/>
+                <w:rStyle w:val="Hyperlink"/>
                 <w:noProof/>
               </w:rPr>
               <w:t>3.3 Servizi della Gestione Moderatore</w:t>
@@ -2086,7 +2068,7 @@
     <w:p/>
     <w:p>
       <w:pPr>
-        <w:pStyle w:val="Titolo1"/>
+        <w:pStyle w:val="Heading1"/>
       </w:pPr>
       <w:bookmarkStart w:name="_Toc157191726" w:id="0"/>
       <w:r>
@@ -2096,7 +2078,7 @@
     </w:p>
     <w:p>
       <w:pPr>
-        <w:pStyle w:val="Titolo2"/>
+        <w:pStyle w:val="Heading2"/>
         <w:ind w:firstLine="708"/>
       </w:pPr>
       <w:bookmarkStart w:name="_Toc157191727" w:id="1"/>
@@ -2126,7 +2108,7 @@
     </w:p>
     <w:p>
       <w:pPr>
-        <w:pStyle w:val="Titolo2"/>
+        <w:pStyle w:val="Heading2"/>
       </w:pPr>
       <w:r>
         <w:tab/>
@@ -2139,7 +2121,7 @@
     </w:p>
     <w:p>
       <w:pPr>
-        <w:pStyle w:val="Titolo3"/>
+        <w:pStyle w:val="Heading3"/>
       </w:pPr>
       <w:r>
         <w:tab/>
@@ -2155,7 +2137,7 @@
     </w:p>
     <w:p>
       <w:pPr>
-        <w:pStyle w:val="Titolo4"/>
+        <w:pStyle w:val="Heading4"/>
       </w:pPr>
       <w:r>
         <w:tab/>
@@ -2201,7 +2183,7 @@
     </w:p>
     <w:p>
       <w:pPr>
-        <w:pStyle w:val="Titolo4"/>
+        <w:pStyle w:val="Heading4"/>
       </w:pPr>
       <w:r>
         <w:tab/>
@@ -2238,7 +2220,7 @@
     </w:p>
     <w:p>
       <w:pPr>
-        <w:pStyle w:val="Titolo3"/>
+        <w:pStyle w:val="Heading3"/>
       </w:pPr>
       <w:r>
         <w:tab/>
@@ -2254,7 +2236,7 @@
     </w:p>
     <w:p>
       <w:pPr>
-        <w:pStyle w:val="Titolo4"/>
+        <w:pStyle w:val="Heading4"/>
       </w:pPr>
       <w:r>
         <w:tab/>
@@ -2279,7 +2261,7 @@
     </w:p>
     <w:p>
       <w:pPr>
-        <w:pStyle w:val="Titolo4"/>
+        <w:pStyle w:val="Heading4"/>
       </w:pPr>
       <w:r>
         <w:tab/>
@@ -2307,7 +2289,7 @@
     </w:p>
     <w:p>
       <w:pPr>
-        <w:pStyle w:val="Titolo4"/>
+        <w:pStyle w:val="Heading4"/>
       </w:pPr>
       <w:r>
         <w:tab/>
@@ -2335,7 +2317,7 @@
     </w:p>
     <w:p>
       <w:pPr>
-        <w:pStyle w:val="Titolo4"/>
+        <w:pStyle w:val="Heading4"/>
       </w:pPr>
       <w:r>
         <w:tab/>
@@ -2366,7 +2348,7 @@
     </w:p>
     <w:p>
       <w:pPr>
-        <w:pStyle w:val="Titolo3"/>
+        <w:pStyle w:val="Heading3"/>
       </w:pPr>
       <w:r>
         <w:tab/>
@@ -2388,7 +2370,7 @@
     </w:p>
     <w:p>
       <w:pPr>
-        <w:pStyle w:val="Titolo4"/>
+        <w:pStyle w:val="Heading4"/>
       </w:pPr>
       <w:r>
         <w:tab/>
@@ -2413,7 +2395,7 @@
     </w:p>
     <w:p>
       <w:pPr>
-        <w:pStyle w:val="Titolo4"/>
+        <w:pStyle w:val="Heading4"/>
       </w:pPr>
       <w:r>
         <w:tab/>
@@ -2441,7 +2423,7 @@
     </w:p>
     <w:p>
       <w:pPr>
-        <w:pStyle w:val="Titolo3"/>
+        <w:pStyle w:val="Heading3"/>
       </w:pPr>
       <w:r>
         <w:tab/>
@@ -2466,7 +2448,7 @@
     </w:p>
     <w:p>
       <w:pPr>
-        <w:pStyle w:val="Titolo4"/>
+        <w:pStyle w:val="Heading4"/>
       </w:pPr>
       <w:r>
         <w:tab/>
@@ -2491,7 +2473,7 @@
     </w:p>
     <w:p>
       <w:pPr>
-        <w:pStyle w:val="Titolo4"/>
+        <w:pStyle w:val="Heading4"/>
         <w:ind w:left="1416" w:firstLine="708"/>
       </w:pPr>
       <w:r>
@@ -2500,7 +2482,7 @@
     </w:p>
     <w:p>
       <w:pPr>
-        <w:pStyle w:val="Nessunaspaziatura"/>
+        <w:pStyle w:val="NoSpacing"/>
         <w:ind w:left="2124"/>
       </w:pPr>
       <w:r>
@@ -2512,13 +2494,13 @@
     </w:p>
     <w:p>
       <w:pPr>
-        <w:pStyle w:val="Nessunaspaziatura"/>
+        <w:pStyle w:val="NoSpacing"/>
         <w:ind w:left="2124"/>
       </w:pPr>
     </w:p>
     <w:p>
       <w:pPr>
-        <w:pStyle w:val="Titolo2"/>
+        <w:pStyle w:val="Heading2"/>
         <w:ind w:firstLine="708"/>
       </w:pPr>
       <w:bookmarkStart w:name="_Toc157191733" w:id="7"/>
@@ -2529,35 +2511,22 @@
     </w:p>
     <w:p>
       <w:pPr>
-        <w:pStyle w:val="Paragrafoelenco"/>
+        <w:pStyle w:val="ListParagraph"/>
         <w:numPr>
           <w:ilvl w:val="0"/>
-          <w:numId w:val="1"/>
+          <w:numId w:val="2"/>
         </w:numPr>
       </w:pPr>
       <w:r>
-        <w:t xml:space="preserve">RAD: </w:t>
-      </w:r>
-      <w:proofErr w:type="spellStart"/>
-      <w:r>
-        <w:t>Requirement</w:t>
-      </w:r>
-      <w:proofErr w:type="spellEnd"/>
-      <w:r>
-        <w:t xml:space="preserve"> Analysis </w:t>
-      </w:r>
-      <w:proofErr w:type="spellStart"/>
-      <w:r>
-        <w:t>Document</w:t>
-      </w:r>
-      <w:proofErr w:type="spellEnd"/>
-    </w:p>
-    <w:p>
-      <w:pPr>
-        <w:pStyle w:val="Paragrafoelenco"/>
+        <w:t>RAD: Requirement Analysis Document</w:t>
+      </w:r>
+    </w:p>
+    <w:p>
+      <w:pPr>
+        <w:pStyle w:val="ListParagraph"/>
         <w:numPr>
           <w:ilvl w:val="0"/>
-          <w:numId w:val="1"/>
+          <w:numId w:val="2"/>
         </w:numPr>
       </w:pPr>
       <w:r>
@@ -2569,13 +2538,13 @@
     </w:p>
     <w:p>
       <w:pPr>
-        <w:pStyle w:val="Paragrafoelenco"/>
+        <w:pStyle w:val="ListParagraph"/>
         <w:ind w:left="1423"/>
       </w:pPr>
     </w:p>
     <w:p>
       <w:pPr>
-        <w:pStyle w:val="Titolo2"/>
+        <w:pStyle w:val="Heading2"/>
       </w:pPr>
       <w:r>
         <w:tab/>
@@ -2593,16 +2562,14 @@
       <w:r>
         <w:t>RAD _</w:t>
       </w:r>
-      <w:proofErr w:type="spellStart"/>
       <w:r>
         <w:t>GottaBattleEmAll</w:t>
       </w:r>
-      <w:proofErr w:type="spellEnd"/>
     </w:p>
     <w:p/>
     <w:p>
       <w:pPr>
-        <w:pStyle w:val="Titolo2"/>
+        <w:pStyle w:val="Heading2"/>
       </w:pPr>
       <w:r>
         <w:tab/>
@@ -2623,7 +2590,7 @@
     </w:p>
     <w:p>
       <w:pPr>
-        <w:pStyle w:val="Titolo1"/>
+        <w:pStyle w:val="Heading1"/>
       </w:pPr>
       <w:bookmarkStart w:name="_Toc157191736" w:id="10"/>
       <w:r>
@@ -2633,7 +2600,7 @@
     </w:p>
     <w:p>
       <w:pPr>
-        <w:pStyle w:val="Titolo2"/>
+        <w:pStyle w:val="Heading2"/>
       </w:pPr>
       <w:r>
         <w:tab/>
@@ -2649,24 +2616,22 @@
         <w:ind w:left="708"/>
       </w:pPr>
       <w:r>
-        <w:t>Il sistema si basa sul modello Three-</w:t>
-      </w:r>
-      <w:proofErr w:type="spellStart"/>
-      <w:r>
-        <w:t>Tier</w:t>
-      </w:r>
-      <w:proofErr w:type="spellEnd"/>
-      <w:r>
-        <w:t>, carat</w:t>
+        <w:t xml:space="preserve">Il sistema si basa sul modello </w:t>
+      </w:r>
+      <w:r>
+        <w:t>T</w:t>
+      </w:r>
+      <w:r>
+        <w:t>hree-tier</w:t>
+      </w:r>
+      <w:r>
+        <w:t xml:space="preserve"> carat</w:t>
       </w:r>
       <w:r>
         <w:t>t</w:t>
       </w:r>
       <w:r>
-        <w:t>erizzato dalla separazione di 3 livelli, ciascuno con responsabilità distinte,</w:t>
-      </w:r>
-      <w:r>
-        <w:t xml:space="preserve"> i quali sono</w:t>
+        <w:t>erizzato dalla separazione di 3 livelli, ciascuno con responsabilità distinte</w:t>
       </w:r>
       <w:r>
         <w:t>:</w:t>
@@ -2674,10 +2639,10 @@
     </w:p>
     <w:p>
       <w:pPr>
-        <w:pStyle w:val="Paragrafoelenco"/>
+        <w:pStyle w:val="ListParagraph"/>
         <w:numPr>
           <w:ilvl w:val="0"/>
-          <w:numId w:val="1"/>
+          <w:numId w:val="2"/>
         </w:numPr>
       </w:pPr>
       <w:r>
@@ -2689,19 +2654,25 @@
     </w:p>
     <w:p>
       <w:pPr>
-        <w:pStyle w:val="Paragrafoelenco"/>
+        <w:pStyle w:val="ListParagraph"/>
         <w:ind w:left="1423"/>
       </w:pPr>
       <w:r>
-        <w:t>Le viste sono responsabili di presentare i dati all'utente in un formato comprensibile, e Spring MVC semplifica l'inserimento di dati dinamici nelle viste.</w:t>
-      </w:r>
-    </w:p>
-    <w:p>
-      <w:pPr>
-        <w:pStyle w:val="Paragrafoelenco"/>
+        <w:t>Le viste sono responsabili di presentare i dati all'utente in un formato comprensibile</w:t>
+      </w:r>
+      <w:r>
+        <w:t>, e interagiscono con l’application layer per inviare richieste e ricevere dati</w:t>
+      </w:r>
+      <w:r>
+        <w:t>.</w:t>
+      </w:r>
+    </w:p>
+    <w:p>
+      <w:pPr>
+        <w:pStyle w:val="ListParagraph"/>
         <w:numPr>
           <w:ilvl w:val="0"/>
-          <w:numId w:val="1"/>
+          <w:numId w:val="2"/>
         </w:numPr>
         <w:rPr>
           <w:lang w:val="en-US"/>
@@ -2722,203 +2693,162 @@
     </w:p>
     <w:p>
       <w:pPr>
-        <w:pStyle w:val="Paragrafoelenco"/>
+        <w:pStyle w:val="ListParagraph"/>
         <w:ind w:left="1423"/>
       </w:pPr>
       <w:r>
-        <w:t>I controller Spring MVC si interfacciano con i servizi applicativi per coordinare le azioni richieste dagli utenti e delegare la logica di business appropriata.</w:t>
-      </w:r>
-    </w:p>
-    <w:p>
-      <w:pPr>
-        <w:pStyle w:val="Paragrafoelenco"/>
-        <w:numPr>
-          <w:ilvl w:val="0"/>
-          <w:numId w:val="1"/>
-        </w:numPr>
-      </w:pPr>
-      <w:r>
-        <w:t>Data Access Layer</w:t>
-      </w:r>
-      <w:r>
-        <w:t>:</w:t>
-      </w:r>
-      <w:r>
-        <w:br/>
-      </w:r>
-      <w:r>
-        <w:t>Questo livello si occupa dell'accesso ai dati e della persistenza attraverso Spring Data JPA.</w:t>
-      </w:r>
-    </w:p>
-    <w:p>
-      <w:pPr>
-        <w:pStyle w:val="Titolo2"/>
-      </w:pPr>
-      <w:r>
-        <w:tab/>
-      </w:r>
-      <w:bookmarkStart w:name="_Toc157191738" w:id="12"/>
-      <w:r>
-        <w:t>2.2 Decomposizione del sistema</w:t>
-      </w:r>
-      <w:bookmarkEnd w:id="12"/>
-    </w:p>
-    <w:p>
-      <w:pPr>
-        <w:ind w:firstLine="708"/>
-      </w:pPr>
-      <w:r>
-        <w:t>I sottosistemi individuali con le relative funzionalità:</w:t>
-      </w:r>
-    </w:p>
-    <w:p>
-      <w:pPr>
-        <w:pStyle w:val="Paragrafoelenco"/>
+        <w:t>I controller si interfacciano con i servizi applicativi per coordinare le azioni richieste dagli utenti e delegare la logica di business appropriata.</w:t>
+      </w:r>
+    </w:p>
+    <w:p>
+      <w:pPr>
+        <w:pStyle w:val="ListParagraph"/>
         <w:numPr>
           <w:ilvl w:val="0"/>
           <w:numId w:val="2"/>
         </w:numPr>
-      </w:pPr>
-      <w:proofErr w:type="spellStart"/>
-      <w:r>
-        <w:t>GUI_GestioneUtente</w:t>
-      </w:r>
-      <w:proofErr w:type="spellEnd"/>
-      <w:r>
-        <w:t>: si occupa della gestione delle interfacce dell’utente.</w:t>
-      </w:r>
-    </w:p>
-    <w:p>
-      <w:pPr>
-        <w:pStyle w:val="Paragrafoelenco"/>
+        <w:rPr/>
+      </w:pPr>
+      <w:r>
+        <w:rPr/>
+        <w:t>Data Access Layer</w:t>
+      </w:r>
+      <w:r>
+        <w:rPr/>
+        <w:t>:</w:t>
+      </w:r>
+      <w:r>
+        <w:br/>
+      </w:r>
+      <w:r>
+        <w:rPr/>
+        <w:t>Questo livello si occupa dell'accesso ai dati e della persistenza.</w:t>
+      </w:r>
+    </w:p>
+    <w:p>
+      <w:pPr>
+        <w:pStyle w:val="Heading2"/>
+      </w:pPr>
+      <w:r>
+        <w:tab/>
+      </w:r>
+      <w:bookmarkStart w:name="_Toc157191738" w:id="12"/>
+      <w:r>
+        <w:t>2.2 Decomposizione del sistema</w:t>
+      </w:r>
+      <w:bookmarkEnd w:id="12"/>
+    </w:p>
+    <w:p>
+      <w:pPr>
+        <w:ind w:firstLine="708"/>
+      </w:pPr>
+      <w:r>
+        <w:t>I sottosistemi individuali con le relative funzionalità:</w:t>
+      </w:r>
+    </w:p>
+    <w:p>
+      <w:pPr>
+        <w:pStyle w:val="ListParagraph"/>
         <w:numPr>
           <w:ilvl w:val="0"/>
-          <w:numId w:val="2"/>
+          <w:numId w:val="3"/>
         </w:numPr>
       </w:pPr>
-      <w:proofErr w:type="spellStart"/>
-      <w:r>
-        <w:t>GUI_GestioneModeratore</w:t>
-      </w:r>
-      <w:proofErr w:type="spellEnd"/>
-      <w:r>
-        <w:t>: si occupa della gestione delle interfacce del moderatore.</w:t>
-      </w:r>
-    </w:p>
-    <w:p>
-      <w:pPr>
-        <w:pStyle w:val="Paragrafoelenco"/>
+      <w:r>
+        <w:t>GUI_GestioneUtente: si occupa della gestione delle interfacce dell’utente.</w:t>
+      </w:r>
+    </w:p>
+    <w:p>
+      <w:pPr>
+        <w:pStyle w:val="ListParagraph"/>
         <w:numPr>
           <w:ilvl w:val="0"/>
-          <w:numId w:val="2"/>
+          <w:numId w:val="3"/>
         </w:numPr>
       </w:pPr>
-      <w:proofErr w:type="spellStart"/>
-      <w:r>
-        <w:t>GestioneUtente</w:t>
-      </w:r>
-      <w:proofErr w:type="spellEnd"/>
-      <w:r>
-        <w:t xml:space="preserve">: garantisce le funzionalità relative </w:t>
-      </w:r>
-      <w:r>
-        <w:t>all’autenticazione,</w:t>
-      </w:r>
-      <w:r>
-        <w:t xml:space="preserve"> registrazione, modifica di un profilo utente: </w:t>
-      </w:r>
-      <w:r>
-        <w:t>giocatore e organizzatore</w:t>
-      </w:r>
-    </w:p>
-    <w:p>
-      <w:pPr>
-        <w:pStyle w:val="Paragrafoelenco"/>
+      <w:r>
+        <w:t>GUI_GestioneModeratore: si occupa della gestione delle interfacce del moderatore.</w:t>
+      </w:r>
+    </w:p>
+    <w:p>
+      <w:pPr>
+        <w:pStyle w:val="ListParagraph"/>
         <w:numPr>
           <w:ilvl w:val="0"/>
-          <w:numId w:val="2"/>
+          <w:numId w:val="3"/>
         </w:numPr>
       </w:pPr>
-      <w:proofErr w:type="spellStart"/>
-      <w:r>
-        <w:t>GestioneModeratore</w:t>
-      </w:r>
-      <w:proofErr w:type="spellEnd"/>
-      <w:r>
-        <w:t>: garantisce le funzionalità relative al moderatore</w:t>
-      </w:r>
-    </w:p>
-    <w:p>
-      <w:pPr>
-        <w:pStyle w:val="Paragrafoelenco"/>
+      <w:r>
+        <w:t xml:space="preserve">GestioneUtente: garantisce le funzionalità relative </w:t>
+      </w:r>
+      <w:r>
+        <w:t>all’autenticazione,</w:t>
+      </w:r>
+      <w:r>
+        <w:t xml:space="preserve"> registrazione, modifica di un profilo utente: </w:t>
+      </w:r>
+      <w:r>
+        <w:t>giocatore e organizzatore</w:t>
+      </w:r>
+    </w:p>
+    <w:p>
+      <w:pPr>
+        <w:pStyle w:val="ListParagraph"/>
         <w:numPr>
           <w:ilvl w:val="0"/>
-          <w:numId w:val="2"/>
+          <w:numId w:val="3"/>
         </w:numPr>
       </w:pPr>
-      <w:proofErr w:type="spellStart"/>
-      <w:r>
-        <w:t>Gestione</w:t>
-      </w:r>
-      <w:r>
-        <w:t>Tornei</w:t>
-      </w:r>
-      <w:proofErr w:type="spellEnd"/>
-      <w:r>
-        <w:t xml:space="preserve">: garantisce le funzionalità di </w:t>
-      </w:r>
-      <w:proofErr w:type="spellStart"/>
-      <w:proofErr w:type="gramStart"/>
-      <w:r>
-        <w:t>creazione,iscrizione</w:t>
-      </w:r>
-      <w:proofErr w:type="gramEnd"/>
-      <w:r>
-        <w:t>,terminazione</w:t>
-      </w:r>
-      <w:proofErr w:type="spellEnd"/>
-      <w:r>
-        <w:t xml:space="preserve"> ed altre </w:t>
-      </w:r>
-      <w:r>
-        <w:t>funzionalità del torneo.</w:t>
-      </w:r>
-    </w:p>
-    <w:p>
-      <w:pPr>
-        <w:pStyle w:val="Paragrafoelenco"/>
+      <w:r>
+        <w:t>GestioneModeratore: garantisce le funzionalità relative al moderatore</w:t>
+      </w:r>
+    </w:p>
+    <w:p>
+      <w:pPr>
+        <w:pStyle w:val="ListParagraph"/>
         <w:numPr>
           <w:ilvl w:val="0"/>
-          <w:numId w:val="2"/>
+          <w:numId w:val="3"/>
         </w:numPr>
       </w:pPr>
-      <w:proofErr w:type="spellStart"/>
-      <w:r>
-        <w:t>UserStorage</w:t>
-      </w:r>
-      <w:proofErr w:type="spellEnd"/>
-      <w:r>
-        <w:t xml:space="preserve">: </w:t>
-      </w:r>
-      <w:r>
-        <w:t>si occupa di conservare i dati degli user.</w:t>
-      </w:r>
-    </w:p>
-    <w:p>
-      <w:pPr>
-        <w:pStyle w:val="Paragrafoelenco"/>
+      <w:r>
+        <w:t>Gestione</w:t>
+      </w:r>
+      <w:r>
+        <w:t>Tornei: garantisce le funzionalità di creazione,iscrizione,terminazione</w:t>
+      </w:r>
+      <w:r>
+        <w:t xml:space="preserve"> ed altre </w:t>
+      </w:r>
+      <w:r>
+        <w:t>funzionalità del torneo.</w:t>
+      </w:r>
+    </w:p>
+    <w:p>
+      <w:pPr>
+        <w:pStyle w:val="ListParagraph"/>
         <w:numPr>
           <w:ilvl w:val="0"/>
-          <w:numId w:val="2"/>
+          <w:numId w:val="3"/>
         </w:numPr>
       </w:pPr>
-      <w:proofErr w:type="spellStart"/>
-      <w:r>
-        <w:t>ModeratoreStorage</w:t>
-      </w:r>
-      <w:proofErr w:type="spellEnd"/>
-      <w:r>
-        <w:t xml:space="preserve">: </w:t>
+      <w:r>
+        <w:t xml:space="preserve">UserStorage: </w:t>
+      </w:r>
+      <w:r>
+        <w:t>si occupa di conservare i dati degli user.</w:t>
+      </w:r>
+    </w:p>
+    <w:p>
+      <w:pPr>
+        <w:pStyle w:val="ListParagraph"/>
+        <w:numPr>
+          <w:ilvl w:val="0"/>
+          <w:numId w:val="3"/>
+        </w:numPr>
+      </w:pPr>
+      <w:r>
+        <w:t xml:space="preserve">ModeratoreStorage: </w:t>
       </w:r>
       <w:r>
         <w:t>si occupa di conservare i dati del moderatore.</w:t>
@@ -2935,40 +2865,104 @@
         <w:rPr>
           <w:lang w:val="en-US"/>
         </w:rPr>
-        <w:t>//</w:t>
-      </w:r>
-      <w:proofErr w:type="spellStart"/>
-      <w:r>
+        <w:t>//inserire l’immagine Subsystem Diagram</w:t>
+      </w:r>
+    </w:p>
+    <w:p>
+      <w:pPr>
+        <w:pStyle w:val="Heading3"/>
+        <w:ind w:left="708" w:firstLine="708"/>
+      </w:pPr>
+      <w:r>
+        <w:t>2.2.1 Design pattern</w:t>
+      </w:r>
+    </w:p>
+    <w:p>
+      <w:pPr>
+        <w:widowControl w:val="0"/>
+        <w:tabs>
+          <w:tab w:val="left" w:pos="1027"/>
+        </w:tabs>
+        <w:ind w:left="708"/>
         <w:rPr>
-          <w:lang w:val="en-US"/>
+          <w:rFonts w:eastAsiaTheme="minorEastAsia"/>
+          <w:color w:val="000000" w:themeColor="text1"/>
         </w:rPr>
-        <w:t>inserire</w:t>
-      </w:r>
-      <w:proofErr w:type="spellEnd"/>
-      <w:r>
+      </w:pPr>
+    </w:p>
+    <w:p>
+      <w:pPr>
+        <w:widowControl w:val="0"/>
+        <w:ind w:left="720"/>
         <w:rPr>
-          <w:lang w:val="en-US"/>
+          <w:rFonts w:eastAsiaTheme="minorEastAsia"/>
+          <w:color w:val="000000" w:themeColor="text1"/>
         </w:rPr>
-        <w:t xml:space="preserve"> </w:t>
-      </w:r>
-      <w:proofErr w:type="spellStart"/>
+      </w:pPr>
       <w:r>
         <w:rPr>
-          <w:lang w:val="en-US"/>
+          <w:rFonts w:eastAsiaTheme="minorEastAsia"/>
+          <w:color w:val="000000" w:themeColor="text1"/>
         </w:rPr>
-        <w:t>l’immagine</w:t>
-      </w:r>
-      <w:proofErr w:type="spellEnd"/>
+        <w:t xml:space="preserve">I Design Pattern </w:t>
+      </w:r>
       <w:r>
         <w:rPr>
-          <w:lang w:val="en-US"/>
+          <w:rFonts w:eastAsiaTheme="minorEastAsia"/>
+          <w:color w:val="000000" w:themeColor="text1"/>
         </w:rPr>
-        <w:t xml:space="preserve"> Subsystem Diagram </w:t>
-      </w:r>
-    </w:p>
-    <w:p>
-      <w:pPr>
-        <w:pStyle w:val="Titolo2"/>
+        <w:t>utilizzati sono</w:t>
+      </w:r>
+      <w:r>
+        <w:rPr>
+          <w:rFonts w:eastAsiaTheme="minorEastAsia"/>
+          <w:color w:val="000000" w:themeColor="text1"/>
+        </w:rPr>
+        <w:t>:</w:t>
+      </w:r>
+    </w:p>
+    <w:p>
+      <w:pPr>
+        <w:pStyle w:val="ListParagraph"/>
+        <w:widowControl w:val="0"/>
+        <w:numPr>
+          <w:ilvl w:val="1"/>
+          <w:numId w:val="1"/>
+        </w:numPr>
+        <w:rPr>
+          <w:rFonts w:eastAsiaTheme="minorEastAsia"/>
+          <w:color w:val="000000" w:themeColor="text1"/>
+        </w:rPr>
+      </w:pPr>
+      <w:r>
+        <w:rPr>
+          <w:rFonts w:eastAsiaTheme="minorEastAsia"/>
+          <w:color w:val="000000" w:themeColor="text1"/>
+        </w:rPr>
+        <w:t>Inversion of control</w:t>
+      </w:r>
+    </w:p>
+    <w:p>
+      <w:pPr>
+        <w:widowControl w:val="0"/>
+        <w:ind w:left="1416"/>
+        <w:rPr>
+          <w:rFonts w:eastAsiaTheme="minorEastAsia"/>
+          <w:color w:val="000000" w:themeColor="text1"/>
+        </w:rPr>
+      </w:pPr>
+      <w:r>
+        <w:rPr>
+          <w:rFonts w:eastAsiaTheme="minorEastAsia"/>
+          <w:color w:val="000000" w:themeColor="text1"/>
+        </w:rPr>
+        <w:t>L'Inversion of Control (IoC) è un pattern che ribalta il tradizionale flusso di controllo in un'applicazione. In questo contesto, un componente di livello applicativo riceve il controllo da un componente appartenente a una libreria riusabile, anziché dettarlo direttamente. Questo approccio è spesso implementato mediante il pattern Dependency Injection, che utilizza metadati per istruire i contenitori su come gestire le dipendenze tra i vari componenti del sistema. Questo modo di operare favorisce una maggiore modularità e facilità di manutenzione del codice.</w:t>
+      </w:r>
+    </w:p>
+    <w:p/>
+    <w:p>
+      <w:pPr>
+        <w:pStyle w:val="Heading2"/>
         <w:rPr>
           <w:lang w:val="en-US"/>
         </w:rPr>
@@ -2990,15 +2984,7 @@
     </w:p>
     <w:p>
       <w:r>
-        <w:t xml:space="preserve">//inserire l’immagine Deployment </w:t>
-      </w:r>
-      <w:proofErr w:type="spellStart"/>
-      <w:r>
-        <w:t>Diagram</w:t>
-      </w:r>
-      <w:proofErr w:type="spellEnd"/>
-      <w:r>
-        <w:t xml:space="preserve"> </w:t>
+        <w:t xml:space="preserve">//inserire l’immagine Deployment Diagram </w:t>
       </w:r>
     </w:p>
     <w:p>
@@ -3011,10 +2997,10 @@
     </w:p>
     <w:p>
       <w:pPr>
-        <w:pStyle w:val="Paragrafoelenco"/>
+        <w:pStyle w:val="ListParagraph"/>
         <w:numPr>
           <w:ilvl w:val="0"/>
-          <w:numId w:val="4"/>
+          <w:numId w:val="5"/>
         </w:numPr>
       </w:pPr>
       <w:r>
@@ -3025,22 +3011,14 @@
         <w:t>Utenti/Desktop e Mobile</w:t>
       </w:r>
       <w:r>
-        <w:t xml:space="preserve">: Gli utenti interagiscono con il sistema attraverso un </w:t>
-      </w:r>
-      <w:proofErr w:type="spellStart"/>
-      <w:r>
-        <w:t>WebClient</w:t>
-      </w:r>
-      <w:proofErr w:type="spellEnd"/>
-      <w:r>
-        <w:t>. Questa interazione avviene tramite il protocollo HTTP, che facilita la comunicazione tra il client e il server.</w:t>
+        <w:t>: Gli utenti interagiscono con il sistema attraverso un WebClient. Questa interazione avviene tramite il protocollo HTTP, che facilita la comunicazione tra il client e il server.</w:t>
       </w:r>
     </w:p>
     <w:p>
       <w:pPr>
         <w:numPr>
           <w:ilvl w:val="0"/>
-          <w:numId w:val="4"/>
+          <w:numId w:val="5"/>
         </w:numPr>
         <w:tabs>
           <w:tab w:val="num" w:pos="720"/>
@@ -3054,14 +3032,20 @@
         <w:t>Server</w:t>
       </w:r>
       <w:r>
-        <w:t>: Al centro del sistema c’è il server, che ospita un’applicazione Spring. Questa applicazione gestisce le richieste degli utenti e si interfaccia con lo storage del sistema.</w:t>
+        <w:t xml:space="preserve">: Al centro del sistema c’è il server, che ospita </w:t>
+      </w:r>
+      <w:r>
+        <w:t>il Web Server Apache Tomcat</w:t>
+      </w:r>
+      <w:r>
+        <w:t>. Questa applicazione gestisce le richieste degli utenti e si interfaccia con lo storage del sistema.</w:t>
       </w:r>
     </w:p>
     <w:p>
       <w:pPr>
         <w:numPr>
           <w:ilvl w:val="0"/>
-          <w:numId w:val="4"/>
+          <w:numId w:val="5"/>
         </w:numPr>
         <w:tabs>
           <w:tab w:val="num" w:pos="720"/>
@@ -3080,12 +3064,12 @@
     </w:p>
     <w:p>
       <w:pPr>
-        <w:pStyle w:val="Titolo2"/>
-      </w:pPr>
-    </w:p>
-    <w:p>
-      <w:pPr>
-        <w:pStyle w:val="Titolo2"/>
+        <w:pStyle w:val="Heading2"/>
+      </w:pPr>
+    </w:p>
+    <w:p>
+      <w:pPr>
+        <w:pStyle w:val="Heading2"/>
         <w:ind w:firstLine="708"/>
       </w:pPr>
       <w:bookmarkStart w:name="_Toc157191740" w:id="14"/>
@@ -3097,46 +3081,17 @@
     <w:p/>
     <w:p>
       <w:pPr>
-        <w:pStyle w:val="Nessunaspaziatura"/>
-        <w:ind w:firstLine="708"/>
-      </w:pPr>
-      <w:r>
-        <w:t>La gestione dei dati persistenti viene gestita tramite il database relazionale MySQL.</w:t>
-      </w:r>
-    </w:p>
-    <w:p>
-      <w:pPr>
-        <w:pStyle w:val="Nessunaspaziatura"/>
+        <w:pStyle w:val="NoSpacing"/>
         <w:ind w:left="708"/>
       </w:pPr>
       <w:r>
-        <w:t>Per garantire una corretta separazione delle responsabilità, adottiamo l'incapsulamento dell'accesso al database attraverso Spring Data JPA</w:t>
-      </w:r>
-      <w:r>
-        <w:t xml:space="preserve">, la quale utilizza un ORM come </w:t>
-      </w:r>
-      <w:proofErr w:type="spellStart"/>
-      <w:r>
-        <w:t>Hibernate</w:t>
-      </w:r>
-      <w:proofErr w:type="spellEnd"/>
-      <w:r>
-        <w:t xml:space="preserve">. </w:t>
-      </w:r>
-      <w:r>
-        <w:t>Q</w:t>
-      </w:r>
-      <w:r>
-        <w:t>uesto strumento semplifica le operazioni di accesso ai dati e contribuisce alla modularità del sistema.</w:t>
-      </w:r>
-      <w:r>
-        <w:tab/>
+        <w:t>La gestione dei dati persistenti è gestita attraverso un sistema di gestione di basi di dati relazionali. Per garantire una corretta separazione delle responsabilità, è adottato un approccio che incapsula l'accesso ai dati, facilitando le operazioni di accesso e contribuendo alla modularità del sistema.</w:t>
       </w:r>
     </w:p>
     <w:p/>
     <w:p>
       <w:pPr>
-        <w:pStyle w:val="Titolo2"/>
+        <w:pStyle w:val="Heading2"/>
         <w:ind w:left="708"/>
         <w:rPr>
           <w:u w:val="single"/>
@@ -3161,7 +3116,7 @@
     </w:p>
     <w:p>
       <w:pPr>
-        <w:pStyle w:val="Titolo3"/>
+        <w:pStyle w:val="Heading3"/>
       </w:pPr>
       <w:r>
         <w:tab/>
@@ -3171,19 +3126,13 @@
       </w:r>
       <w:bookmarkStart w:name="_Toc157191742" w:id="16"/>
       <w:r>
-        <w:rPr/>
-        <w:t xml:space="preserve">2.5.1 Matrice degli accessi </w:t>
-      </w:r>
-      <w:proofErr w:type="spellStart"/>
-      <w:r>
-        <w:rPr/>
-        <w:t>GestioneUtente</w:t>
+        <w:t>2.5.1 Matrice degli accessi GestioneUtente</w:t>
       </w:r>
       <w:bookmarkEnd w:id="16"/>
     </w:p>
     <w:tbl>
       <w:tblPr>
-        <w:tblStyle w:val="Grigliatabella"/>
+        <w:tblStyle w:val="TableGrid"/>
         <w:tblW w:w="0" w:type="auto"/>
         <w:tblLayout w:type="fixed"/>
         <w:tblLook w:val="06A0" w:firstRow="1" w:lastRow="0" w:firstColumn="1" w:lastColumn="0" w:noHBand="1" w:noVBand="1"/>
@@ -3200,14 +3149,9 @@
         <w:tc>
           <w:tcPr>
             <w:tcW w:w="3210" w:type="dxa"/>
-            <w:tcMar/>
-          </w:tcPr>
-          <w:p>
-            <w:pPr>
-              <w:pStyle w:val="Normale"/>
-            </w:pPr>
-            <w:r>
-              <w:rPr/>
+          </w:tcPr>
+          <w:p>
+            <w:r>
               <w:t>Attori</w:t>
             </w:r>
           </w:p>
@@ -3215,14 +3159,9 @@
         <w:tc>
           <w:tcPr>
             <w:tcW w:w="3210" w:type="dxa"/>
-            <w:tcMar/>
-          </w:tcPr>
-          <w:p>
-            <w:pPr>
-              <w:pStyle w:val="Normale"/>
-            </w:pPr>
-            <w:r>
-              <w:rPr/>
+          </w:tcPr>
+          <w:p>
+            <w:r>
               <w:t>Classe</w:t>
             </w:r>
           </w:p>
@@ -3230,14 +3169,9 @@
         <w:tc>
           <w:tcPr>
             <w:tcW w:w="3210" w:type="dxa"/>
-            <w:tcMar/>
-          </w:tcPr>
-          <w:p>
-            <w:pPr>
-              <w:pStyle w:val="Normale"/>
-            </w:pPr>
-            <w:r>
-              <w:rPr/>
+          </w:tcPr>
+          <w:p>
+            <w:r>
               <w:t>Funzioni</w:t>
             </w:r>
           </w:p>
@@ -3250,14 +3184,9 @@
         <w:tc>
           <w:tcPr>
             <w:tcW w:w="3210" w:type="dxa"/>
-            <w:tcMar/>
-          </w:tcPr>
-          <w:p>
-            <w:pPr>
-              <w:pStyle w:val="Normale"/>
-            </w:pPr>
-            <w:r>
-              <w:rPr/>
+          </w:tcPr>
+          <w:p>
+            <w:r>
               <w:t>Guest</w:t>
             </w:r>
           </w:p>
@@ -3265,14 +3194,9 @@
         <w:tc>
           <w:tcPr>
             <w:tcW w:w="3210" w:type="dxa"/>
-            <w:tcMar/>
-          </w:tcPr>
-          <w:p>
-            <w:pPr>
-              <w:pStyle w:val="Normale"/>
-            </w:pPr>
-            <w:r>
-              <w:rPr/>
+          </w:tcPr>
+          <w:p>
+            <w:r>
               <w:t>GuestService</w:t>
             </w:r>
           </w:p>
@@ -3280,23 +3204,13 @@
         <w:tc>
           <w:tcPr>
             <w:tcW w:w="3210" w:type="dxa"/>
-            <w:tcMar/>
-          </w:tcPr>
-          <w:p>
-            <w:pPr>
-              <w:pStyle w:val="Normale"/>
-            </w:pPr>
-            <w:r>
-              <w:rPr/>
+          </w:tcPr>
+          <w:p>
+            <w:r>
               <w:t>r</w:t>
             </w:r>
             <w:r>
-              <w:rPr/>
-              <w:t>egistrazioneGiocatore</w:t>
-            </w:r>
-            <w:r>
-              <w:rPr/>
-              <w:t>()</w:t>
+              <w:t>egistrazioneGiocatore()</w:t>
             </w:r>
           </w:p>
         </w:tc>
@@ -3308,33 +3222,19 @@
         <w:tc>
           <w:tcPr>
             <w:tcW w:w="3210" w:type="dxa"/>
-            <w:tcMar/>
-          </w:tcPr>
-          <w:p>
-            <w:pPr>
-              <w:pStyle w:val="Normale"/>
-            </w:pPr>
-            <w:r>
-              <w:rPr/>
-              <w:t>Utente(</w:t>
-            </w:r>
-            <w:r>
-              <w:rPr/>
-              <w:t>Generico)</w:t>
+          </w:tcPr>
+          <w:p>
+            <w:r>
+              <w:t>Utente(Generico)</w:t>
             </w:r>
           </w:p>
         </w:tc>
         <w:tc>
           <w:tcPr>
             <w:tcW w:w="3210" w:type="dxa"/>
-            <w:tcMar/>
-          </w:tcPr>
-          <w:p>
-            <w:pPr>
-              <w:pStyle w:val="Normale"/>
-            </w:pPr>
-            <w:r>
-              <w:rPr/>
+          </w:tcPr>
+          <w:p>
+            <w:r>
               <w:t>UtenteService</w:t>
             </w:r>
           </w:p>
@@ -3342,57 +3242,29 @@
         <w:tc>
           <w:tcPr>
             <w:tcW w:w="3210" w:type="dxa"/>
-            <w:tcMar/>
-          </w:tcPr>
-          <w:p>
-            <w:pPr>
-              <w:pStyle w:val="Normale"/>
-            </w:pPr>
-            <w:r>
-              <w:rPr/>
+          </w:tcPr>
+          <w:p>
+            <w:r>
               <w:t>l</w:t>
             </w:r>
             <w:r>
-              <w:rPr/>
-              <w:t>ogin(</w:t>
-            </w:r>
-            <w:r>
-              <w:rPr/>
-              <w:t>)</w:t>
-            </w:r>
-          </w:p>
-          <w:p>
-            <w:pPr>
-              <w:pStyle w:val="Normale"/>
-            </w:pPr>
-            <w:r>
-              <w:rPr/>
+              <w:t>ogin()</w:t>
+            </w:r>
+          </w:p>
+          <w:p>
+            <w:r>
               <w:t>m</w:t>
             </w:r>
             <w:r>
-              <w:rPr/>
-              <w:t>odificaProfilo</w:t>
-            </w:r>
-            <w:r>
-              <w:rPr/>
-              <w:t>()</w:t>
-            </w:r>
-          </w:p>
-          <w:p>
-            <w:pPr>
-              <w:pStyle w:val="Normale"/>
-            </w:pPr>
-            <w:r>
-              <w:rPr/>
+              <w:t>odificaProfilo()</w:t>
+            </w:r>
+          </w:p>
+          <w:p>
+            <w:r>
               <w:t>l</w:t>
             </w:r>
             <w:r>
-              <w:rPr/>
-              <w:t>ogout(</w:t>
-            </w:r>
-            <w:r>
-              <w:rPr/>
-              <w:t>)</w:t>
+              <w:t>ogout()</w:t>
             </w:r>
           </w:p>
         </w:tc>
@@ -3404,33 +3276,19 @@
         <w:tc>
           <w:tcPr>
             <w:tcW w:w="3210" w:type="dxa"/>
-            <w:tcMar/>
-          </w:tcPr>
-          <w:p>
-            <w:pPr>
-              <w:pStyle w:val="Normale"/>
-            </w:pPr>
-            <w:r>
-              <w:rPr/>
-              <w:t>Giocator</w:t>
-            </w:r>
-            <w:r>
-              <w:rPr/>
-              <w:t>e(Utente)</w:t>
+          </w:tcPr>
+          <w:p>
+            <w:r>
+              <w:t>Giocatore(Utente)</w:t>
             </w:r>
           </w:p>
         </w:tc>
         <w:tc>
           <w:tcPr>
             <w:tcW w:w="3210" w:type="dxa"/>
-            <w:tcMar/>
-          </w:tcPr>
-          <w:p>
-            <w:pPr>
-              <w:pStyle w:val="Normale"/>
-            </w:pPr>
-            <w:r>
-              <w:rPr/>
+          </w:tcPr>
+          <w:p>
+            <w:r>
               <w:t>GiacatoreService</w:t>
             </w:r>
           </w:p>
@@ -3438,18 +3296,12 @@
         <w:tc>
           <w:tcPr>
             <w:tcW w:w="3210" w:type="dxa"/>
-            <w:tcMar/>
-          </w:tcPr>
-          <w:p>
-            <w:pPr>
-              <w:pStyle w:val="Normale"/>
-            </w:pPr>
-            <w:r>
-              <w:rPr/>
+          </w:tcPr>
+          <w:p>
+            <w:r>
               <w:t>s</w:t>
             </w:r>
             <w:r>
-              <w:rPr/>
               <w:t>ostituireMembroTeam()</w:t>
             </w:r>
           </w:p>
@@ -3458,7 +3310,7 @@
     </w:tbl>
     <w:p>
       <w:pPr>
-        <w:pStyle w:val="Titolo3"/>
+        <w:pStyle w:val="Heading3"/>
       </w:pPr>
       <w:r>
         <w:tab/>
@@ -3468,23 +3320,19 @@
       </w:r>
       <w:bookmarkStart w:name="_Toc157191743" w:id="17"/>
       <w:r>
-        <w:rPr/>
         <w:t xml:space="preserve">2.5.2 Matrice degli accessi </w:t>
       </w:r>
-      <w:proofErr w:type="spellStart"/>
-      <w:r>
-        <w:rPr/>
+      <w:r>
         <w:t>Gestione</w:t>
       </w:r>
       <w:r>
-        <w:rPr/>
         <w:t>Tornei</w:t>
       </w:r>
       <w:bookmarkEnd w:id="17"/>
     </w:p>
     <w:tbl>
       <w:tblPr>
-        <w:tblStyle w:val="Grigliatabella"/>
+        <w:tblStyle w:val="TableGrid"/>
         <w:tblW w:w="0" w:type="auto"/>
         <w:tblLayout w:type="fixed"/>
         <w:tblLook w:val="06A0" w:firstRow="1" w:lastRow="0" w:firstColumn="1" w:lastColumn="0" w:noHBand="1" w:noVBand="1"/>
@@ -3501,14 +3349,9 @@
         <w:tc>
           <w:tcPr>
             <w:tcW w:w="3210" w:type="dxa"/>
-            <w:tcMar/>
-          </w:tcPr>
-          <w:p>
-            <w:pPr>
-              <w:pStyle w:val="Normale"/>
-            </w:pPr>
-            <w:r>
-              <w:rPr/>
+          </w:tcPr>
+          <w:p>
+            <w:r>
               <w:t>Attori</w:t>
             </w:r>
           </w:p>
@@ -3516,14 +3359,9 @@
         <w:tc>
           <w:tcPr>
             <w:tcW w:w="3210" w:type="dxa"/>
-            <w:tcMar/>
-          </w:tcPr>
-          <w:p>
-            <w:pPr>
-              <w:pStyle w:val="Normale"/>
-            </w:pPr>
-            <w:r>
-              <w:rPr/>
+          </w:tcPr>
+          <w:p>
+            <w:r>
               <w:t>Classe</w:t>
             </w:r>
           </w:p>
@@ -3531,14 +3369,9 @@
         <w:tc>
           <w:tcPr>
             <w:tcW w:w="3210" w:type="dxa"/>
-            <w:tcMar/>
-          </w:tcPr>
-          <w:p>
-            <w:pPr>
-              <w:pStyle w:val="Normale"/>
-            </w:pPr>
-            <w:r>
-              <w:rPr/>
+          </w:tcPr>
+          <w:p>
+            <w:r>
               <w:t>Funzioni</w:t>
             </w:r>
           </w:p>
@@ -3551,33 +3384,19 @@
         <w:tc>
           <w:tcPr>
             <w:tcW w:w="3210" w:type="dxa"/>
-            <w:tcMar/>
-          </w:tcPr>
-          <w:p>
-            <w:pPr>
-              <w:pStyle w:val="Normale"/>
-            </w:pPr>
-            <w:r>
-              <w:rPr/>
-              <w:t>Giocatore(</w:t>
-            </w:r>
-            <w:r>
-              <w:rPr/>
-              <w:t>Utente)</w:t>
+          </w:tcPr>
+          <w:p>
+            <w:r>
+              <w:t>Giocatore(Utente)</w:t>
             </w:r>
           </w:p>
         </w:tc>
         <w:tc>
           <w:tcPr>
             <w:tcW w:w="3210" w:type="dxa"/>
-            <w:tcMar/>
-          </w:tcPr>
-          <w:p>
-            <w:pPr>
-              <w:pStyle w:val="Normale"/>
-            </w:pPr>
-            <w:r>
-              <w:rPr/>
+          </w:tcPr>
+          <w:p>
+            <w:r>
               <w:t>TorneoService</w:t>
             </w:r>
           </w:p>
@@ -3585,58 +3404,25 @@
         <w:tc>
           <w:tcPr>
             <w:tcW w:w="3210" w:type="dxa"/>
-            <w:tcMar/>
-          </w:tcPr>
-          <w:p>
-            <w:pPr>
-              <w:pStyle w:val="Normale"/>
-            </w:pPr>
-            <w:r>
-              <w:rPr/>
-              <w:t>cercareTorneo</w:t>
-            </w:r>
-            <w:r>
-              <w:rPr/>
-              <w:t>()</w:t>
-            </w:r>
-          </w:p>
-          <w:p>
-            <w:pPr>
-              <w:pStyle w:val="Normale"/>
-            </w:pPr>
-            <w:r>
-              <w:rPr/>
-              <w:t>iscrizioneTorneo</w:t>
-            </w:r>
-            <w:r>
-              <w:rPr/>
-              <w:t>()</w:t>
-            </w:r>
-          </w:p>
-          <w:p>
-            <w:pPr>
-              <w:pStyle w:val="Normale"/>
-            </w:pPr>
-            <w:r>
-              <w:rPr/>
-              <w:t>seguireOrganizzatore</w:t>
-            </w:r>
-            <w:r>
-              <w:rPr/>
-              <w:t>()</w:t>
-            </w:r>
-          </w:p>
-          <w:p>
-            <w:pPr>
-              <w:pStyle w:val="Normale"/>
-            </w:pPr>
-            <w:r>
-              <w:rPr/>
-              <w:t>getTorneoIscritto</w:t>
-            </w:r>
-            <w:r>
-              <w:rPr/>
-              <w:t>()</w:t>
+          </w:tcPr>
+          <w:p>
+            <w:r>
+              <w:t>cercareTorneo()</w:t>
+            </w:r>
+          </w:p>
+          <w:p>
+            <w:r>
+              <w:t>iscrizioneTorneo()</w:t>
+            </w:r>
+          </w:p>
+          <w:p>
+            <w:r>
+              <w:t>seguireOrganizzatore()</w:t>
+            </w:r>
+          </w:p>
+          <w:p>
+            <w:r>
+              <w:t>getTorneoIscritto()</w:t>
             </w:r>
           </w:p>
         </w:tc>
@@ -3648,14 +3434,9 @@
         <w:tc>
           <w:tcPr>
             <w:tcW w:w="3210" w:type="dxa"/>
-            <w:tcMar/>
-          </w:tcPr>
-          <w:p>
-            <w:pPr>
-              <w:pStyle w:val="Normale"/>
-            </w:pPr>
-            <w:r>
-              <w:rPr/>
+          </w:tcPr>
+          <w:p>
+            <w:r>
               <w:t>Organizzatore(Utente)</w:t>
             </w:r>
           </w:p>
@@ -3663,14 +3444,9 @@
         <w:tc>
           <w:tcPr>
             <w:tcW w:w="3210" w:type="dxa"/>
-            <w:tcMar/>
-          </w:tcPr>
-          <w:p>
-            <w:pPr>
-              <w:pStyle w:val="Normale"/>
-            </w:pPr>
-            <w:r>
-              <w:rPr/>
+          </w:tcPr>
+          <w:p>
+            <w:r>
               <w:t>TorneoService</w:t>
             </w:r>
           </w:p>
@@ -3678,71 +3454,30 @@
         <w:tc>
           <w:tcPr>
             <w:tcW w:w="3210" w:type="dxa"/>
-            <w:tcMar/>
-          </w:tcPr>
-          <w:p>
-            <w:pPr>
-              <w:pStyle w:val="Normale"/>
-            </w:pPr>
-            <w:r>
-              <w:rPr/>
-              <w:t>creaTorneo</w:t>
-            </w:r>
-            <w:r>
-              <w:rPr/>
-              <w:t>()</w:t>
-            </w:r>
-          </w:p>
-          <w:p>
-            <w:pPr>
-              <w:pStyle w:val="Normale"/>
-            </w:pPr>
-            <w:r>
-              <w:rPr/>
-              <w:t>iniziareTorneo</w:t>
-            </w:r>
-            <w:r>
-              <w:rPr/>
-              <w:t>()</w:t>
-            </w:r>
-          </w:p>
-          <w:p>
-            <w:pPr>
-              <w:pStyle w:val="Normale"/>
-            </w:pPr>
-            <w:r>
-              <w:rPr/>
-              <w:t>terminareTorneo</w:t>
-            </w:r>
-            <w:r>
-              <w:rPr/>
-              <w:t>()</w:t>
-            </w:r>
-          </w:p>
-          <w:p>
-            <w:pPr>
-              <w:pStyle w:val="Normale"/>
-            </w:pPr>
-            <w:r>
-              <w:rPr/>
-              <w:t>toglierePartecipanti</w:t>
-            </w:r>
-            <w:r>
-              <w:rPr/>
-              <w:t>()</w:t>
-            </w:r>
-          </w:p>
-          <w:p>
-            <w:pPr>
-              <w:pStyle w:val="Normale"/>
-            </w:pPr>
-            <w:r>
-              <w:rPr/>
-              <w:t>visualizzaProfiloUtente</w:t>
-            </w:r>
-            <w:r>
-              <w:rPr/>
-              <w:t>()</w:t>
+          </w:tcPr>
+          <w:p>
+            <w:r>
+              <w:t>creaTorneo()</w:t>
+            </w:r>
+          </w:p>
+          <w:p>
+            <w:r>
+              <w:t>iniziareTorneo()</w:t>
+            </w:r>
+          </w:p>
+          <w:p>
+            <w:r>
+              <w:t>terminareTorneo()</w:t>
+            </w:r>
+          </w:p>
+          <w:p>
+            <w:r>
+              <w:t>toglierePartecipanti()</w:t>
+            </w:r>
+          </w:p>
+          <w:p>
+            <w:r>
+              <w:t>visualizzaProfiloUtente()</w:t>
             </w:r>
           </w:p>
         </w:tc>
@@ -3754,14 +3489,9 @@
         <w:tc>
           <w:tcPr>
             <w:tcW w:w="3210" w:type="dxa"/>
-            <w:tcMar/>
-          </w:tcPr>
-          <w:p>
-            <w:pPr>
-              <w:pStyle w:val="Normale"/>
-            </w:pPr>
-            <w:r>
-              <w:rPr/>
+          </w:tcPr>
+          <w:p>
+            <w:r>
               <w:t>Organizzatore(Utente)</w:t>
             </w:r>
           </w:p>
@@ -3769,14 +3499,9 @@
         <w:tc>
           <w:tcPr>
             <w:tcW w:w="3210" w:type="dxa"/>
-            <w:tcMar/>
-          </w:tcPr>
-          <w:p>
-            <w:pPr>
-              <w:pStyle w:val="Normale"/>
-            </w:pPr>
-            <w:r>
-              <w:rPr/>
+          </w:tcPr>
+          <w:p>
+            <w:r>
               <w:t>PartitaService</w:t>
             </w:r>
           </w:p>
@@ -3784,19 +3509,10 @@
         <w:tc>
           <w:tcPr>
             <w:tcW w:w="3210" w:type="dxa"/>
-            <w:tcMar/>
-          </w:tcPr>
-          <w:p>
-            <w:pPr>
-              <w:pStyle w:val="Normale"/>
-            </w:pPr>
-            <w:r>
-              <w:rPr/>
-              <w:t>aggiungereRisultato</w:t>
-            </w:r>
-            <w:r>
-              <w:rPr/>
-              <w:t>()</w:t>
+          </w:tcPr>
+          <w:p>
+            <w:r>
+              <w:t>aggiungereRisultato()</w:t>
             </w:r>
           </w:p>
         </w:tc>
@@ -3804,7 +3520,7 @@
     </w:tbl>
     <w:p>
       <w:pPr>
-        <w:pStyle w:val="Titolo3"/>
+        <w:pStyle w:val="Heading3"/>
       </w:pPr>
       <w:r>
         <w:tab/>
@@ -3814,19 +3530,13 @@
       </w:r>
       <w:bookmarkStart w:name="_Toc157191744" w:id="18"/>
       <w:r>
-        <w:rPr/>
-        <w:t xml:space="preserve">2.5.3 Matrice degli accessi </w:t>
-      </w:r>
-      <w:proofErr w:type="spellStart"/>
-      <w:r>
-        <w:rPr/>
-        <w:t>GestioneModeratore</w:t>
+        <w:t>2.5.3 Matrice degli accessi GestioneModeratore</w:t>
       </w:r>
       <w:bookmarkEnd w:id="18"/>
     </w:p>
     <w:tbl>
       <w:tblPr>
-        <w:tblStyle w:val="Grigliatabella"/>
+        <w:tblStyle w:val="TableGrid"/>
         <w:tblW w:w="0" w:type="auto"/>
         <w:tblLayout w:type="fixed"/>
         <w:tblLook w:val="06A0" w:firstRow="1" w:lastRow="0" w:firstColumn="1" w:lastColumn="0" w:noHBand="1" w:noVBand="1"/>
@@ -3843,14 +3553,9 @@
         <w:tc>
           <w:tcPr>
             <w:tcW w:w="3210" w:type="dxa"/>
-            <w:tcMar/>
-          </w:tcPr>
-          <w:p>
-            <w:pPr>
-              <w:pStyle w:val="Normale"/>
-            </w:pPr>
-            <w:r>
-              <w:rPr/>
+          </w:tcPr>
+          <w:p>
+            <w:r>
               <w:t>Attori</w:t>
             </w:r>
           </w:p>
@@ -3858,14 +3563,9 @@
         <w:tc>
           <w:tcPr>
             <w:tcW w:w="3210" w:type="dxa"/>
-            <w:tcMar/>
-          </w:tcPr>
-          <w:p>
-            <w:pPr>
-              <w:pStyle w:val="Normale"/>
-            </w:pPr>
-            <w:r>
-              <w:rPr/>
+          </w:tcPr>
+          <w:p>
+            <w:r>
               <w:t>Classe</w:t>
             </w:r>
           </w:p>
@@ -3873,14 +3573,9 @@
         <w:tc>
           <w:tcPr>
             <w:tcW w:w="3210" w:type="dxa"/>
-            <w:tcMar/>
-          </w:tcPr>
-          <w:p>
-            <w:pPr>
-              <w:pStyle w:val="Normale"/>
-            </w:pPr>
-            <w:r>
-              <w:rPr/>
+          </w:tcPr>
+          <w:p>
+            <w:r>
               <w:t>Funzioni</w:t>
             </w:r>
           </w:p>
@@ -3893,14 +3588,9 @@
         <w:tc>
           <w:tcPr>
             <w:tcW w:w="3210" w:type="dxa"/>
-            <w:tcMar/>
-          </w:tcPr>
-          <w:p>
-            <w:pPr>
-              <w:pStyle w:val="Normale"/>
-            </w:pPr>
-            <w:r>
-              <w:rPr/>
+          </w:tcPr>
+          <w:p>
+            <w:r>
               <w:t>Moderatore</w:t>
             </w:r>
           </w:p>
@@ -3908,14 +3598,9 @@
         <w:tc>
           <w:tcPr>
             <w:tcW w:w="3210" w:type="dxa"/>
-            <w:tcMar/>
-          </w:tcPr>
-          <w:p>
-            <w:pPr>
-              <w:pStyle w:val="Normale"/>
-            </w:pPr>
-            <w:r>
-              <w:rPr/>
+          </w:tcPr>
+          <w:p>
+            <w:r>
               <w:t>ModeratoreService</w:t>
             </w:r>
           </w:p>
@@ -3923,62 +3608,25 @@
         <w:tc>
           <w:tcPr>
             <w:tcW w:w="3210" w:type="dxa"/>
-            <w:tcMar/>
-          </w:tcPr>
-          <w:p>
-            <w:pPr>
-              <w:pStyle w:val="Normale"/>
-            </w:pPr>
-            <w:r>
-              <w:rPr/>
-              <w:t>login(</w:t>
-            </w:r>
-            <w:r>
-              <w:rPr/>
-              <w:t>)</w:t>
-            </w:r>
-          </w:p>
-          <w:p>
-            <w:pPr>
-              <w:pStyle w:val="Normale"/>
-            </w:pPr>
-            <w:r>
-              <w:rPr/>
+          </w:tcPr>
+          <w:p>
+            <w:r>
+              <w:t>login()</w:t>
+            </w:r>
+          </w:p>
+          <w:p>
+            <w:r>
               <w:t>logout()</w:t>
             </w:r>
           </w:p>
           <w:p>
-            <w:pPr>
-              <w:pStyle w:val="Normale"/>
-            </w:pPr>
-            <w:r>
-              <w:rPr/>
-              <w:t>bannare/</w:t>
-            </w:r>
-            <w:r>
-              <w:rPr/>
-              <w:t>sbannare</w:t>
-            </w:r>
-            <w:r>
-              <w:rPr/>
-              <w:t>()</w:t>
-            </w:r>
-          </w:p>
-          <w:p>
-            <w:pPr>
-              <w:pStyle w:val="Normale"/>
-            </w:pPr>
-            <w:r>
-              <w:rPr/>
-              <w:t>accettare/</w:t>
-            </w:r>
-            <w:r>
-              <w:rPr/>
-              <w:t>rifiutare(</w:t>
-            </w:r>
-            <w:r>
-              <w:rPr/>
-              <w:t>)</w:t>
+            <w:r>
+              <w:t>bannare/sbannare()</w:t>
+            </w:r>
+          </w:p>
+          <w:p>
+            <w:r>
+              <w:t>accettare/rifiutare()</w:t>
             </w:r>
           </w:p>
         </w:tc>
@@ -3991,7 +3639,7 @@
     </w:p>
     <w:p>
       <w:pPr>
-        <w:pStyle w:val="Titolo2"/>
+        <w:pStyle w:val="Heading2"/>
       </w:pPr>
       <w:r>
         <w:tab/>
@@ -4010,126 +3658,117 @@
         <w:ind w:left="708"/>
       </w:pPr>
       <w:r>
-        <w:t xml:space="preserve">Le richieste sono gestite attraverso il Web Server, che funge da intermediario per il sistema. Inizialmente, vengono sottoposte a filtri dedicati per operazioni di autenticazione e gestione delle </w:t>
-      </w:r>
-      <w:r>
-        <w:t xml:space="preserve">sessioni. Successivamente, il </w:t>
-      </w:r>
-      <w:proofErr w:type="spellStart"/>
-      <w:r>
-        <w:t>DispatcherServlet</w:t>
-      </w:r>
-      <w:proofErr w:type="spellEnd"/>
-      <w:r>
-        <w:t xml:space="preserve"> entra in gioco per smistare le richieste ai rispettivi controller. Questi controller, a loro volta, interagiscono con i servizi (services) che contengono la logica di business del sistema. Una volta completate le elaborazioni, le risposte vengono inviate dal controller al client</w:t>
-      </w:r>
-      <w:r>
+        <w:t xml:space="preserve">Le richieste sono gestite attraverso il Web Server, che funge da intermediario per il sistema. Inizialmente, vengono sottoposte a filtri dedicati per operazioni di autenticazione e gestione delle sessioni. Successivamente le richieste </w:t>
+      </w:r>
+      <w:r>
+        <w:t xml:space="preserve">vengono smistate </w:t>
+      </w:r>
+      <w:r>
+        <w:t>ai rispettivi controller. Questi controller, a loro volta, interagiscono con i servizi (services) che contengono la logica di business del sistema. Una volta completate le elaborazioni, le risposte vengono inviate dal controller al client.</w:t>
+      </w:r>
+      <w:r>
+        <w:tab/>
+      </w:r>
+    </w:p>
+    <w:p>
+      <w:pPr>
+        <w:pStyle w:val="Heading2"/>
+      </w:pPr>
+      <w:r>
+        <w:tab/>
+      </w:r>
+      <w:bookmarkStart w:name="_Toc157191746" w:id="20"/>
+      <w:r>
+        <w:t>2.7 Boundary conditions</w:t>
+      </w:r>
+      <w:bookmarkEnd w:id="20"/>
+    </w:p>
+    <w:p>
+      <w:pPr>
+        <w:pStyle w:val="Heading3"/>
+      </w:pPr>
+      <w:r>
+        <w:tab/>
+      </w:r>
+      <w:r>
+        <w:tab/>
+      </w:r>
+      <w:bookmarkStart w:name="_Toc157191747" w:id="21"/>
+      <w:r>
+        <w:t>2.7.1 Start-up</w:t>
+      </w:r>
+      <w:bookmarkEnd w:id="21"/>
+    </w:p>
+    <w:p>
+      <w:pPr>
+        <w:pStyle w:val="NoSpacing"/>
+        <w:suppressLineNumbers w:val="0"/>
+        <w:bidi w:val="0"/>
+        <w:spacing w:before="0" w:beforeAutospacing="off" w:after="0" w:afterAutospacing="off" w:line="240" w:lineRule="auto"/>
+        <w:ind w:left="1416" w:right="0"/>
+        <w:jc w:val="left"/>
+      </w:pPr>
+      <w:r>
+        <w:rPr/>
+        <w:t>Per l’inizializzazione de</w:t>
+      </w:r>
+      <w:r>
+        <w:rPr/>
+        <w:t>l sistema</w:t>
+      </w:r>
+      <w:r>
+        <w:rPr/>
+        <w:t xml:space="preserve"> occorre avviare il DBMS, in particolare MySQL per accedere ai dati persistenti</w:t>
+      </w:r>
+      <w:r>
+        <w:rPr/>
+        <w:t xml:space="preserve">. L'apertura della connessione al database MySQL è gestita attraverso </w:t>
+      </w:r>
+      <w:r>
+        <w:rPr/>
+        <w:t>JDBC</w:t>
+      </w:r>
+      <w:r>
+        <w:rPr/>
         <w:t>.</w:t>
       </w:r>
       <w:r>
-        <w:tab/>
-      </w:r>
-    </w:p>
-    <w:p>
-      <w:pPr>
-        <w:pStyle w:val="Titolo2"/>
-      </w:pPr>
-      <w:r>
-        <w:tab/>
-      </w:r>
-      <w:bookmarkStart w:name="_Toc157191746" w:id="20"/>
-      <w:r>
-        <w:t xml:space="preserve">2.7 </w:t>
-      </w:r>
-      <w:proofErr w:type="spellStart"/>
-      <w:r>
-        <w:t>Boundary</w:t>
-      </w:r>
-      <w:proofErr w:type="spellEnd"/>
-      <w:r>
-        <w:t xml:space="preserve"> </w:t>
-      </w:r>
-      <w:proofErr w:type="spellStart"/>
-      <w:r>
-        <w:t>conditions</w:t>
-      </w:r>
-      <w:bookmarkEnd w:id="20"/>
-      <w:proofErr w:type="spellEnd"/>
-    </w:p>
-    <w:p>
-      <w:pPr>
-        <w:pStyle w:val="Titolo3"/>
-      </w:pPr>
-      <w:r>
-        <w:tab/>
-      </w:r>
-      <w:r>
-        <w:tab/>
-      </w:r>
-      <w:bookmarkStart w:name="_Toc157191747" w:id="21"/>
-      <w:r>
-        <w:t>2.7.1 Start-up</w:t>
-      </w:r>
-      <w:bookmarkEnd w:id="21"/>
-    </w:p>
-    <w:p>
-      <w:pPr>
-        <w:pStyle w:val="Nessunaspaziatura"/>
+        <w:rPr/>
+        <w:t xml:space="preserve"> Successivamente bisogna avviare il Web Server, nonché Tomcat dove avverrà il </w:t>
+      </w:r>
+      <w:r>
+        <w:rPr/>
+        <w:t>deploy</w:t>
+      </w:r>
+      <w:r>
+        <w:rPr/>
+        <w:t xml:space="preserve"> della nostra applicazione</w:t>
+      </w:r>
+      <w:r>
+        <w:rPr/>
+        <w:t xml:space="preserve">, </w:t>
+      </w:r>
+      <w:r>
+        <w:rPr/>
+        <w:t>la</w:t>
+      </w:r>
+      <w:r>
+        <w:rPr/>
+        <w:t xml:space="preserve"> espone le funzionalità del sistema in modo trasparente agli utenti. </w:t>
+      </w:r>
+    </w:p>
+    <w:p>
+      <w:pPr>
+        <w:pStyle w:val="NoSpacing"/>
         <w:ind w:left="1416"/>
       </w:pPr>
       <w:r>
-        <w:t>Per l’inizializzazione de</w:t>
-      </w:r>
-      <w:r>
-        <w:t>l sistema</w:t>
-      </w:r>
-      <w:r>
-        <w:t xml:space="preserve"> occorre avviare il DBMS, in particolare MySQL per accedere ai dati persistenti</w:t>
-      </w:r>
-      <w:r>
-        <w:t xml:space="preserve">. L'apertura della connessione al database MySQL è gestita attraverso Spring Data JPA e </w:t>
-      </w:r>
-      <w:proofErr w:type="spellStart"/>
-      <w:r>
-        <w:t>Hibernate</w:t>
-      </w:r>
-      <w:proofErr w:type="spellEnd"/>
-      <w:r>
-        <w:t>.</w:t>
-      </w:r>
-      <w:r>
-        <w:t xml:space="preserve"> Successivamente bisogna avviare il Web Server, nonché Tomcat dove avverrà il </w:t>
-      </w:r>
-      <w:proofErr w:type="spellStart"/>
-      <w:r>
-        <w:t>deploy</w:t>
-      </w:r>
-      <w:proofErr w:type="spellEnd"/>
-      <w:r>
-        <w:t xml:space="preserve"> della nostra applicazione Spring</w:t>
-      </w:r>
-      <w:r>
-        <w:t xml:space="preserve">, </w:t>
-      </w:r>
-      <w:r>
-        <w:t>la</w:t>
-      </w:r>
-      <w:r>
-        <w:t xml:space="preserve"> espone le funzionalità del sistema in modo trasparente agli utenti. </w:t>
-      </w:r>
-    </w:p>
-    <w:p>
-      <w:pPr>
-        <w:pStyle w:val="Nessunaspaziatura"/>
-        <w:ind w:left="1416"/>
-      </w:pPr>
-      <w:r>
         <w:t>Il primo Start-up fa eccezione in quanto deve prevedere l’inserimento degli n account di tipo moderatore richiesti, l’inserimento di tali account è a carico dell’Admin del sistema.</w:t>
       </w:r>
     </w:p>
     <w:p>
       <w:pPr>
-        <w:pStyle w:val="Titolo3"/>
+        <w:pStyle w:val="Heading3"/>
         <w:rPr>
           <w:rFonts w:asciiTheme="minorHAnsi" w:hAnsiTheme="minorHAnsi" w:eastAsiaTheme="minorHAnsi" w:cstheme="minorBidi"/>
           <w:color w:val="auto"/>
@@ -4140,7 +3779,7 @@
     </w:p>
     <w:p>
       <w:pPr>
-        <w:pStyle w:val="Titolo3"/>
+        <w:pStyle w:val="Heading3"/>
       </w:pPr>
       <w:r>
         <w:tab/>
@@ -4150,54 +3789,48 @@
       </w:r>
       <w:bookmarkStart w:name="_Toc157191748" w:id="22"/>
       <w:r>
-        <w:t xml:space="preserve">2.7.2 </w:t>
-      </w:r>
-      <w:proofErr w:type="spellStart"/>
-      <w:r>
-        <w:t>Shutdown</w:t>
+        <w:t>2.7.2 Shutdown</w:t>
       </w:r>
       <w:bookmarkEnd w:id="22"/>
-      <w:proofErr w:type="spellEnd"/>
     </w:p>
     <w:p>
       <w:pPr>
         <w:ind w:left="1416"/>
       </w:pPr>
       <w:r>
+        <w:rPr/>
         <w:t>In questa fase avviene l</w:t>
       </w:r>
       <w:r>
+        <w:rPr/>
         <w:t xml:space="preserve">o spegnimento </w:t>
       </w:r>
       <w:r>
+        <w:rPr/>
         <w:t xml:space="preserve">del DBMS e </w:t>
       </w:r>
       <w:r>
-        <w:t>del Web Server, prima però l’applicazione Spring effettuerà il “</w:t>
-      </w:r>
-      <w:proofErr w:type="spellStart"/>
-      <w:r>
-        <w:t>graceful</w:t>
-      </w:r>
-      <w:proofErr w:type="spellEnd"/>
-      <w:r>
+        <w:rPr/>
+        <w:t xml:space="preserve">del Web Server, prima però l’applicazione </w:t>
+      </w:r>
+      <w:r>
+        <w:rPr/>
+        <w:t>si</w:t>
+      </w:r>
+      <w:r>
+        <w:rPr/>
         <w:t xml:space="preserve"> </w:t>
       </w:r>
-      <w:proofErr w:type="spellStart"/>
-      <w:r>
-        <w:t>shutdown</w:t>
-      </w:r>
-      <w:proofErr w:type="spellEnd"/>
-      <w:r>
-        <w:t>"</w:t>
-      </w:r>
-      <w:r>
-        <w:t xml:space="preserve">, il quale </w:t>
-      </w:r>
-      <w:r>
-        <w:t>assicura che tutte le attività in corso siano completate prima della terminazione, minimizzando l'impatto sugli utenti e garantendo una chiusura senza perdita di dat</w:t>
-      </w:r>
-      <w:r>
+      <w:r>
+        <w:rPr/>
+        <w:t>assicura</w:t>
+      </w:r>
+      <w:r>
+        <w:rPr/>
+        <w:t xml:space="preserve"> che tutte le attività in corso siano completate prima della terminazione, minimizzando l'impatto sugli utenti e garantendo una chiusura senza perdita di dat</w:t>
+      </w:r>
+      <w:r>
+        <w:rPr/>
         <w:t>i.</w:t>
       </w:r>
     </w:p>
@@ -4208,7 +3841,7 @@
     </w:p>
     <w:p>
       <w:pPr>
-        <w:pStyle w:val="Titolo3"/>
+        <w:pStyle w:val="Heading3"/>
       </w:pPr>
       <w:r>
         <w:tab/>
@@ -4218,60 +3851,55 @@
       </w:r>
       <w:bookmarkStart w:name="_Toc157191749" w:id="23"/>
       <w:r>
-        <w:t xml:space="preserve">2.7.3 </w:t>
-      </w:r>
-      <w:proofErr w:type="spellStart"/>
-      <w:r>
-        <w:t>Error</w:t>
-      </w:r>
-      <w:proofErr w:type="spellEnd"/>
-      <w:r>
-        <w:t xml:space="preserve"> </w:t>
-      </w:r>
-      <w:proofErr w:type="spellStart"/>
-      <w:r>
-        <w:t>Behavior</w:t>
-      </w:r>
-      <w:proofErr w:type="spellEnd"/>
-      <w:r>
-        <w:t xml:space="preserve"> of the system</w:t>
+        <w:t>2.7.3 Error Behavior of the system</w:t>
       </w:r>
       <w:bookmarkEnd w:id="23"/>
     </w:p>
     <w:p>
-      <w:r>
-        <w:tab/>
-      </w:r>
-      <w:r>
-        <w:tab/>
-      </w:r>
-      <w:r>
-        <w:t xml:space="preserve">In caso </w:t>
-      </w:r>
-      <w:r>
-        <w:t>di problemi di problemi di connessione al database, il sistema ritenta la connessione.</w:t>
-      </w:r>
-    </w:p>
-    <w:p>
-      <w:r>
-        <w:tab/>
-      </w:r>
-      <w:r>
-        <w:tab/>
-      </w:r>
-      <w:r>
+      <w:pPr>
+        <w:spacing w:line="257" w:lineRule="auto"/>
+        <w:ind w:left="1416"/>
+        <w:rPr>
+          <w:rFonts w:ascii="Calibri" w:hAnsi="Calibri" w:eastAsia="Calibri" w:cs="Calibri"/>
+        </w:rPr>
+      </w:pPr>
+      <w:r>
+        <w:rPr>
+          <w:rFonts w:ascii="Calibri" w:hAnsi="Calibri" w:eastAsia="Calibri" w:cs="Calibri"/>
+        </w:rPr>
+        <w:t>In caso di problemi di problemi di connessione al database, il sistema ritenta la connessione.</w:t>
+      </w:r>
+    </w:p>
+    <w:p>
+      <w:pPr>
+        <w:spacing w:line="257" w:lineRule="auto"/>
+        <w:ind w:left="1416"/>
+        <w:rPr>
+          <w:rFonts w:ascii="Calibri" w:hAnsi="Calibri" w:eastAsia="Calibri" w:cs="Calibri"/>
+        </w:rPr>
+      </w:pPr>
+      <w:r>
+        <w:rPr>
+          <w:rFonts w:ascii="Calibri" w:hAnsi="Calibri" w:eastAsia="Calibri" w:cs="Calibri"/>
+        </w:rPr>
         <w:t>In caso di problemi di alimentazione viene effettuato il ripristino all’ultimo stato persistente.</w:t>
       </w:r>
     </w:p>
     <w:p>
-      <w:r>
-        <w:tab/>
-      </w:r>
+      <w:pPr>
+        <w:ind w:firstLine="1416"/>
+      </w:pPr>
     </w:p>
     <w:p/>
     <w:p>
-      <w:pPr>
-        <w:pStyle w:val="Titolo1"/>
+      <w:r>
+        <w:tab/>
+      </w:r>
+    </w:p>
+    <w:p/>
+    <w:p>
+      <w:pPr>
+        <w:pStyle w:val="Heading1"/>
       </w:pPr>
       <w:bookmarkStart w:name="_Toc157191750" w:id="24"/>
       <w:r>
@@ -4289,7 +3917,7 @@
     </w:p>
     <w:p>
       <w:pPr>
-        <w:pStyle w:val="Titolo2"/>
+        <w:pStyle w:val="Heading2"/>
       </w:pPr>
       <w:r>
         <w:tab/>
@@ -4308,7 +3936,7 @@
     </w:p>
     <w:tbl>
       <w:tblPr>
-        <w:tblStyle w:val="Grigliatabella"/>
+        <w:tblStyle w:val="TableGrid"/>
         <w:tblW w:w="0" w:type="auto"/>
         <w:tblLook w:val="04A0" w:firstRow="1" w:lastRow="0" w:firstColumn="1" w:lastColumn="0" w:noHBand="0" w:noVBand="1"/>
       </w:tblPr>
@@ -4372,18 +4000,8 @@
             <w:tcW w:w="4814" w:type="dxa"/>
           </w:tcPr>
           <w:p>
-            <w:proofErr w:type="spellStart"/>
-            <w:proofErr w:type="gramStart"/>
-            <w:r>
-              <w:t>registrazioneGiocatore</w:t>
-            </w:r>
-            <w:proofErr w:type="spellEnd"/>
-            <w:r>
-              <w:t>(</w:t>
-            </w:r>
-            <w:proofErr w:type="gramEnd"/>
-            <w:r>
-              <w:t>)</w:t>
+            <w:r>
+              <w:t>registrazioneGiocatore()</w:t>
             </w:r>
           </w:p>
         </w:tc>
@@ -4404,18 +4022,8 @@
             <w:tcW w:w="4814" w:type="dxa"/>
           </w:tcPr>
           <w:p>
-            <w:proofErr w:type="spellStart"/>
-            <w:proofErr w:type="gramStart"/>
-            <w:r>
-              <w:t>registrazioneOrganizzatore</w:t>
-            </w:r>
-            <w:proofErr w:type="spellEnd"/>
-            <w:r>
-              <w:t>(</w:t>
-            </w:r>
-            <w:proofErr w:type="gramEnd"/>
-            <w:r>
-              <w:t>)</w:t>
+            <w:r>
+              <w:t>registrazioneOrganizzatore()</w:t>
             </w:r>
           </w:p>
         </w:tc>
@@ -4436,13 +4044,8 @@
             <w:tcW w:w="4814" w:type="dxa"/>
           </w:tcPr>
           <w:p>
-            <w:proofErr w:type="gramStart"/>
-            <w:r>
-              <w:t>login(</w:t>
-            </w:r>
-            <w:proofErr w:type="gramEnd"/>
-            <w:r>
-              <w:t>)</w:t>
+            <w:r>
+              <w:t>login()</w:t>
             </w:r>
           </w:p>
         </w:tc>
@@ -4463,18 +4066,8 @@
             <w:tcW w:w="4814" w:type="dxa"/>
           </w:tcPr>
           <w:p>
-            <w:proofErr w:type="spellStart"/>
-            <w:proofErr w:type="gramStart"/>
-            <w:r>
-              <w:t>modificaProfilo</w:t>
-            </w:r>
-            <w:proofErr w:type="spellEnd"/>
-            <w:r>
-              <w:t>(</w:t>
-            </w:r>
-            <w:proofErr w:type="gramEnd"/>
-            <w:r>
-              <w:t>)</w:t>
+            <w:r>
+              <w:t>modificaProfilo()</w:t>
             </w:r>
           </w:p>
         </w:tc>
@@ -4495,13 +4088,8 @@
             <w:tcW w:w="4814" w:type="dxa"/>
           </w:tcPr>
           <w:p>
-            <w:proofErr w:type="gramStart"/>
-            <w:r>
-              <w:t>logout(</w:t>
-            </w:r>
-            <w:proofErr w:type="gramEnd"/>
-            <w:r>
-              <w:t>)</w:t>
+            <w:r>
+              <w:t>logout()</w:t>
             </w:r>
           </w:p>
         </w:tc>
@@ -4522,18 +4110,8 @@
             <w:tcW w:w="4814" w:type="dxa"/>
           </w:tcPr>
           <w:p>
-            <w:proofErr w:type="spellStart"/>
-            <w:proofErr w:type="gramStart"/>
-            <w:r>
-              <w:t>sostituireMembroTeam</w:t>
-            </w:r>
-            <w:proofErr w:type="spellEnd"/>
-            <w:r>
-              <w:t>(</w:t>
-            </w:r>
-            <w:proofErr w:type="gramEnd"/>
-            <w:r>
-              <w:t>)</w:t>
+            <w:r>
+              <w:t>sostituireMembroTeam()</w:t>
             </w:r>
           </w:p>
         </w:tc>
@@ -4552,7 +4130,7 @@
     <w:p/>
     <w:p>
       <w:pPr>
-        <w:pStyle w:val="Titolo2"/>
+        <w:pStyle w:val="Heading2"/>
       </w:pPr>
       <w:r>
         <w:tab/>
@@ -4571,7 +4149,7 @@
     </w:p>
     <w:tbl>
       <w:tblPr>
-        <w:tblStyle w:val="Grigliatabella"/>
+        <w:tblStyle w:val="TableGrid"/>
         <w:tblW w:w="9638" w:type="dxa"/>
         <w:tblLook w:val="04A0" w:firstRow="1" w:lastRow="0" w:firstColumn="1" w:lastColumn="0" w:noHBand="0" w:noVBand="1"/>
       </w:tblPr>
@@ -4625,18 +4203,8 @@
             <w:tcW w:w="4819" w:type="dxa"/>
           </w:tcPr>
           <w:p>
-            <w:proofErr w:type="spellStart"/>
-            <w:proofErr w:type="gramStart"/>
-            <w:r>
-              <w:t>cercareTorneo</w:t>
-            </w:r>
-            <w:proofErr w:type="spellEnd"/>
-            <w:r>
-              <w:t>(</w:t>
-            </w:r>
-            <w:proofErr w:type="gramEnd"/>
-            <w:r>
-              <w:t>)</w:t>
+            <w:r>
+              <w:t>cercareTorneo()</w:t>
             </w:r>
           </w:p>
         </w:tc>
@@ -4646,7 +4214,7 @@
           </w:tcPr>
           <w:p>
             <w:r>
-              <w:t>Consente al guest o giocatore di cercare un torneo</w:t>
+              <w:t>Consente al  giocatore di cercare un torneo</w:t>
             </w:r>
           </w:p>
         </w:tc>
@@ -4660,18 +4228,8 @@
             <w:tcW w:w="4819" w:type="dxa"/>
           </w:tcPr>
           <w:p>
-            <w:proofErr w:type="spellStart"/>
-            <w:proofErr w:type="gramStart"/>
-            <w:r>
-              <w:t>iscrizioneTorneo</w:t>
-            </w:r>
-            <w:proofErr w:type="spellEnd"/>
-            <w:r>
-              <w:t>(</w:t>
-            </w:r>
-            <w:proofErr w:type="gramEnd"/>
-            <w:r>
-              <w:t>)</w:t>
+            <w:r>
+              <w:t>iscrizioneTorneo()</w:t>
             </w:r>
           </w:p>
         </w:tc>
@@ -4695,18 +4253,8 @@
             <w:tcW w:w="4819" w:type="dxa"/>
           </w:tcPr>
           <w:p>
-            <w:proofErr w:type="spellStart"/>
-            <w:proofErr w:type="gramStart"/>
-            <w:r>
-              <w:t>seguireOrganizzatore</w:t>
-            </w:r>
-            <w:proofErr w:type="spellEnd"/>
-            <w:r>
-              <w:t>(</w:t>
-            </w:r>
-            <w:proofErr w:type="gramEnd"/>
-            <w:r>
-              <w:t>)</w:t>
+            <w:r>
+              <w:t>seguireOrganizzatore()</w:t>
             </w:r>
           </w:p>
         </w:tc>
@@ -4730,18 +4278,8 @@
             <w:tcW w:w="4819" w:type="dxa"/>
           </w:tcPr>
           <w:p>
-            <w:proofErr w:type="spellStart"/>
-            <w:proofErr w:type="gramStart"/>
-            <w:r>
-              <w:t>getTorneoIscritto</w:t>
-            </w:r>
-            <w:proofErr w:type="spellEnd"/>
-            <w:r>
-              <w:t>(</w:t>
-            </w:r>
-            <w:proofErr w:type="gramEnd"/>
-            <w:r>
-              <w:t>)</w:t>
+            <w:r>
+              <w:t>getTorneoIscritto()</w:t>
             </w:r>
           </w:p>
         </w:tc>
@@ -4765,18 +4303,8 @@
             <w:tcW w:w="4819" w:type="dxa"/>
           </w:tcPr>
           <w:p>
-            <w:proofErr w:type="spellStart"/>
-            <w:proofErr w:type="gramStart"/>
-            <w:r>
-              <w:t>creaTorneo</w:t>
-            </w:r>
-            <w:proofErr w:type="spellEnd"/>
-            <w:r>
-              <w:t>(</w:t>
-            </w:r>
-            <w:proofErr w:type="gramEnd"/>
-            <w:r>
-              <w:t>)</w:t>
+            <w:r>
+              <w:t>creaTorneo()</w:t>
             </w:r>
           </w:p>
         </w:tc>
@@ -4800,18 +4328,8 @@
             <w:tcW w:w="4819" w:type="dxa"/>
           </w:tcPr>
           <w:p>
-            <w:proofErr w:type="spellStart"/>
-            <w:proofErr w:type="gramStart"/>
-            <w:r>
-              <w:t>iniziareTorneo</w:t>
-            </w:r>
-            <w:proofErr w:type="spellEnd"/>
-            <w:r>
-              <w:t>(</w:t>
-            </w:r>
-            <w:proofErr w:type="gramEnd"/>
-            <w:r>
-              <w:t>)</w:t>
+            <w:r>
+              <w:t>iniziareTorneo()</w:t>
             </w:r>
           </w:p>
         </w:tc>
@@ -4835,18 +4353,8 @@
             <w:tcW w:w="4819" w:type="dxa"/>
           </w:tcPr>
           <w:p>
-            <w:proofErr w:type="spellStart"/>
-            <w:proofErr w:type="gramStart"/>
-            <w:r>
-              <w:t>terminareTorneo</w:t>
-            </w:r>
-            <w:proofErr w:type="spellEnd"/>
-            <w:r>
-              <w:t>(</w:t>
-            </w:r>
-            <w:proofErr w:type="gramEnd"/>
-            <w:r>
-              <w:t>)</w:t>
+            <w:r>
+              <w:t>terminareTorneo()</w:t>
             </w:r>
           </w:p>
         </w:tc>
@@ -4870,18 +4378,8 @@
             <w:tcW w:w="4819" w:type="dxa"/>
           </w:tcPr>
           <w:p>
-            <w:proofErr w:type="spellStart"/>
-            <w:proofErr w:type="gramStart"/>
-            <w:r>
-              <w:t>toglierePartecipanti</w:t>
-            </w:r>
-            <w:proofErr w:type="spellEnd"/>
-            <w:r>
-              <w:t>(</w:t>
-            </w:r>
-            <w:proofErr w:type="gramEnd"/>
-            <w:r>
-              <w:t>)</w:t>
+            <w:r>
+              <w:t>toglierePartecipanti()</w:t>
             </w:r>
           </w:p>
         </w:tc>
@@ -4905,18 +4403,8 @@
             <w:tcW w:w="4819" w:type="dxa"/>
           </w:tcPr>
           <w:p>
-            <w:proofErr w:type="spellStart"/>
-            <w:proofErr w:type="gramStart"/>
-            <w:r>
-              <w:t>visualizzaProfiloUtente</w:t>
-            </w:r>
-            <w:proofErr w:type="spellEnd"/>
-            <w:r>
-              <w:t>(</w:t>
-            </w:r>
-            <w:proofErr w:type="gramEnd"/>
-            <w:r>
-              <w:t>)</w:t>
+            <w:r>
+              <w:t>visualizzaProfiloUtente()</w:t>
             </w:r>
           </w:p>
         </w:tc>
@@ -4955,18 +4443,8 @@
             <w:tcW w:w="4819" w:type="dxa"/>
           </w:tcPr>
           <w:p>
-            <w:proofErr w:type="spellStart"/>
-            <w:proofErr w:type="gramStart"/>
-            <w:r>
-              <w:t>aggiungereRisultato</w:t>
-            </w:r>
-            <w:proofErr w:type="spellEnd"/>
-            <w:r>
-              <w:t>(</w:t>
-            </w:r>
-            <w:proofErr w:type="gramEnd"/>
-            <w:r>
-              <w:t>)</w:t>
+            <w:r>
+              <w:t>aggiungereRisultato()</w:t>
             </w:r>
           </w:p>
         </w:tc>
@@ -4985,7 +4463,7 @@
     <w:p/>
     <w:p>
       <w:pPr>
-        <w:pStyle w:val="Titolo2"/>
+        <w:pStyle w:val="Heading2"/>
       </w:pPr>
       <w:r>
         <w:tab/>
@@ -5004,7 +4482,7 @@
     </w:p>
     <w:tbl>
       <w:tblPr>
-        <w:tblStyle w:val="Grigliatabella"/>
+        <w:tblStyle w:val="TableGrid"/>
         <w:tblW w:w="0" w:type="auto"/>
         <w:tblLook w:val="04A0" w:firstRow="1" w:lastRow="0" w:firstColumn="1" w:lastColumn="0" w:noHBand="0" w:noVBand="1"/>
       </w:tblPr>
@@ -5052,13 +4530,8 @@
             <w:tcW w:w="4814" w:type="dxa"/>
           </w:tcPr>
           <w:p>
-            <w:proofErr w:type="gramStart"/>
-            <w:r>
-              <w:t>login(</w:t>
-            </w:r>
-            <w:proofErr w:type="gramEnd"/>
-            <w:r>
-              <w:t>)</w:t>
+            <w:r>
+              <w:t>login()</w:t>
             </w:r>
           </w:p>
         </w:tc>
@@ -5079,13 +4552,8 @@
             <w:tcW w:w="4814" w:type="dxa"/>
           </w:tcPr>
           <w:p>
-            <w:proofErr w:type="gramStart"/>
-            <w:r>
-              <w:t>logout(</w:t>
-            </w:r>
-            <w:proofErr w:type="gramEnd"/>
-            <w:r>
-              <w:t>)</w:t>
+            <w:r>
+              <w:t>logout()</w:t>
             </w:r>
           </w:p>
         </w:tc>
@@ -5107,20 +4575,7 @@
           </w:tcPr>
           <w:p>
             <w:r>
-              <w:t>bannare/</w:t>
-            </w:r>
-            <w:proofErr w:type="spellStart"/>
-            <w:proofErr w:type="gramStart"/>
-            <w:r>
-              <w:t>sbannare</w:t>
-            </w:r>
-            <w:proofErr w:type="spellEnd"/>
-            <w:r>
-              <w:t>(</w:t>
-            </w:r>
-            <w:proofErr w:type="gramEnd"/>
-            <w:r>
-              <w:t>)</w:t>
+              <w:t>bannare/sbannare()</w:t>
             </w:r>
           </w:p>
         </w:tc>
@@ -5130,15 +4585,7 @@
           </w:tcPr>
           <w:p>
             <w:r>
-              <w:t xml:space="preserve">Consente al moderatore di poter bannare o </w:t>
-            </w:r>
-            <w:proofErr w:type="spellStart"/>
-            <w:r>
-              <w:t>sbannare</w:t>
-            </w:r>
-            <w:proofErr w:type="spellEnd"/>
-            <w:r>
-              <w:t xml:space="preserve"> un giocatore o un organizzatore</w:t>
+              <w:t>Consente al moderatore di poter bannare o sbannare un giocatore o un organizzatore</w:t>
             </w:r>
           </w:p>
         </w:tc>
@@ -5150,15 +4597,7 @@
           </w:tcPr>
           <w:p>
             <w:r>
-              <w:t>accettare/</w:t>
-            </w:r>
-            <w:proofErr w:type="gramStart"/>
-            <w:r>
-              <w:t>rifiutare(</w:t>
-            </w:r>
-            <w:proofErr w:type="gramEnd"/>
-            <w:r>
-              <w:t>)</w:t>
+              <w:t>accettare/rifiutare()</w:t>
             </w:r>
           </w:p>
         </w:tc>
@@ -5186,7 +4625,7 @@
 </file>
 
 <file path=word/numbering.xml><?xml version="1.0" encoding="utf-8"?>
-<w:numbering xmlns:wpc="http://schemas.microsoft.com/office/word/2010/wordprocessingCanvas" xmlns:cx="http://schemas.microsoft.com/office/drawing/2014/chartex" xmlns:cx1="http://schemas.microsoft.com/office/drawing/2015/9/8/chartex" xmlns:cx2="http://schemas.microsoft.com/office/drawing/2015/10/21/chartex" xmlns:cx3="http://schemas.microsoft.com/office/drawing/2016/5/9/chartex" xmlns:cx4="http://schemas.microsoft.com/office/drawing/2016/5/10/chartex" xmlns:cx5="http://schemas.microsoft.com/office/drawing/2016/5/11/chartex" xmlns:cx6="http://schemas.microsoft.com/office/drawing/2016/5/12/chartex" xmlns:cx7="http://schemas.microsoft.com/office/drawing/2016/5/13/chartex" xmlns:cx8="http://schemas.microsoft.com/office/drawing/2016/5/14/chartex" xmlns:mc="http://schemas.openxmlformats.org/markup-compatibility/2006" xmlns:aink="http://schemas.microsoft.com/office/drawing/2016/ink" xmlns:am3d="http://schemas.microsoft.com/office/drawing/2017/model3d" xmlns:o="urn:schemas-microsoft-com:office:office" xmlns:oel="http://schemas.microsoft.com/office/2019/extlst" xmlns:r="http://schemas.openxmlformats.org/officeDocument/2006/relationships" xmlns:m="http://schemas.openxmlformats.org/officeDocument/2006/math" xmlns:v="urn:schemas-microsoft-com:vml" xmlns:wp14="http://schemas.microsoft.com/office/word/2010/wordprocessingDrawing" xmlns:wp="http://schemas.openxmlformats.org/drawingml/2006/wordprocessingDrawing" xmlns:w10="urn:schemas-microsoft-com:office:word" xmlns:w="http://schemas.openxmlformats.org/wordprocessingml/2006/main" xmlns:w14="http://schemas.microsoft.com/office/word/2010/wordml" xmlns:w15="http://schemas.microsoft.com/office/word/2012/wordml" xmlns:w16cex="http://schemas.microsoft.com/office/word/2018/wordml/cex" xmlns:w16cid="http://schemas.microsoft.com/office/word/2016/wordml/cid" xmlns:w16="http://schemas.microsoft.com/office/word/2018/wordml" xmlns:w16sdtdh="http://schemas.microsoft.com/office/word/2020/wordml/sdtdatahash" xmlns:w16se="http://schemas.microsoft.com/office/word/2015/wordml/symex" xmlns:wpg="http://schemas.microsoft.com/office/word/2010/wordprocessingGroup" xmlns:wpi="http://schemas.microsoft.com/office/word/2010/wordprocessingInk" xmlns:wne="http://schemas.microsoft.com/office/word/2006/wordml" xmlns:wps="http://schemas.microsoft.com/office/word/2010/wordprocessingShape" mc:Ignorable="w14 w15 w16se w16cid w16 w16cex w16sdtdh wp14">
+<w:numbering xmlns:wpc="http://schemas.microsoft.com/office/word/2010/wordprocessingCanvas" xmlns:cx="http://schemas.microsoft.com/office/drawing/2014/chartex" xmlns:cx1="http://schemas.microsoft.com/office/drawing/2015/9/8/chartex" xmlns:cx2="http://schemas.microsoft.com/office/drawing/2015/10/21/chartex" xmlns:cx3="http://schemas.microsoft.com/office/drawing/2016/5/9/chartex" xmlns:cx4="http://schemas.microsoft.com/office/drawing/2016/5/10/chartex" xmlns:cx5="http://schemas.microsoft.com/office/drawing/2016/5/11/chartex" xmlns:cx6="http://schemas.microsoft.com/office/drawing/2016/5/12/chartex" xmlns:cx7="http://schemas.microsoft.com/office/drawing/2016/5/13/chartex" xmlns:cx8="http://schemas.microsoft.com/office/drawing/2016/5/14/chartex" xmlns:mc="http://schemas.openxmlformats.org/markup-compatibility/2006" xmlns:aink="http://schemas.microsoft.com/office/drawing/2016/ink" xmlns:am3d="http://schemas.microsoft.com/office/drawing/2017/model3d" xmlns:o="urn:schemas-microsoft-com:office:office" xmlns:oel="http://schemas.microsoft.com/office/2019/extlst" xmlns:r="http://schemas.openxmlformats.org/officeDocument/2006/relationships" xmlns:m="http://schemas.openxmlformats.org/officeDocument/2006/math" xmlns:v="urn:schemas-microsoft-com:vml" xmlns:wp14="http://schemas.microsoft.com/office/word/2010/wordprocessingDrawing" xmlns:wp="http://schemas.openxmlformats.org/drawingml/2006/wordprocessingDrawing" xmlns:w10="urn:schemas-microsoft-com:office:word" xmlns:w="http://schemas.openxmlformats.org/wordprocessingml/2006/main" xmlns:w14="http://schemas.microsoft.com/office/word/2010/wordml" xmlns:w15="http://schemas.microsoft.com/office/word/2012/wordml" xmlns:w16cex="http://schemas.microsoft.com/office/word/2018/wordml/cex" xmlns:w16cid="http://schemas.microsoft.com/office/word/2016/wordml/cid" xmlns:w16="http://schemas.microsoft.com/office/word/2018/wordml" xmlns:w16du="http://schemas.microsoft.com/office/word/2023/wordml/word16du" xmlns:w16sdtdh="http://schemas.microsoft.com/office/word/2020/wordml/sdtdatahash" xmlns:w16se="http://schemas.microsoft.com/office/word/2015/wordml/symex" xmlns:wpg="http://schemas.microsoft.com/office/word/2010/wordprocessingGroup" xmlns:wpi="http://schemas.microsoft.com/office/word/2010/wordprocessingInk" xmlns:wne="http://schemas.microsoft.com/office/word/2006/wordml" xmlns:wps="http://schemas.microsoft.com/office/word/2010/wordprocessingShape" mc:Ignorable="w14 w15 w16se w16cid w16 w16cex w16sdtdh w16du wp14">
   <w:abstractNum w:abstractNumId="0" w15:restartNumberingAfterBreak="0">
     <w:nsid w:val="033E0343"/>
     <w:multiLevelType w:val="hybridMultilevel"/>
@@ -5527,6 +4966,119 @@
     </w:lvl>
   </w:abstractNum>
   <w:abstractNum w:abstractNumId="3" w15:restartNumberingAfterBreak="0">
+    <w:nsid w:val="29A61639"/>
+    <w:multiLevelType w:val="hybridMultilevel"/>
+    <w:tmpl w:val="FFFFFFFF"/>
+    <w:lvl w:ilvl="0" w:tplc="26528928">
+      <w:start w:val="1"/>
+      <w:numFmt w:val="bullet"/>
+      <w:lvlText w:val=""/>
+      <w:lvlJc w:val="left"/>
+      <w:pPr>
+        <w:ind w:left="720" w:hanging="360"/>
+      </w:pPr>
+      <w:rPr>
+        <w:rFonts w:hint="default" w:ascii="Symbol" w:hAnsi="Symbol"/>
+      </w:rPr>
+    </w:lvl>
+    <w:lvl w:ilvl="1" w:tplc="3DA8DD3A">
+      <w:start w:val="1"/>
+      <w:numFmt w:val="bullet"/>
+      <w:lvlText w:val=""/>
+      <w:lvlJc w:val="left"/>
+      <w:pPr>
+        <w:ind w:left="1440" w:hanging="360"/>
+      </w:pPr>
+      <w:rPr>
+        <w:rFonts w:hint="default" w:ascii="Symbol" w:hAnsi="Symbol"/>
+      </w:rPr>
+    </w:lvl>
+    <w:lvl w:ilvl="2" w:tplc="8084D25E">
+      <w:start w:val="1"/>
+      <w:numFmt w:val="bullet"/>
+      <w:lvlText w:val=""/>
+      <w:lvlJc w:val="left"/>
+      <w:pPr>
+        <w:ind w:left="2160" w:hanging="360"/>
+      </w:pPr>
+      <w:rPr>
+        <w:rFonts w:hint="default" w:ascii="Wingdings" w:hAnsi="Wingdings"/>
+      </w:rPr>
+    </w:lvl>
+    <w:lvl w:ilvl="3" w:tplc="D5F80CFE">
+      <w:start w:val="1"/>
+      <w:numFmt w:val="bullet"/>
+      <w:lvlText w:val=""/>
+      <w:lvlJc w:val="left"/>
+      <w:pPr>
+        <w:ind w:left="2880" w:hanging="360"/>
+      </w:pPr>
+      <w:rPr>
+        <w:rFonts w:hint="default" w:ascii="Symbol" w:hAnsi="Symbol"/>
+      </w:rPr>
+    </w:lvl>
+    <w:lvl w:ilvl="4" w:tplc="A75AC8C6">
+      <w:start w:val="1"/>
+      <w:numFmt w:val="bullet"/>
+      <w:lvlText w:val="o"/>
+      <w:lvlJc w:val="left"/>
+      <w:pPr>
+        <w:ind w:left="3600" w:hanging="360"/>
+      </w:pPr>
+      <w:rPr>
+        <w:rFonts w:hint="default" w:ascii="Courier New" w:hAnsi="Courier New"/>
+      </w:rPr>
+    </w:lvl>
+    <w:lvl w:ilvl="5" w:tplc="1014124C">
+      <w:start w:val="1"/>
+      <w:numFmt w:val="bullet"/>
+      <w:lvlText w:val=""/>
+      <w:lvlJc w:val="left"/>
+      <w:pPr>
+        <w:ind w:left="4320" w:hanging="360"/>
+      </w:pPr>
+      <w:rPr>
+        <w:rFonts w:hint="default" w:ascii="Wingdings" w:hAnsi="Wingdings"/>
+      </w:rPr>
+    </w:lvl>
+    <w:lvl w:ilvl="6" w:tplc="45CC0ED2">
+      <w:start w:val="1"/>
+      <w:numFmt w:val="bullet"/>
+      <w:lvlText w:val=""/>
+      <w:lvlJc w:val="left"/>
+      <w:pPr>
+        <w:ind w:left="5040" w:hanging="360"/>
+      </w:pPr>
+      <w:rPr>
+        <w:rFonts w:hint="default" w:ascii="Symbol" w:hAnsi="Symbol"/>
+      </w:rPr>
+    </w:lvl>
+    <w:lvl w:ilvl="7" w:tplc="E2404A06">
+      <w:start w:val="1"/>
+      <w:numFmt w:val="bullet"/>
+      <w:lvlText w:val="o"/>
+      <w:lvlJc w:val="left"/>
+      <w:pPr>
+        <w:ind w:left="5760" w:hanging="360"/>
+      </w:pPr>
+      <w:rPr>
+        <w:rFonts w:hint="default" w:ascii="Courier New" w:hAnsi="Courier New"/>
+      </w:rPr>
+    </w:lvl>
+    <w:lvl w:ilvl="8" w:tplc="427CF5AE">
+      <w:start w:val="1"/>
+      <w:numFmt w:val="bullet"/>
+      <w:lvlText w:val=""/>
+      <w:lvlJc w:val="left"/>
+      <w:pPr>
+        <w:ind w:left="6480" w:hanging="360"/>
+      </w:pPr>
+      <w:rPr>
+        <w:rFonts w:hint="default" w:ascii="Wingdings" w:hAnsi="Wingdings"/>
+      </w:rPr>
+    </w:lvl>
+  </w:abstractNum>
+  <w:abstractNum w:abstractNumId="4" w15:restartNumberingAfterBreak="0">
     <w:nsid w:val="4E393966"/>
     <w:multiLevelType w:val="hybridMultilevel"/>
     <w:tmpl w:val="7A406540"/>
@@ -5639,23 +5191,26 @@
       </w:rPr>
     </w:lvl>
   </w:abstractNum>
-  <w:num w:numId="1" w16cid:durableId="85225352">
+  <w:num w:numId="1" w16cid:durableId="1330405193">
+    <w:abstractNumId w:val="3"/>
+  </w:num>
+  <w:num w:numId="2" w16cid:durableId="85225352">
     <w:abstractNumId w:val="1"/>
   </w:num>
-  <w:num w:numId="2" w16cid:durableId="603004025">
+  <w:num w:numId="3" w16cid:durableId="603004025">
     <w:abstractNumId w:val="0"/>
   </w:num>
-  <w:num w:numId="3" w16cid:durableId="1986541953">
-    <w:abstractNumId w:val="3"/>
+  <w:num w:numId="4" w16cid:durableId="1986541953">
+    <w:abstractNumId w:val="4"/>
   </w:num>
-  <w:num w:numId="4" w16cid:durableId="1312366682">
+  <w:num w:numId="5" w16cid:durableId="1312366682">
     <w:abstractNumId w:val="2"/>
   </w:num>
 </w:numbering>
 </file>
 
 <file path=word/styles.xml><?xml version="1.0" encoding="utf-8"?>
-<w:styles xmlns:wp14="http://schemas.microsoft.com/office/word/2010/wordprocessingDrawing" xmlns:mc="http://schemas.openxmlformats.org/markup-compatibility/2006" xmlns:r="http://schemas.openxmlformats.org/officeDocument/2006/relationships" xmlns:w="http://schemas.openxmlformats.org/wordprocessingml/2006/main" xmlns:w14="http://schemas.microsoft.com/office/word/2010/wordml" xmlns:w15="http://schemas.microsoft.com/office/word/2012/wordml" xmlns:w16cex="http://schemas.microsoft.com/office/word/2018/wordml/cex" xmlns:w16cid="http://schemas.microsoft.com/office/word/2016/wordml/cid" xmlns:w16="http://schemas.microsoft.com/office/word/2018/wordml" xmlns:w16sdtdh="http://schemas.microsoft.com/office/word/2020/wordml/sdtdatahash" xmlns:w16se="http://schemas.microsoft.com/office/word/2015/wordml/symex" mc:Ignorable="w14 w15 w16se w16cid w16 w16cex w16sdtdh wp14">
+<w:styles xmlns:wp14="http://schemas.microsoft.com/office/word/2010/wordprocessingDrawing" xmlns:mc="http://schemas.openxmlformats.org/markup-compatibility/2006" xmlns:r="http://schemas.openxmlformats.org/officeDocument/2006/relationships" xmlns:w="http://schemas.openxmlformats.org/wordprocessingml/2006/main" xmlns:w14="http://schemas.microsoft.com/office/word/2010/wordml" xmlns:w15="http://schemas.microsoft.com/office/word/2012/wordml" xmlns:w16cex="http://schemas.microsoft.com/office/word/2018/wordml/cex" xmlns:w16cid="http://schemas.microsoft.com/office/word/2016/wordml/cid" xmlns:w16="http://schemas.microsoft.com/office/word/2018/wordml" xmlns:w16du="http://schemas.microsoft.com/office/word/2023/wordml/word16du" xmlns:w16sdtdh="http://schemas.microsoft.com/office/word/2020/wordml/sdtdatahash" xmlns:w16se="http://schemas.microsoft.com/office/word/2015/wordml/symex" mc:Ignorable="w14 w15 w16se w16cid w16 w16cex w16sdtdh w16du wp14">
   <w:docDefaults>
     <w:rPrDefault>
       <w:rPr>
@@ -6051,15 +5606,15 @@
     <w:lsdException w:name="Unresolved Mention" w:semiHidden="1" w:unhideWhenUsed="1"/>
     <w:lsdException w:name="Smart Link" w:semiHidden="1" w:unhideWhenUsed="1"/>
   </w:latentStyles>
-  <w:style w:type="paragraph" w:styleId="Normale" w:default="1">
+  <w:style w:type="paragraph" w:styleId="Normal" w:default="1">
     <w:name w:val="Normal"/>
     <w:qFormat/>
   </w:style>
-  <w:style w:type="paragraph" w:styleId="Titolo1">
+  <w:style w:type="paragraph" w:styleId="Heading1">
     <w:name w:val="heading 1"/>
-    <w:basedOn w:val="Normale"/>
-    <w:next w:val="Normale"/>
-    <w:link w:val="Titolo1Carattere"/>
+    <w:basedOn w:val="Normal"/>
+    <w:next w:val="Normal"/>
+    <w:link w:val="Heading1Char"/>
     <w:uiPriority w:val="9"/>
     <w:qFormat/>
     <w:rsid w:val="00317944"/>
@@ -6076,11 +5631,11 @@
       <w:szCs w:val="32"/>
     </w:rPr>
   </w:style>
-  <w:style w:type="paragraph" w:styleId="Titolo2">
+  <w:style w:type="paragraph" w:styleId="Heading2">
     <w:name w:val="heading 2"/>
-    <w:basedOn w:val="Normale"/>
-    <w:next w:val="Normale"/>
-    <w:link w:val="Titolo2Carattere"/>
+    <w:basedOn w:val="Normal"/>
+    <w:next w:val="Normal"/>
+    <w:link w:val="Heading2Char"/>
     <w:uiPriority w:val="9"/>
     <w:unhideWhenUsed/>
     <w:qFormat/>
@@ -6098,11 +5653,11 @@
       <w:szCs w:val="26"/>
     </w:rPr>
   </w:style>
-  <w:style w:type="paragraph" w:styleId="Titolo3">
+  <w:style w:type="paragraph" w:styleId="Heading3">
     <w:name w:val="heading 3"/>
-    <w:basedOn w:val="Normale"/>
-    <w:next w:val="Normale"/>
-    <w:link w:val="Titolo3Carattere"/>
+    <w:basedOn w:val="Normal"/>
+    <w:next w:val="Normal"/>
+    <w:link w:val="Heading3Char"/>
     <w:uiPriority w:val="9"/>
     <w:unhideWhenUsed/>
     <w:qFormat/>
@@ -6120,11 +5675,11 @@
       <w:szCs w:val="24"/>
     </w:rPr>
   </w:style>
-  <w:style w:type="paragraph" w:styleId="Titolo4">
+  <w:style w:type="paragraph" w:styleId="Heading4">
     <w:name w:val="heading 4"/>
-    <w:basedOn w:val="Normale"/>
-    <w:next w:val="Normale"/>
-    <w:link w:val="Titolo4Carattere"/>
+    <w:basedOn w:val="Normal"/>
+    <w:next w:val="Normal"/>
+    <w:link w:val="Heading4Char"/>
     <w:uiPriority w:val="9"/>
     <w:unhideWhenUsed/>
     <w:qFormat/>
@@ -6142,13 +5697,13 @@
       <w:color w:val="2F5496" w:themeColor="accent1" w:themeShade="BF"/>
     </w:rPr>
   </w:style>
-  <w:style w:type="character" w:styleId="Carpredefinitoparagrafo" w:default="1">
+  <w:style w:type="character" w:styleId="DefaultParagraphFont" w:default="1">
     <w:name w:val="Default Paragraph Font"/>
     <w:uiPriority w:val="1"/>
     <w:semiHidden/>
     <w:unhideWhenUsed/>
   </w:style>
-  <w:style w:type="table" w:styleId="Tabellanormale" w:default="1">
+  <w:style w:type="table" w:styleId="TableNormal" w:default="1">
     <w:name w:val="Normal Table"/>
     <w:uiPriority w:val="99"/>
     <w:semiHidden/>
@@ -6163,16 +5718,16 @@
       </w:tblCellMar>
     </w:tblPr>
   </w:style>
-  <w:style w:type="numbering" w:styleId="Nessunelenco" w:default="1">
+  <w:style w:type="numbering" w:styleId="NoList" w:default="1">
     <w:name w:val="No List"/>
     <w:uiPriority w:val="99"/>
     <w:semiHidden/>
     <w:unhideWhenUsed/>
   </w:style>
-  <w:style w:type="character" w:styleId="Titolo1Carattere" w:customStyle="1">
-    <w:name w:val="Titolo 1 Carattere"/>
-    <w:basedOn w:val="Carpredefinitoparagrafo"/>
-    <w:link w:val="Titolo1"/>
+  <w:style w:type="character" w:styleId="Heading1Char" w:customStyle="1">
+    <w:name w:val="Heading 1 Char"/>
+    <w:basedOn w:val="DefaultParagraphFont"/>
+    <w:link w:val="Heading1"/>
     <w:uiPriority w:val="9"/>
     <w:rsid w:val="00317944"/>
     <w:rPr>
@@ -6182,10 +5737,10 @@
       <w:szCs w:val="32"/>
     </w:rPr>
   </w:style>
-  <w:style w:type="paragraph" w:styleId="Titolosommario">
+  <w:style w:type="paragraph" w:styleId="TOCHeading">
     <w:name w:val="TOC Heading"/>
-    <w:basedOn w:val="Titolo1"/>
-    <w:next w:val="Normale"/>
+    <w:basedOn w:val="Heading1"/>
+    <w:next w:val="Normal"/>
     <w:uiPriority w:val="39"/>
     <w:unhideWhenUsed/>
     <w:qFormat/>
@@ -6199,7 +5754,7 @@
       <w14:ligatures w14:val="none"/>
     </w:rPr>
   </w:style>
-  <w:style w:type="paragraph" w:styleId="Nessunaspaziatura">
+  <w:style w:type="paragraph" w:styleId="NoSpacing">
     <w:name w:val="No Spacing"/>
     <w:uiPriority w:val="1"/>
     <w:qFormat/>
@@ -6208,10 +5763,10 @@
       <w:spacing w:after="0" w:line="240" w:lineRule="auto"/>
     </w:pPr>
   </w:style>
-  <w:style w:type="paragraph" w:styleId="Sommario1">
+  <w:style w:type="paragraph" w:styleId="TOC1">
     <w:name w:val="toc 1"/>
-    <w:basedOn w:val="Normale"/>
-    <w:next w:val="Normale"/>
+    <w:basedOn w:val="Normal"/>
+    <w:next w:val="Normal"/>
     <w:autoRedefine/>
     <w:uiPriority w:val="39"/>
     <w:unhideWhenUsed/>
@@ -6220,9 +5775,9 @@
       <w:spacing w:after="100"/>
     </w:pPr>
   </w:style>
-  <w:style w:type="character" w:styleId="Collegamentoipertestuale">
+  <w:style w:type="character" w:styleId="Hyperlink">
     <w:name w:val="Hyperlink"/>
-    <w:basedOn w:val="Carpredefinitoparagrafo"/>
+    <w:basedOn w:val="DefaultParagraphFont"/>
     <w:uiPriority w:val="99"/>
     <w:unhideWhenUsed/>
     <w:rsid w:val="00317944"/>
@@ -6231,11 +5786,11 @@
       <w:u w:val="single"/>
     </w:rPr>
   </w:style>
-  <w:style w:type="paragraph" w:styleId="Sottotitolo">
+  <w:style w:type="paragraph" w:styleId="Subtitle">
     <w:name w:val="Subtitle"/>
-    <w:basedOn w:val="Normale"/>
-    <w:next w:val="Normale"/>
-    <w:link w:val="SottotitoloCarattere"/>
+    <w:basedOn w:val="Normal"/>
+    <w:next w:val="Normal"/>
+    <w:link w:val="SubtitleChar"/>
     <w:uiPriority w:val="11"/>
     <w:qFormat/>
     <w:rsid w:val="00317944"/>
@@ -6250,10 +5805,10 @@
       <w:spacing w:val="15"/>
     </w:rPr>
   </w:style>
-  <w:style w:type="character" w:styleId="SottotitoloCarattere" w:customStyle="1">
-    <w:name w:val="Sottotitolo Carattere"/>
-    <w:basedOn w:val="Carpredefinitoparagrafo"/>
-    <w:link w:val="Sottotitolo"/>
+  <w:style w:type="character" w:styleId="SubtitleChar" w:customStyle="1">
+    <w:name w:val="Subtitle Char"/>
+    <w:basedOn w:val="DefaultParagraphFont"/>
+    <w:link w:val="Subtitle"/>
     <w:uiPriority w:val="11"/>
     <w:rsid w:val="00317944"/>
     <w:rPr>
@@ -6262,10 +5817,10 @@
       <w:spacing w:val="15"/>
     </w:rPr>
   </w:style>
-  <w:style w:type="character" w:styleId="Titolo2Carattere" w:customStyle="1">
-    <w:name w:val="Titolo 2 Carattere"/>
-    <w:basedOn w:val="Carpredefinitoparagrafo"/>
-    <w:link w:val="Titolo2"/>
+  <w:style w:type="character" w:styleId="Heading2Char" w:customStyle="1">
+    <w:name w:val="Heading 2 Char"/>
+    <w:basedOn w:val="DefaultParagraphFont"/>
+    <w:link w:val="Heading2"/>
     <w:uiPriority w:val="9"/>
     <w:rsid w:val="00317944"/>
     <w:rPr>
@@ -6275,10 +5830,10 @@
       <w:szCs w:val="26"/>
     </w:rPr>
   </w:style>
-  <w:style w:type="paragraph" w:styleId="Sommario2">
+  <w:style w:type="paragraph" w:styleId="TOC2">
     <w:name w:val="toc 2"/>
-    <w:basedOn w:val="Normale"/>
-    <w:next w:val="Normale"/>
+    <w:basedOn w:val="Normal"/>
+    <w:next w:val="Normal"/>
     <w:autoRedefine/>
     <w:uiPriority w:val="39"/>
     <w:unhideWhenUsed/>
@@ -6288,10 +5843,10 @@
       <w:ind w:left="220"/>
     </w:pPr>
   </w:style>
-  <w:style w:type="character" w:styleId="Titolo3Carattere" w:customStyle="1">
-    <w:name w:val="Titolo 3 Carattere"/>
-    <w:basedOn w:val="Carpredefinitoparagrafo"/>
-    <w:link w:val="Titolo3"/>
+  <w:style w:type="character" w:styleId="Heading3Char" w:customStyle="1">
+    <w:name w:val="Heading 3 Char"/>
+    <w:basedOn w:val="DefaultParagraphFont"/>
+    <w:link w:val="Heading3"/>
     <w:uiPriority w:val="9"/>
     <w:rsid w:val="00BD6A65"/>
     <w:rPr>
@@ -6301,10 +5856,10 @@
       <w:szCs w:val="24"/>
     </w:rPr>
   </w:style>
-  <w:style w:type="character" w:styleId="Titolo4Carattere" w:customStyle="1">
-    <w:name w:val="Titolo 4 Carattere"/>
-    <w:basedOn w:val="Carpredefinitoparagrafo"/>
-    <w:link w:val="Titolo4"/>
+  <w:style w:type="character" w:styleId="Heading4Char" w:customStyle="1">
+    <w:name w:val="Heading 4 Char"/>
+    <w:basedOn w:val="DefaultParagraphFont"/>
+    <w:link w:val="Heading4"/>
     <w:uiPriority w:val="9"/>
     <w:rsid w:val="00BD6A65"/>
     <w:rPr>
@@ -6314,9 +5869,9 @@
       <w:color w:val="2F5496" w:themeColor="accent1" w:themeShade="BF"/>
     </w:rPr>
   </w:style>
-  <w:style w:type="paragraph" w:styleId="Paragrafoelenco">
+  <w:style w:type="paragraph" w:styleId="ListParagraph">
     <w:name w:val="List Paragraph"/>
-    <w:basedOn w:val="Normale"/>
+    <w:basedOn w:val="Normal"/>
     <w:uiPriority w:val="34"/>
     <w:qFormat/>
     <w:rsid w:val="00BD6A65"/>
@@ -6325,9 +5880,9 @@
       <w:contextualSpacing/>
     </w:pPr>
   </w:style>
-  <w:style w:type="paragraph" w:styleId="NormaleWeb">
+  <w:style w:type="paragraph" w:styleId="NormalWeb">
     <w:name w:val="Normal (Web)"/>
-    <w:basedOn w:val="Normale"/>
+    <w:basedOn w:val="Normal"/>
     <w:uiPriority w:val="99"/>
     <w:semiHidden/>
     <w:unhideWhenUsed/>
@@ -6338,10 +5893,10 @@
       <w:szCs w:val="24"/>
     </w:rPr>
   </w:style>
-  <w:style w:type="paragraph" w:styleId="Sommario3">
+  <w:style w:type="paragraph" w:styleId="TOC3">
     <w:name w:val="toc 3"/>
-    <w:basedOn w:val="Normale"/>
-    <w:next w:val="Normale"/>
+    <w:basedOn w:val="Normal"/>
+    <w:next w:val="Normal"/>
     <w:autoRedefine/>
     <w:uiPriority w:val="39"/>
     <w:unhideWhenUsed/>
@@ -6351,9 +5906,9 @@
       <w:ind w:left="440"/>
     </w:pPr>
   </w:style>
-  <w:style w:type="table" w:styleId="Grigliatabella">
+  <w:style w:type="table" w:styleId="TableGrid">
     <w:name w:val="Table Grid"/>
-    <w:basedOn w:val="Tabellanormale"/>
+    <w:basedOn w:val="TableNormal"/>
     <w:uiPriority w:val="39"/>
     <w:rsid w:val="00386CE9"/>
     <w:pPr>
@@ -6669,10 +6224,27 @@
 </file>
 
 <file path=customXml/item1.xml><?xml version="1.0" encoding="utf-8"?>
+<?mso-contentType ?>
+<FormTemplates xmlns="http://schemas.microsoft.com/sharepoint/v3/contenttype/forms">
+  <Display>DocumentLibraryForm</Display>
+  <Edit>DocumentLibraryForm</Edit>
+  <New>DocumentLibraryForm</New>
+</FormTemplates>
+</file>
+
+<file path=customXml/item2.xml><?xml version="1.0" encoding="utf-8"?>
 <b:Sources xmlns:b="http://schemas.openxmlformats.org/officeDocument/2006/bibliography" xmlns="http://schemas.openxmlformats.org/officeDocument/2006/bibliography" SelectedStyle="\APASixthEditionOfficeOnline.xsl" StyleName="APA" Version="6"/>
 </file>
 
-<file path=customXml/item2.xml><?xml version="1.0" encoding="utf-8"?>
+<file path=customXml/item3.xml><?xml version="1.0" encoding="utf-8"?>
+<p:properties xmlns:p="http://schemas.microsoft.com/office/2006/metadata/properties" xmlns:xsi="http://www.w3.org/2001/XMLSchema-instance" xmlns:pc="http://schemas.microsoft.com/office/infopath/2007/PartnerControls">
+  <documentManagement>
+    <_activity xmlns="5c58566a-13fc-43ed-a6e6-c82e40767f2f" xsi:nil="true"/>
+  </documentManagement>
+</p:properties>
+</file>
+
+<file path=customXml/item4.xml><?xml version="1.0" encoding="utf-8"?>
 <ct:contentTypeSchema xmlns:ct="http://schemas.microsoft.com/office/2006/metadata/contentType" xmlns:ma="http://schemas.microsoft.com/office/2006/metadata/properties/metaAttributes" ct:_="" ma:_="" ma:contentTypeName="Documento" ma:contentTypeID="0x010100B6892882E8908E4A901FE9C31570D6B9" ma:contentTypeVersion="12" ma:contentTypeDescription="Creare un nuovo documento." ma:contentTypeScope="" ma:versionID="74afd22d9f19cf7d5b6e05664499aa11">
   <xsd:schema xmlns:xsd="http://www.w3.org/2001/XMLSchema" xmlns:xs="http://www.w3.org/2001/XMLSchema" xmlns:p="http://schemas.microsoft.com/office/2006/metadata/properties" xmlns:ns3="5c58566a-13fc-43ed-a6e6-c82e40767f2f" xmlns:ns4="e0abb81f-f5b2-495e-a349-883cf64f59f8" targetNamespace="http://schemas.microsoft.com/office/2006/metadata/properties" ma:root="true" ma:fieldsID="2cc1d8e1be8fc6ec3d010cb3e0fb529f" ns3:_="" ns4:_="">
     <xsd:import namespace="5c58566a-13fc-43ed-a6e6-c82e40767f2f"/>
@@ -6887,24 +6459,15 @@
 </ct:contentTypeSchema>
 </file>
 
-<file path=customXml/item3.xml><?xml version="1.0" encoding="utf-8"?>
-<?mso-contentType ?>
-<FormTemplates xmlns="http://schemas.microsoft.com/sharepoint/v3/contenttype/forms">
-  <Display>DocumentLibraryForm</Display>
-  <Edit>DocumentLibraryForm</Edit>
-  <New>DocumentLibraryForm</New>
-</FormTemplates>
+<file path=customXml/itemProps1.xml><?xml version="1.0" encoding="utf-8"?>
+<ds:datastoreItem xmlns:ds="http://schemas.openxmlformats.org/officeDocument/2006/customXml" ds:itemID="{88138B18-21F2-40F0-80FB-449BD0DDE3D6}">
+  <ds:schemaRefs>
+    <ds:schemaRef ds:uri="http://schemas.microsoft.com/sharepoint/v3/contenttype/forms"/>
+  </ds:schemaRefs>
+</ds:datastoreItem>
 </file>
 
-<file path=customXml/item4.xml><?xml version="1.0" encoding="utf-8"?>
-<p:properties xmlns:p="http://schemas.microsoft.com/office/2006/metadata/properties" xmlns:xsi="http://www.w3.org/2001/XMLSchema-instance" xmlns:pc="http://schemas.microsoft.com/office/infopath/2007/PartnerControls">
-  <documentManagement>
-    <_activity xmlns="5c58566a-13fc-43ed-a6e6-c82e40767f2f" xsi:nil="true"/>
-  </documentManagement>
-</p:properties>
-</file>
-
-<file path=customXml/itemProps1.xml><?xml version="1.0" encoding="utf-8"?>
+<file path=customXml/itemProps2.xml><?xml version="1.0" encoding="utf-8"?>
 <ds:datastoreItem xmlns:ds="http://schemas.openxmlformats.org/officeDocument/2006/customXml" ds:itemID="{1A1EE689-951D-48AE-80F6-D8201E9BAC77}">
   <ds:schemaRefs>
     <ds:schemaRef ds:uri="http://schemas.openxmlformats.org/officeDocument/2006/bibliography"/>
@@ -6912,7 +6475,24 @@
 </ds:datastoreItem>
 </file>
 
-<file path=customXml/itemProps2.xml><?xml version="1.0" encoding="utf-8"?>
+<file path=customXml/itemProps3.xml><?xml version="1.0" encoding="utf-8"?>
+<ds:datastoreItem xmlns:ds="http://schemas.openxmlformats.org/officeDocument/2006/customXml" ds:itemID="{3DBC8AB5-6A7C-4A5A-A7BA-B0AE036B9E1C}">
+  <ds:schemaRefs>
+    <ds:schemaRef ds:uri="http://schemas.microsoft.com/office/2006/metadata/properties"/>
+    <ds:schemaRef ds:uri="http://purl.org/dc/elements/1.1/"/>
+    <ds:schemaRef ds:uri="5c58566a-13fc-43ed-a6e6-c82e40767f2f"/>
+    <ds:schemaRef ds:uri="http://schemas.microsoft.com/office/2006/documentManagement/types"/>
+    <ds:schemaRef ds:uri="http://schemas.microsoft.com/office/infopath/2007/PartnerControls"/>
+    <ds:schemaRef ds:uri="http://schemas.openxmlformats.org/package/2006/metadata/core-properties"/>
+    <ds:schemaRef ds:uri="e0abb81f-f5b2-495e-a349-883cf64f59f8"/>
+    <ds:schemaRef ds:uri="http://www.w3.org/XML/1998/namespace"/>
+    <ds:schemaRef ds:uri="http://purl.org/dc/dcmitype/"/>
+    <ds:schemaRef ds:uri="http://purl.org/dc/terms/"/>
+  </ds:schemaRefs>
+</ds:datastoreItem>
+</file>
+
+<file path=customXml/itemProps4.xml><?xml version="1.0" encoding="utf-8"?>
 <ds:datastoreItem xmlns:ds="http://schemas.openxmlformats.org/officeDocument/2006/customXml" ds:itemID="{326A7AE2-A738-4F45-85B3-01325ABD0160}">
   <ds:schemaRefs>
     <ds:schemaRef ds:uri="http://schemas.microsoft.com/office/2006/metadata/contentType"/>
@@ -6929,29 +6509,4 @@
     <ds:schemaRef ds:uri="http://schemas.microsoft.com/internal/obd"/>
   </ds:schemaRefs>
 </ds:datastoreItem>
-</file>
-
-<file path=customXml/itemProps3.xml><?xml version="1.0" encoding="utf-8"?>
-<ds:datastoreItem xmlns:ds="http://schemas.openxmlformats.org/officeDocument/2006/customXml" ds:itemID="{88138B18-21F2-40F0-80FB-449BD0DDE3D6}">
-  <ds:schemaRefs>
-    <ds:schemaRef ds:uri="http://schemas.microsoft.com/sharepoint/v3/contenttype/forms"/>
-  </ds:schemaRefs>
-</ds:datastoreItem>
-</file>
-
-<file path=customXml/itemProps4.xml><?xml version="1.0" encoding="utf-8"?>
-<ds:datastoreItem xmlns:ds="http://schemas.openxmlformats.org/officeDocument/2006/customXml" ds:itemID="{3DBC8AB5-6A7C-4A5A-A7BA-B0AE036B9E1C}">
-  <ds:schemaRefs>
-    <ds:schemaRef ds:uri="http://schemas.microsoft.com/office/2006/metadata/properties"/>
-    <ds:schemaRef ds:uri="http://purl.org/dc/elements/1.1/"/>
-    <ds:schemaRef ds:uri="5c58566a-13fc-43ed-a6e6-c82e40767f2f"/>
-    <ds:schemaRef ds:uri="http://schemas.microsoft.com/office/2006/documentManagement/types"/>
-    <ds:schemaRef ds:uri="http://schemas.microsoft.com/office/infopath/2007/PartnerControls"/>
-    <ds:schemaRef ds:uri="http://schemas.openxmlformats.org/package/2006/metadata/core-properties"/>
-    <ds:schemaRef ds:uri="e0abb81f-f5b2-495e-a349-883cf64f59f8"/>
-    <ds:schemaRef ds:uri="http://www.w3.org/XML/1998/namespace"/>
-    <ds:schemaRef ds:uri="http://purl.org/dc/dcmitype/"/>
-    <ds:schemaRef ds:uri="http://purl.org/dc/terms/"/>
-  </ds:schemaRefs>
-</ds:datastoreItem>
 </file>
</xml_diff>